<commit_message>
modified:   assignment/LabExerceise.ipynb 	modified:   assignment/module-6 python fundamental lab exercise.docx 	modified:   assignment/module-6 python fundamental theory exercise.docx
</commit_message>
<xml_diff>
--- a/assignment/module-6 python fundamental lab exercise.docx
+++ b/assignment/module-6 python fundamental lab exercise.docx
@@ -3160,6 +3160,9 @@
     </w:p>
     <w:p>
       <w:pPr>
+        <w:pBdr>
+          <w:bottom w:val="single" w:sz="6" w:space="1" w:color="auto"/>
+        </w:pBdr>
         <w:rPr>
           <w:sz w:val="40"/>
           <w:szCs w:val="40"/>
@@ -3196,13 +3199,4866 @@
           <w:szCs w:val="40"/>
         </w:rPr>
       </w:pPr>
-      <w:r>
-        <w:rPr>
-          <w:sz w:val="40"/>
-          <w:szCs w:val="40"/>
-        </w:rPr>
-        <w:t>-------------------------------------------------------------------------------------</w:t>
-      </w:r>
+    </w:p>
+    <w:p>
+      <w:pPr>
+        <w:rPr>
+          <w:sz w:val="40"/>
+          <w:szCs w:val="40"/>
+          <w:u w:val="single"/>
+          <w:lang w:val="en-US"/>
+        </w:rPr>
+      </w:pPr>
+    </w:p>
+    <w:p>
+      <w:pPr>
+        <w:pStyle w:val="ListParagraph"/>
+        <w:numPr>
+          <w:ilvl w:val="0"/>
+          <w:numId w:val="1"/>
+        </w:numPr>
+        <w:rPr>
+          <w:sz w:val="40"/>
+          <w:szCs w:val="40"/>
+        </w:rPr>
+      </w:pPr>
+      <w:r>
+        <w:rPr>
+          <w:sz w:val="40"/>
+          <w:szCs w:val="40"/>
+        </w:rPr>
+        <w:lastRenderedPageBreak/>
+        <w:t xml:space="preserve"> </w:t>
+      </w:r>
+      <w:r>
+        <w:rPr>
+          <w:color w:val="EE0000"/>
+          <w:sz w:val="40"/>
+          <w:szCs w:val="40"/>
+        </w:rPr>
+        <w:t>4.</w:t>
+      </w:r>
+      <w:r>
+        <w:rPr>
+          <w:color w:val="EE0000"/>
+          <w:sz w:val="40"/>
+          <w:szCs w:val="40"/>
+          <w:u w:val="single"/>
+        </w:rPr>
+        <w:t>Conditional</w:t>
+      </w:r>
+      <w:r>
+        <w:rPr>
+          <w:color w:val="EE0000"/>
+          <w:sz w:val="40"/>
+          <w:szCs w:val="40"/>
+        </w:rPr>
+        <w:t xml:space="preserve"> </w:t>
+      </w:r>
+      <w:r>
+        <w:rPr>
+          <w:color w:val="EE0000"/>
+          <w:sz w:val="40"/>
+          <w:szCs w:val="40"/>
+          <w:u w:val="single"/>
+        </w:rPr>
+        <w:t>Statement</w:t>
+      </w:r>
+      <w:r>
+        <w:rPr>
+          <w:sz w:val="40"/>
+          <w:szCs w:val="40"/>
+        </w:rPr>
+        <w:t>:</w:t>
+      </w:r>
+    </w:p>
+    <w:p>
+      <w:pPr>
+        <w:rPr>
+          <w:sz w:val="40"/>
+          <w:szCs w:val="40"/>
+        </w:rPr>
+      </w:pPr>
+    </w:p>
+    <w:p>
+      <w:pPr>
+        <w:pStyle w:val="ListParagraph"/>
+        <w:numPr>
+          <w:ilvl w:val="0"/>
+          <w:numId w:val="1"/>
+        </w:numPr>
+        <w:shd w:val="clear" w:color="auto" w:fill="1E1E1E"/>
+        <w:spacing w:after="0" w:line="285" w:lineRule="atLeast"/>
+        <w:rPr>
+          <w:rFonts w:ascii="Consolas" w:eastAsia="Times New Roman" w:hAnsi="Consolas" w:cs="Times New Roman"/>
+          <w:color w:val="D4D4D4"/>
+          <w:kern w:val="0"/>
+          <w:sz w:val="21"/>
+          <w:szCs w:val="21"/>
+          <w:lang w:eastAsia="en-IN"/>
+          <w14:ligatures w14:val="none"/>
+        </w:rPr>
+      </w:pPr>
+      <w:r>
+        <w:rPr>
+          <w:rFonts w:ascii="Consolas" w:eastAsia="Times New Roman" w:hAnsi="Consolas" w:cs="Times New Roman"/>
+          <w:color w:val="6A9955"/>
+          <w:kern w:val="0"/>
+          <w:sz w:val="21"/>
+          <w:szCs w:val="21"/>
+          <w:lang w:eastAsia="en-IN"/>
+          <w14:ligatures w14:val="none"/>
+        </w:rPr>
+        <w:t>#Que- 4 Conditional statement</w:t>
+      </w:r>
+    </w:p>
+    <w:p>
+      <w:pPr>
+        <w:pStyle w:val="ListParagraph"/>
+        <w:numPr>
+          <w:ilvl w:val="0"/>
+          <w:numId w:val="1"/>
+        </w:numPr>
+        <w:shd w:val="clear" w:color="auto" w:fill="1E1E1E"/>
+        <w:spacing w:after="0" w:line="285" w:lineRule="atLeast"/>
+        <w:rPr>
+          <w:rFonts w:ascii="Consolas" w:eastAsia="Times New Roman" w:hAnsi="Consolas" w:cs="Times New Roman"/>
+          <w:color w:val="D4D4D4"/>
+          <w:kern w:val="0"/>
+          <w:sz w:val="21"/>
+          <w:szCs w:val="21"/>
+          <w:lang w:eastAsia="en-IN"/>
+          <w14:ligatures w14:val="none"/>
+        </w:rPr>
+      </w:pPr>
+      <w:r>
+        <w:rPr>
+          <w:rFonts w:ascii="Consolas" w:eastAsia="Times New Roman" w:hAnsi="Consolas" w:cs="Times New Roman"/>
+          <w:color w:val="CE9178"/>
+          <w:kern w:val="0"/>
+          <w:sz w:val="21"/>
+          <w:szCs w:val="21"/>
+          <w:lang w:eastAsia="en-IN"/>
+          <w14:ligatures w14:val="none"/>
+        </w:rPr>
+        <w:t>"""</w:t>
+      </w:r>
+    </w:p>
+    <w:p>
+      <w:pPr>
+        <w:pStyle w:val="ListParagraph"/>
+        <w:numPr>
+          <w:ilvl w:val="0"/>
+          <w:numId w:val="1"/>
+        </w:numPr>
+        <w:shd w:val="clear" w:color="auto" w:fill="1E1E1E"/>
+        <w:spacing w:after="0" w:line="285" w:lineRule="atLeast"/>
+        <w:rPr>
+          <w:rFonts w:ascii="Consolas" w:eastAsia="Times New Roman" w:hAnsi="Consolas" w:cs="Times New Roman"/>
+          <w:color w:val="D4D4D4"/>
+          <w:kern w:val="0"/>
+          <w:sz w:val="21"/>
+          <w:szCs w:val="21"/>
+          <w:lang w:eastAsia="en-IN"/>
+          <w14:ligatures w14:val="none"/>
+        </w:rPr>
+      </w:pPr>
+      <w:r>
+        <w:rPr>
+          <w:rFonts w:ascii="Consolas" w:eastAsia="Times New Roman" w:hAnsi="Consolas" w:cs="Times New Roman"/>
+          <w:color w:val="CE9178"/>
+          <w:kern w:val="0"/>
+          <w:sz w:val="21"/>
+          <w:szCs w:val="21"/>
+          <w:lang w:eastAsia="en-IN"/>
+          <w14:ligatures w14:val="none"/>
+        </w:rPr>
+        <w:t>#Practical Example 5: Write a Python program to find greater and</w:t>
+      </w:r>
+    </w:p>
+    <w:p>
+      <w:pPr>
+        <w:pStyle w:val="ListParagraph"/>
+        <w:numPr>
+          <w:ilvl w:val="0"/>
+          <w:numId w:val="1"/>
+        </w:numPr>
+        <w:shd w:val="clear" w:color="auto" w:fill="1E1E1E"/>
+        <w:spacing w:after="0" w:line="285" w:lineRule="atLeast"/>
+        <w:rPr>
+          <w:rFonts w:ascii="Consolas" w:eastAsia="Times New Roman" w:hAnsi="Consolas" w:cs="Times New Roman"/>
+          <w:color w:val="D4D4D4"/>
+          <w:kern w:val="0"/>
+          <w:sz w:val="21"/>
+          <w:szCs w:val="21"/>
+          <w:lang w:eastAsia="en-IN"/>
+          <w14:ligatures w14:val="none"/>
+        </w:rPr>
+      </w:pPr>
+      <w:r>
+        <w:rPr>
+          <w:rFonts w:ascii="Consolas" w:eastAsia="Times New Roman" w:hAnsi="Consolas" w:cs="Times New Roman"/>
+          <w:color w:val="CE9178"/>
+          <w:kern w:val="0"/>
+          <w:sz w:val="21"/>
+          <w:szCs w:val="21"/>
+          <w:lang w:eastAsia="en-IN"/>
+          <w14:ligatures w14:val="none"/>
+        </w:rPr>
+        <w:t xml:space="preserve">#  less than a number using </w:t>
+      </w:r>
+      <w:proofErr w:type="spellStart"/>
+      <w:r>
+        <w:rPr>
+          <w:rFonts w:ascii="Consolas" w:eastAsia="Times New Roman" w:hAnsi="Consolas" w:cs="Times New Roman"/>
+          <w:color w:val="CE9178"/>
+          <w:kern w:val="0"/>
+          <w:sz w:val="21"/>
+          <w:szCs w:val="21"/>
+          <w:lang w:eastAsia="en-IN"/>
+          <w14:ligatures w14:val="none"/>
+        </w:rPr>
+        <w:t>if_else</w:t>
+      </w:r>
+      <w:proofErr w:type="spellEnd"/>
+      <w:r>
+        <w:rPr>
+          <w:rFonts w:ascii="Consolas" w:eastAsia="Times New Roman" w:hAnsi="Consolas" w:cs="Times New Roman"/>
+          <w:color w:val="CE9178"/>
+          <w:kern w:val="0"/>
+          <w:sz w:val="21"/>
+          <w:szCs w:val="21"/>
+          <w:lang w:eastAsia="en-IN"/>
+          <w14:ligatures w14:val="none"/>
+        </w:rPr>
+        <w:t xml:space="preserve">. </w:t>
+      </w:r>
+    </w:p>
+    <w:p>
+      <w:pPr>
+        <w:pStyle w:val="ListParagraph"/>
+        <w:numPr>
+          <w:ilvl w:val="0"/>
+          <w:numId w:val="1"/>
+        </w:numPr>
+        <w:shd w:val="clear" w:color="auto" w:fill="1E1E1E"/>
+        <w:spacing w:after="0" w:line="285" w:lineRule="atLeast"/>
+        <w:rPr>
+          <w:rFonts w:ascii="Consolas" w:eastAsia="Times New Roman" w:hAnsi="Consolas" w:cs="Times New Roman"/>
+          <w:color w:val="D4D4D4"/>
+          <w:kern w:val="0"/>
+          <w:sz w:val="21"/>
+          <w:szCs w:val="21"/>
+          <w:lang w:eastAsia="en-IN"/>
+          <w14:ligatures w14:val="none"/>
+        </w:rPr>
+      </w:pPr>
+      <w:r>
+        <w:rPr>
+          <w:rFonts w:ascii="Consolas" w:eastAsia="Times New Roman" w:hAnsi="Consolas" w:cs="Times New Roman"/>
+          <w:color w:val="CE9178"/>
+          <w:kern w:val="0"/>
+          <w:sz w:val="21"/>
+          <w:szCs w:val="21"/>
+          <w:lang w:eastAsia="en-IN"/>
+          <w14:ligatures w14:val="none"/>
+        </w:rPr>
+        <w:t>"""</w:t>
+      </w:r>
+    </w:p>
+    <w:p>
+      <w:pPr>
+        <w:pStyle w:val="ListParagraph"/>
+        <w:numPr>
+          <w:ilvl w:val="0"/>
+          <w:numId w:val="1"/>
+        </w:numPr>
+        <w:shd w:val="clear" w:color="auto" w:fill="1E1E1E"/>
+        <w:spacing w:after="0" w:line="285" w:lineRule="atLeast"/>
+        <w:rPr>
+          <w:rFonts w:ascii="Consolas" w:eastAsia="Times New Roman" w:hAnsi="Consolas" w:cs="Times New Roman"/>
+          <w:color w:val="D4D4D4"/>
+          <w:kern w:val="0"/>
+          <w:sz w:val="21"/>
+          <w:szCs w:val="21"/>
+          <w:lang w:eastAsia="en-IN"/>
+          <w14:ligatures w14:val="none"/>
+        </w:rPr>
+      </w:pPr>
+    </w:p>
+    <w:p>
+      <w:pPr>
+        <w:pStyle w:val="ListParagraph"/>
+        <w:numPr>
+          <w:ilvl w:val="0"/>
+          <w:numId w:val="1"/>
+        </w:numPr>
+        <w:shd w:val="clear" w:color="auto" w:fill="1E1E1E"/>
+        <w:spacing w:after="0" w:line="285" w:lineRule="atLeast"/>
+        <w:rPr>
+          <w:rFonts w:ascii="Consolas" w:eastAsia="Times New Roman" w:hAnsi="Consolas" w:cs="Times New Roman"/>
+          <w:color w:val="D4D4D4"/>
+          <w:kern w:val="0"/>
+          <w:sz w:val="21"/>
+          <w:szCs w:val="21"/>
+          <w:lang w:eastAsia="en-IN"/>
+          <w14:ligatures w14:val="none"/>
+        </w:rPr>
+      </w:pPr>
+      <w:r>
+        <w:rPr>
+          <w:rFonts w:ascii="Consolas" w:eastAsia="Times New Roman" w:hAnsi="Consolas" w:cs="Times New Roman"/>
+          <w:color w:val="C8C8C8"/>
+          <w:kern w:val="0"/>
+          <w:sz w:val="21"/>
+          <w:szCs w:val="21"/>
+          <w:lang w:eastAsia="en-IN"/>
+          <w14:ligatures w14:val="none"/>
+        </w:rPr>
+        <w:t>num1</w:t>
+      </w:r>
+      <w:r>
+        <w:rPr>
+          <w:rFonts w:ascii="Consolas" w:eastAsia="Times New Roman" w:hAnsi="Consolas" w:cs="Times New Roman"/>
+          <w:color w:val="D4D4D4"/>
+          <w:kern w:val="0"/>
+          <w:sz w:val="21"/>
+          <w:szCs w:val="21"/>
+          <w:lang w:eastAsia="en-IN"/>
+          <w14:ligatures w14:val="none"/>
+        </w:rPr>
+        <w:t>=</w:t>
+      </w:r>
+      <w:proofErr w:type="gramStart"/>
+      <w:r>
+        <w:rPr>
+          <w:rFonts w:ascii="Consolas" w:eastAsia="Times New Roman" w:hAnsi="Consolas" w:cs="Times New Roman"/>
+          <w:color w:val="4EC9B0"/>
+          <w:kern w:val="0"/>
+          <w:sz w:val="21"/>
+          <w:szCs w:val="21"/>
+          <w:lang w:eastAsia="en-IN"/>
+          <w14:ligatures w14:val="none"/>
+        </w:rPr>
+        <w:t>int</w:t>
+      </w:r>
+      <w:r>
+        <w:rPr>
+          <w:rFonts w:ascii="Consolas" w:eastAsia="Times New Roman" w:hAnsi="Consolas" w:cs="Times New Roman"/>
+          <w:color w:val="D4D4D4"/>
+          <w:kern w:val="0"/>
+          <w:sz w:val="21"/>
+          <w:szCs w:val="21"/>
+          <w:lang w:eastAsia="en-IN"/>
+          <w14:ligatures w14:val="none"/>
+        </w:rPr>
+        <w:t>(</w:t>
+      </w:r>
+      <w:r>
+        <w:rPr>
+          <w:rFonts w:ascii="Consolas" w:eastAsia="Times New Roman" w:hAnsi="Consolas" w:cs="Times New Roman"/>
+          <w:color w:val="C8C8C8"/>
+          <w:kern w:val="0"/>
+          <w:sz w:val="21"/>
+          <w:szCs w:val="21"/>
+          <w:lang w:eastAsia="en-IN"/>
+          <w14:ligatures w14:val="none"/>
+        </w:rPr>
+        <w:t>input</w:t>
+      </w:r>
+      <w:r>
+        <w:rPr>
+          <w:rFonts w:ascii="Consolas" w:eastAsia="Times New Roman" w:hAnsi="Consolas" w:cs="Times New Roman"/>
+          <w:color w:val="D4D4D4"/>
+          <w:kern w:val="0"/>
+          <w:sz w:val="21"/>
+          <w:szCs w:val="21"/>
+          <w:lang w:eastAsia="en-IN"/>
+          <w14:ligatures w14:val="none"/>
+        </w:rPr>
+        <w:t>(</w:t>
+      </w:r>
+      <w:proofErr w:type="gramEnd"/>
+      <w:r>
+        <w:rPr>
+          <w:rFonts w:ascii="Consolas" w:eastAsia="Times New Roman" w:hAnsi="Consolas" w:cs="Times New Roman"/>
+          <w:color w:val="CE9178"/>
+          <w:kern w:val="0"/>
+          <w:sz w:val="21"/>
+          <w:szCs w:val="21"/>
+          <w:lang w:eastAsia="en-IN"/>
+          <w14:ligatures w14:val="none"/>
+        </w:rPr>
+        <w:t>"Enter number 1= "</w:t>
+      </w:r>
+      <w:r>
+        <w:rPr>
+          <w:rFonts w:ascii="Consolas" w:eastAsia="Times New Roman" w:hAnsi="Consolas" w:cs="Times New Roman"/>
+          <w:color w:val="D4D4D4"/>
+          <w:kern w:val="0"/>
+          <w:sz w:val="21"/>
+          <w:szCs w:val="21"/>
+          <w:lang w:eastAsia="en-IN"/>
+          <w14:ligatures w14:val="none"/>
+        </w:rPr>
+        <w:t>))</w:t>
+      </w:r>
+    </w:p>
+    <w:p>
+      <w:pPr>
+        <w:pStyle w:val="ListParagraph"/>
+        <w:numPr>
+          <w:ilvl w:val="0"/>
+          <w:numId w:val="1"/>
+        </w:numPr>
+        <w:shd w:val="clear" w:color="auto" w:fill="1E1E1E"/>
+        <w:spacing w:after="0" w:line="285" w:lineRule="atLeast"/>
+        <w:rPr>
+          <w:rFonts w:ascii="Consolas" w:eastAsia="Times New Roman" w:hAnsi="Consolas" w:cs="Times New Roman"/>
+          <w:color w:val="D4D4D4"/>
+          <w:kern w:val="0"/>
+          <w:sz w:val="21"/>
+          <w:szCs w:val="21"/>
+          <w:lang w:eastAsia="en-IN"/>
+          <w14:ligatures w14:val="none"/>
+        </w:rPr>
+      </w:pPr>
+      <w:r>
+        <w:rPr>
+          <w:rFonts w:ascii="Consolas" w:eastAsia="Times New Roman" w:hAnsi="Consolas" w:cs="Times New Roman"/>
+          <w:color w:val="C8C8C8"/>
+          <w:kern w:val="0"/>
+          <w:sz w:val="21"/>
+          <w:szCs w:val="21"/>
+          <w:lang w:eastAsia="en-IN"/>
+          <w14:ligatures w14:val="none"/>
+        </w:rPr>
+        <w:t>num2</w:t>
+      </w:r>
+      <w:r>
+        <w:rPr>
+          <w:rFonts w:ascii="Consolas" w:eastAsia="Times New Roman" w:hAnsi="Consolas" w:cs="Times New Roman"/>
+          <w:color w:val="D4D4D4"/>
+          <w:kern w:val="0"/>
+          <w:sz w:val="21"/>
+          <w:szCs w:val="21"/>
+          <w:lang w:eastAsia="en-IN"/>
+          <w14:ligatures w14:val="none"/>
+        </w:rPr>
+        <w:t>=</w:t>
+      </w:r>
+      <w:proofErr w:type="gramStart"/>
+      <w:r>
+        <w:rPr>
+          <w:rFonts w:ascii="Consolas" w:eastAsia="Times New Roman" w:hAnsi="Consolas" w:cs="Times New Roman"/>
+          <w:color w:val="4EC9B0"/>
+          <w:kern w:val="0"/>
+          <w:sz w:val="21"/>
+          <w:szCs w:val="21"/>
+          <w:lang w:eastAsia="en-IN"/>
+          <w14:ligatures w14:val="none"/>
+        </w:rPr>
+        <w:t>int</w:t>
+      </w:r>
+      <w:r>
+        <w:rPr>
+          <w:rFonts w:ascii="Consolas" w:eastAsia="Times New Roman" w:hAnsi="Consolas" w:cs="Times New Roman"/>
+          <w:color w:val="D4D4D4"/>
+          <w:kern w:val="0"/>
+          <w:sz w:val="21"/>
+          <w:szCs w:val="21"/>
+          <w:lang w:eastAsia="en-IN"/>
+          <w14:ligatures w14:val="none"/>
+        </w:rPr>
+        <w:t>(</w:t>
+      </w:r>
+      <w:r>
+        <w:rPr>
+          <w:rFonts w:ascii="Consolas" w:eastAsia="Times New Roman" w:hAnsi="Consolas" w:cs="Times New Roman"/>
+          <w:color w:val="C8C8C8"/>
+          <w:kern w:val="0"/>
+          <w:sz w:val="21"/>
+          <w:szCs w:val="21"/>
+          <w:lang w:eastAsia="en-IN"/>
+          <w14:ligatures w14:val="none"/>
+        </w:rPr>
+        <w:t>input</w:t>
+      </w:r>
+      <w:r>
+        <w:rPr>
+          <w:rFonts w:ascii="Consolas" w:eastAsia="Times New Roman" w:hAnsi="Consolas" w:cs="Times New Roman"/>
+          <w:color w:val="D4D4D4"/>
+          <w:kern w:val="0"/>
+          <w:sz w:val="21"/>
+          <w:szCs w:val="21"/>
+          <w:lang w:eastAsia="en-IN"/>
+          <w14:ligatures w14:val="none"/>
+        </w:rPr>
+        <w:t>(</w:t>
+      </w:r>
+      <w:proofErr w:type="gramEnd"/>
+      <w:r>
+        <w:rPr>
+          <w:rFonts w:ascii="Consolas" w:eastAsia="Times New Roman" w:hAnsi="Consolas" w:cs="Times New Roman"/>
+          <w:color w:val="CE9178"/>
+          <w:kern w:val="0"/>
+          <w:sz w:val="21"/>
+          <w:szCs w:val="21"/>
+          <w:lang w:eastAsia="en-IN"/>
+          <w14:ligatures w14:val="none"/>
+        </w:rPr>
+        <w:t>"Enter Number 2= "</w:t>
+      </w:r>
+      <w:r>
+        <w:rPr>
+          <w:rFonts w:ascii="Consolas" w:eastAsia="Times New Roman" w:hAnsi="Consolas" w:cs="Times New Roman"/>
+          <w:color w:val="D4D4D4"/>
+          <w:kern w:val="0"/>
+          <w:sz w:val="21"/>
+          <w:szCs w:val="21"/>
+          <w:lang w:eastAsia="en-IN"/>
+          <w14:ligatures w14:val="none"/>
+        </w:rPr>
+        <w:t>))</w:t>
+      </w:r>
+    </w:p>
+    <w:p>
+      <w:pPr>
+        <w:pStyle w:val="ListParagraph"/>
+        <w:numPr>
+          <w:ilvl w:val="0"/>
+          <w:numId w:val="1"/>
+        </w:numPr>
+        <w:shd w:val="clear" w:color="auto" w:fill="1E1E1E"/>
+        <w:spacing w:after="0" w:line="285" w:lineRule="atLeast"/>
+        <w:rPr>
+          <w:rFonts w:ascii="Consolas" w:eastAsia="Times New Roman" w:hAnsi="Consolas" w:cs="Times New Roman"/>
+          <w:color w:val="D4D4D4"/>
+          <w:kern w:val="0"/>
+          <w:sz w:val="21"/>
+          <w:szCs w:val="21"/>
+          <w:lang w:eastAsia="en-IN"/>
+          <w14:ligatures w14:val="none"/>
+        </w:rPr>
+      </w:pPr>
+      <w:r>
+        <w:rPr>
+          <w:rFonts w:ascii="Consolas" w:eastAsia="Times New Roman" w:hAnsi="Consolas" w:cs="Times New Roman"/>
+          <w:color w:val="569CD6"/>
+          <w:kern w:val="0"/>
+          <w:sz w:val="21"/>
+          <w:szCs w:val="21"/>
+          <w:lang w:eastAsia="en-IN"/>
+          <w14:ligatures w14:val="none"/>
+        </w:rPr>
+        <w:t>if</w:t>
+      </w:r>
+      <w:r>
+        <w:rPr>
+          <w:rFonts w:ascii="Consolas" w:eastAsia="Times New Roman" w:hAnsi="Consolas" w:cs="Times New Roman"/>
+          <w:color w:val="D4D4D4"/>
+          <w:kern w:val="0"/>
+          <w:sz w:val="21"/>
+          <w:szCs w:val="21"/>
+          <w:lang w:eastAsia="en-IN"/>
+          <w14:ligatures w14:val="none"/>
+        </w:rPr>
+        <w:t xml:space="preserve"> </w:t>
+      </w:r>
+      <w:r>
+        <w:rPr>
+          <w:rFonts w:ascii="Consolas" w:eastAsia="Times New Roman" w:hAnsi="Consolas" w:cs="Times New Roman"/>
+          <w:color w:val="C8C8C8"/>
+          <w:kern w:val="0"/>
+          <w:sz w:val="21"/>
+          <w:szCs w:val="21"/>
+          <w:lang w:eastAsia="en-IN"/>
+          <w14:ligatures w14:val="none"/>
+        </w:rPr>
+        <w:t>num1</w:t>
+      </w:r>
+      <w:r>
+        <w:rPr>
+          <w:rFonts w:ascii="Consolas" w:eastAsia="Times New Roman" w:hAnsi="Consolas" w:cs="Times New Roman"/>
+          <w:color w:val="D4D4D4"/>
+          <w:kern w:val="0"/>
+          <w:sz w:val="21"/>
+          <w:szCs w:val="21"/>
+          <w:lang w:eastAsia="en-IN"/>
+          <w14:ligatures w14:val="none"/>
+        </w:rPr>
+        <w:t>&gt;</w:t>
+      </w:r>
+      <w:r>
+        <w:rPr>
+          <w:rFonts w:ascii="Consolas" w:eastAsia="Times New Roman" w:hAnsi="Consolas" w:cs="Times New Roman"/>
+          <w:color w:val="C8C8C8"/>
+          <w:kern w:val="0"/>
+          <w:sz w:val="21"/>
+          <w:szCs w:val="21"/>
+          <w:lang w:eastAsia="en-IN"/>
+          <w14:ligatures w14:val="none"/>
+        </w:rPr>
+        <w:t>num2</w:t>
+      </w:r>
+      <w:r>
+        <w:rPr>
+          <w:rFonts w:ascii="Consolas" w:eastAsia="Times New Roman" w:hAnsi="Consolas" w:cs="Times New Roman"/>
+          <w:color w:val="D4D4D4"/>
+          <w:kern w:val="0"/>
+          <w:sz w:val="21"/>
+          <w:szCs w:val="21"/>
+          <w:lang w:eastAsia="en-IN"/>
+          <w14:ligatures w14:val="none"/>
+        </w:rPr>
+        <w:t>:</w:t>
+      </w:r>
+    </w:p>
+    <w:p>
+      <w:pPr>
+        <w:pStyle w:val="ListParagraph"/>
+        <w:numPr>
+          <w:ilvl w:val="0"/>
+          <w:numId w:val="1"/>
+        </w:numPr>
+        <w:shd w:val="clear" w:color="auto" w:fill="1E1E1E"/>
+        <w:spacing w:after="0" w:line="285" w:lineRule="atLeast"/>
+        <w:rPr>
+          <w:rFonts w:ascii="Consolas" w:eastAsia="Times New Roman" w:hAnsi="Consolas" w:cs="Times New Roman"/>
+          <w:color w:val="D4D4D4"/>
+          <w:kern w:val="0"/>
+          <w:sz w:val="21"/>
+          <w:szCs w:val="21"/>
+          <w:lang w:eastAsia="en-IN"/>
+          <w14:ligatures w14:val="none"/>
+        </w:rPr>
+      </w:pPr>
+      <w:r>
+        <w:rPr>
+          <w:rFonts w:ascii="Consolas" w:eastAsia="Times New Roman" w:hAnsi="Consolas" w:cs="Times New Roman"/>
+          <w:color w:val="D4D4D4"/>
+          <w:kern w:val="0"/>
+          <w:sz w:val="21"/>
+          <w:szCs w:val="21"/>
+          <w:lang w:eastAsia="en-IN"/>
+          <w14:ligatures w14:val="none"/>
+        </w:rPr>
+        <w:t xml:space="preserve">    </w:t>
+      </w:r>
+      <w:proofErr w:type="gramStart"/>
+      <w:r>
+        <w:rPr>
+          <w:rFonts w:ascii="Consolas" w:eastAsia="Times New Roman" w:hAnsi="Consolas" w:cs="Times New Roman"/>
+          <w:color w:val="C8C8C8"/>
+          <w:kern w:val="0"/>
+          <w:sz w:val="21"/>
+          <w:szCs w:val="21"/>
+          <w:lang w:eastAsia="en-IN"/>
+          <w14:ligatures w14:val="none"/>
+        </w:rPr>
+        <w:t>print</w:t>
+      </w:r>
+      <w:r>
+        <w:rPr>
+          <w:rFonts w:ascii="Consolas" w:eastAsia="Times New Roman" w:hAnsi="Consolas" w:cs="Times New Roman"/>
+          <w:color w:val="D4D4D4"/>
+          <w:kern w:val="0"/>
+          <w:sz w:val="21"/>
+          <w:szCs w:val="21"/>
+          <w:lang w:eastAsia="en-IN"/>
+          <w14:ligatures w14:val="none"/>
+        </w:rPr>
+        <w:t>(</w:t>
+      </w:r>
+      <w:proofErr w:type="gramEnd"/>
+      <w:r>
+        <w:rPr>
+          <w:rFonts w:ascii="Consolas" w:eastAsia="Times New Roman" w:hAnsi="Consolas" w:cs="Times New Roman"/>
+          <w:color w:val="CE9178"/>
+          <w:kern w:val="0"/>
+          <w:sz w:val="21"/>
+          <w:szCs w:val="21"/>
+          <w:lang w:eastAsia="en-IN"/>
+          <w14:ligatures w14:val="none"/>
+        </w:rPr>
+        <w:t>"Number 1 is Greter than number two"</w:t>
+      </w:r>
+      <w:r>
+        <w:rPr>
+          <w:rFonts w:ascii="Consolas" w:eastAsia="Times New Roman" w:hAnsi="Consolas" w:cs="Times New Roman"/>
+          <w:color w:val="D4D4D4"/>
+          <w:kern w:val="0"/>
+          <w:sz w:val="21"/>
+          <w:szCs w:val="21"/>
+          <w:lang w:eastAsia="en-IN"/>
+          <w14:ligatures w14:val="none"/>
+        </w:rPr>
+        <w:t>)</w:t>
+      </w:r>
+    </w:p>
+    <w:p>
+      <w:pPr>
+        <w:pStyle w:val="ListParagraph"/>
+        <w:numPr>
+          <w:ilvl w:val="0"/>
+          <w:numId w:val="1"/>
+        </w:numPr>
+        <w:shd w:val="clear" w:color="auto" w:fill="1E1E1E"/>
+        <w:spacing w:after="0" w:line="285" w:lineRule="atLeast"/>
+        <w:rPr>
+          <w:rFonts w:ascii="Consolas" w:eastAsia="Times New Roman" w:hAnsi="Consolas" w:cs="Times New Roman"/>
+          <w:color w:val="D4D4D4"/>
+          <w:kern w:val="0"/>
+          <w:sz w:val="21"/>
+          <w:szCs w:val="21"/>
+          <w:lang w:eastAsia="en-IN"/>
+          <w14:ligatures w14:val="none"/>
+        </w:rPr>
+      </w:pPr>
+      <w:r>
+        <w:rPr>
+          <w:rFonts w:ascii="Consolas" w:eastAsia="Times New Roman" w:hAnsi="Consolas" w:cs="Times New Roman"/>
+          <w:color w:val="569CD6"/>
+          <w:kern w:val="0"/>
+          <w:sz w:val="21"/>
+          <w:szCs w:val="21"/>
+          <w:lang w:eastAsia="en-IN"/>
+          <w14:ligatures w14:val="none"/>
+        </w:rPr>
+        <w:t>else</w:t>
+      </w:r>
+      <w:r>
+        <w:rPr>
+          <w:rFonts w:ascii="Consolas" w:eastAsia="Times New Roman" w:hAnsi="Consolas" w:cs="Times New Roman"/>
+          <w:color w:val="D4D4D4"/>
+          <w:kern w:val="0"/>
+          <w:sz w:val="21"/>
+          <w:szCs w:val="21"/>
+          <w:lang w:eastAsia="en-IN"/>
+          <w14:ligatures w14:val="none"/>
+        </w:rPr>
+        <w:t>:</w:t>
+      </w:r>
+    </w:p>
+    <w:p>
+      <w:pPr>
+        <w:pStyle w:val="ListParagraph"/>
+        <w:numPr>
+          <w:ilvl w:val="0"/>
+          <w:numId w:val="1"/>
+        </w:numPr>
+        <w:shd w:val="clear" w:color="auto" w:fill="1E1E1E"/>
+        <w:spacing w:after="0" w:line="285" w:lineRule="atLeast"/>
+        <w:rPr>
+          <w:rFonts w:ascii="Consolas" w:eastAsia="Times New Roman" w:hAnsi="Consolas" w:cs="Times New Roman"/>
+          <w:color w:val="D4D4D4"/>
+          <w:kern w:val="0"/>
+          <w:sz w:val="21"/>
+          <w:szCs w:val="21"/>
+          <w:lang w:eastAsia="en-IN"/>
+          <w14:ligatures w14:val="none"/>
+        </w:rPr>
+      </w:pPr>
+      <w:r>
+        <w:rPr>
+          <w:rFonts w:ascii="Consolas" w:eastAsia="Times New Roman" w:hAnsi="Consolas" w:cs="Times New Roman"/>
+          <w:color w:val="D4D4D4"/>
+          <w:kern w:val="0"/>
+          <w:sz w:val="21"/>
+          <w:szCs w:val="21"/>
+          <w:lang w:eastAsia="en-IN"/>
+          <w14:ligatures w14:val="none"/>
+        </w:rPr>
+        <w:t xml:space="preserve">    </w:t>
+      </w:r>
+      <w:proofErr w:type="gramStart"/>
+      <w:r>
+        <w:rPr>
+          <w:rFonts w:ascii="Consolas" w:eastAsia="Times New Roman" w:hAnsi="Consolas" w:cs="Times New Roman"/>
+          <w:color w:val="C8C8C8"/>
+          <w:kern w:val="0"/>
+          <w:sz w:val="21"/>
+          <w:szCs w:val="21"/>
+          <w:lang w:eastAsia="en-IN"/>
+          <w14:ligatures w14:val="none"/>
+        </w:rPr>
+        <w:t>print</w:t>
+      </w:r>
+      <w:r>
+        <w:rPr>
+          <w:rFonts w:ascii="Consolas" w:eastAsia="Times New Roman" w:hAnsi="Consolas" w:cs="Times New Roman"/>
+          <w:color w:val="D4D4D4"/>
+          <w:kern w:val="0"/>
+          <w:sz w:val="21"/>
+          <w:szCs w:val="21"/>
+          <w:lang w:eastAsia="en-IN"/>
+          <w14:ligatures w14:val="none"/>
+        </w:rPr>
+        <w:t>(</w:t>
+      </w:r>
+      <w:proofErr w:type="gramEnd"/>
+      <w:r>
+        <w:rPr>
+          <w:rFonts w:ascii="Consolas" w:eastAsia="Times New Roman" w:hAnsi="Consolas" w:cs="Times New Roman"/>
+          <w:color w:val="CE9178"/>
+          <w:kern w:val="0"/>
+          <w:sz w:val="21"/>
+          <w:szCs w:val="21"/>
+          <w:lang w:eastAsia="en-IN"/>
+          <w14:ligatures w14:val="none"/>
+        </w:rPr>
+        <w:t>"Number 1 is less than Number two "</w:t>
+      </w:r>
+      <w:r>
+        <w:rPr>
+          <w:rFonts w:ascii="Consolas" w:eastAsia="Times New Roman" w:hAnsi="Consolas" w:cs="Times New Roman"/>
+          <w:color w:val="D4D4D4"/>
+          <w:kern w:val="0"/>
+          <w:sz w:val="21"/>
+          <w:szCs w:val="21"/>
+          <w:lang w:eastAsia="en-IN"/>
+          <w14:ligatures w14:val="none"/>
+        </w:rPr>
+        <w:t>)</w:t>
+      </w:r>
+    </w:p>
+    <w:p>
+      <w:pPr>
+        <w:pStyle w:val="ListParagraph"/>
+        <w:numPr>
+          <w:ilvl w:val="0"/>
+          <w:numId w:val="1"/>
+        </w:numPr>
+        <w:shd w:val="clear" w:color="auto" w:fill="1E1E1E"/>
+        <w:spacing w:after="0" w:line="285" w:lineRule="atLeast"/>
+        <w:rPr>
+          <w:rFonts w:ascii="Consolas" w:eastAsia="Times New Roman" w:hAnsi="Consolas" w:cs="Times New Roman"/>
+          <w:color w:val="D4D4D4"/>
+          <w:kern w:val="0"/>
+          <w:sz w:val="21"/>
+          <w:szCs w:val="21"/>
+          <w:lang w:eastAsia="en-IN"/>
+          <w14:ligatures w14:val="none"/>
+        </w:rPr>
+      </w:pPr>
+      <w:r>
+        <w:rPr>
+          <w:rFonts w:ascii="Consolas" w:eastAsia="Times New Roman" w:hAnsi="Consolas" w:cs="Times New Roman"/>
+          <w:color w:val="6A9955"/>
+          <w:kern w:val="0"/>
+          <w:sz w:val="21"/>
+          <w:szCs w:val="21"/>
+          <w:lang w:eastAsia="en-IN"/>
+          <w14:ligatures w14:val="none"/>
+        </w:rPr>
+        <w:t>#----------------------------------------------------------------------------------------</w:t>
+      </w:r>
+    </w:p>
+    <w:p>
+      <w:pPr>
+        <w:pStyle w:val="ListParagraph"/>
+        <w:numPr>
+          <w:ilvl w:val="0"/>
+          <w:numId w:val="1"/>
+        </w:numPr>
+        <w:shd w:val="clear" w:color="auto" w:fill="1E1E1E"/>
+        <w:spacing w:after="0" w:line="285" w:lineRule="atLeast"/>
+        <w:rPr>
+          <w:rFonts w:ascii="Consolas" w:eastAsia="Times New Roman" w:hAnsi="Consolas" w:cs="Times New Roman"/>
+          <w:color w:val="D4D4D4"/>
+          <w:kern w:val="0"/>
+          <w:sz w:val="21"/>
+          <w:szCs w:val="21"/>
+          <w:lang w:eastAsia="en-IN"/>
+          <w14:ligatures w14:val="none"/>
+        </w:rPr>
+      </w:pPr>
+      <w:r>
+        <w:rPr>
+          <w:rFonts w:ascii="Consolas" w:eastAsia="Times New Roman" w:hAnsi="Consolas" w:cs="Times New Roman"/>
+          <w:color w:val="CE9178"/>
+          <w:kern w:val="0"/>
+          <w:sz w:val="21"/>
+          <w:szCs w:val="21"/>
+          <w:lang w:eastAsia="en-IN"/>
+          <w14:ligatures w14:val="none"/>
+        </w:rPr>
+        <w:t>"""</w:t>
+      </w:r>
+    </w:p>
+    <w:p>
+      <w:pPr>
+        <w:pStyle w:val="ListParagraph"/>
+        <w:numPr>
+          <w:ilvl w:val="0"/>
+          <w:numId w:val="1"/>
+        </w:numPr>
+        <w:shd w:val="clear" w:color="auto" w:fill="1E1E1E"/>
+        <w:spacing w:after="0" w:line="285" w:lineRule="atLeast"/>
+        <w:rPr>
+          <w:rFonts w:ascii="Consolas" w:eastAsia="Times New Roman" w:hAnsi="Consolas" w:cs="Times New Roman"/>
+          <w:color w:val="D4D4D4"/>
+          <w:kern w:val="0"/>
+          <w:sz w:val="21"/>
+          <w:szCs w:val="21"/>
+          <w:lang w:eastAsia="en-IN"/>
+          <w14:ligatures w14:val="none"/>
+        </w:rPr>
+      </w:pPr>
+      <w:r>
+        <w:rPr>
+          <w:lang w:eastAsia="en-IN"/>
+        </w:rPr>
+        <w:sym w:font="Symbol" w:char="F0B7"/>
+      </w:r>
+      <w:r>
+        <w:rPr>
+          <w:rFonts w:ascii="Consolas" w:eastAsia="Times New Roman" w:hAnsi="Consolas" w:cs="Times New Roman"/>
+          <w:color w:val="CE9178"/>
+          <w:kern w:val="0"/>
+          <w:sz w:val="21"/>
+          <w:szCs w:val="21"/>
+          <w:lang w:eastAsia="en-IN"/>
+          <w14:ligatures w14:val="none"/>
+        </w:rPr>
+        <w:t xml:space="preserve"> Practical Example 6: Write a Python program to check if a number is prime using </w:t>
+      </w:r>
+      <w:proofErr w:type="spellStart"/>
+      <w:r>
+        <w:rPr>
+          <w:rFonts w:ascii="Consolas" w:eastAsia="Times New Roman" w:hAnsi="Consolas" w:cs="Times New Roman"/>
+          <w:color w:val="CE9178"/>
+          <w:kern w:val="0"/>
+          <w:sz w:val="21"/>
+          <w:szCs w:val="21"/>
+          <w:lang w:eastAsia="en-IN"/>
+          <w14:ligatures w14:val="none"/>
+        </w:rPr>
+        <w:t>if_else</w:t>
+      </w:r>
+      <w:proofErr w:type="spellEnd"/>
+      <w:r>
+        <w:rPr>
+          <w:rFonts w:ascii="Consolas" w:eastAsia="Times New Roman" w:hAnsi="Consolas" w:cs="Times New Roman"/>
+          <w:color w:val="CE9178"/>
+          <w:kern w:val="0"/>
+          <w:sz w:val="21"/>
+          <w:szCs w:val="21"/>
+          <w:lang w:eastAsia="en-IN"/>
+          <w14:ligatures w14:val="none"/>
+        </w:rPr>
+        <w:t>.</w:t>
+      </w:r>
+    </w:p>
+    <w:p>
+      <w:pPr>
+        <w:pStyle w:val="ListParagraph"/>
+        <w:numPr>
+          <w:ilvl w:val="0"/>
+          <w:numId w:val="1"/>
+        </w:numPr>
+        <w:shd w:val="clear" w:color="auto" w:fill="1E1E1E"/>
+        <w:spacing w:after="0" w:line="285" w:lineRule="atLeast"/>
+        <w:rPr>
+          <w:rFonts w:ascii="Consolas" w:eastAsia="Times New Roman" w:hAnsi="Consolas" w:cs="Times New Roman"/>
+          <w:color w:val="D4D4D4"/>
+          <w:kern w:val="0"/>
+          <w:sz w:val="21"/>
+          <w:szCs w:val="21"/>
+          <w:lang w:eastAsia="en-IN"/>
+          <w14:ligatures w14:val="none"/>
+        </w:rPr>
+      </w:pPr>
+      <w:r>
+        <w:rPr>
+          <w:rFonts w:ascii="Consolas" w:eastAsia="Times New Roman" w:hAnsi="Consolas" w:cs="Times New Roman"/>
+          <w:color w:val="CE9178"/>
+          <w:kern w:val="0"/>
+          <w:sz w:val="21"/>
+          <w:szCs w:val="21"/>
+          <w:lang w:eastAsia="en-IN"/>
+          <w14:ligatures w14:val="none"/>
+        </w:rPr>
+        <w:t>"""</w:t>
+      </w:r>
+    </w:p>
+    <w:p>
+      <w:pPr>
+        <w:pStyle w:val="ListParagraph"/>
+        <w:numPr>
+          <w:ilvl w:val="0"/>
+          <w:numId w:val="1"/>
+        </w:numPr>
+        <w:shd w:val="clear" w:color="auto" w:fill="1E1E1E"/>
+        <w:spacing w:after="0" w:line="285" w:lineRule="atLeast"/>
+        <w:rPr>
+          <w:rFonts w:ascii="Consolas" w:eastAsia="Times New Roman" w:hAnsi="Consolas" w:cs="Times New Roman"/>
+          <w:color w:val="D4D4D4"/>
+          <w:kern w:val="0"/>
+          <w:sz w:val="21"/>
+          <w:szCs w:val="21"/>
+          <w:lang w:eastAsia="en-IN"/>
+          <w14:ligatures w14:val="none"/>
+        </w:rPr>
+      </w:pPr>
+      <w:r>
+        <w:rPr>
+          <w:rFonts w:ascii="Consolas" w:eastAsia="Times New Roman" w:hAnsi="Consolas" w:cs="Times New Roman"/>
+          <w:color w:val="569CD6"/>
+          <w:kern w:val="0"/>
+          <w:sz w:val="21"/>
+          <w:szCs w:val="21"/>
+          <w:lang w:eastAsia="en-IN"/>
+          <w14:ligatures w14:val="none"/>
+        </w:rPr>
+        <w:t>def</w:t>
+      </w:r>
+      <w:r>
+        <w:rPr>
+          <w:rFonts w:ascii="Consolas" w:eastAsia="Times New Roman" w:hAnsi="Consolas" w:cs="Times New Roman"/>
+          <w:color w:val="D4D4D4"/>
+          <w:kern w:val="0"/>
+          <w:sz w:val="21"/>
+          <w:szCs w:val="21"/>
+          <w:lang w:eastAsia="en-IN"/>
+          <w14:ligatures w14:val="none"/>
+        </w:rPr>
+        <w:t xml:space="preserve"> </w:t>
+      </w:r>
+      <w:r>
+        <w:rPr>
+          <w:rFonts w:ascii="Consolas" w:eastAsia="Times New Roman" w:hAnsi="Consolas" w:cs="Times New Roman"/>
+          <w:color w:val="C8C8C8"/>
+          <w:kern w:val="0"/>
+          <w:sz w:val="21"/>
+          <w:szCs w:val="21"/>
+          <w:lang w:eastAsia="en-IN"/>
+          <w14:ligatures w14:val="none"/>
+        </w:rPr>
+        <w:t>prime</w:t>
+      </w:r>
+      <w:r>
+        <w:rPr>
+          <w:rFonts w:ascii="Consolas" w:eastAsia="Times New Roman" w:hAnsi="Consolas" w:cs="Times New Roman"/>
+          <w:color w:val="D4D4D4"/>
+          <w:kern w:val="0"/>
+          <w:sz w:val="21"/>
+          <w:szCs w:val="21"/>
+          <w:lang w:eastAsia="en-IN"/>
+          <w14:ligatures w14:val="none"/>
+        </w:rPr>
+        <w:t>(</w:t>
+      </w:r>
+      <w:proofErr w:type="spellStart"/>
+      <w:proofErr w:type="gramStart"/>
+      <w:r>
+        <w:rPr>
+          <w:rFonts w:ascii="Consolas" w:eastAsia="Times New Roman" w:hAnsi="Consolas" w:cs="Times New Roman"/>
+          <w:color w:val="7F7F7F"/>
+          <w:kern w:val="0"/>
+          <w:sz w:val="21"/>
+          <w:szCs w:val="21"/>
+          <w:lang w:eastAsia="en-IN"/>
+          <w14:ligatures w14:val="none"/>
+        </w:rPr>
+        <w:t>num</w:t>
+      </w:r>
+      <w:r>
+        <w:rPr>
+          <w:rFonts w:ascii="Consolas" w:eastAsia="Times New Roman" w:hAnsi="Consolas" w:cs="Times New Roman"/>
+          <w:color w:val="D4D4D4"/>
+          <w:kern w:val="0"/>
+          <w:sz w:val="21"/>
+          <w:szCs w:val="21"/>
+          <w:lang w:eastAsia="en-IN"/>
+          <w14:ligatures w14:val="none"/>
+        </w:rPr>
+        <w:t>,</w:t>
+      </w:r>
+      <w:r>
+        <w:rPr>
+          <w:rFonts w:ascii="Consolas" w:eastAsia="Times New Roman" w:hAnsi="Consolas" w:cs="Times New Roman"/>
+          <w:color w:val="7F7F7F"/>
+          <w:kern w:val="0"/>
+          <w:sz w:val="21"/>
+          <w:szCs w:val="21"/>
+          <w:lang w:eastAsia="en-IN"/>
+          <w14:ligatures w14:val="none"/>
+        </w:rPr>
+        <w:t>divisor</w:t>
+      </w:r>
+      <w:proofErr w:type="spellEnd"/>
+      <w:proofErr w:type="gramEnd"/>
+      <w:r>
+        <w:rPr>
+          <w:rFonts w:ascii="Consolas" w:eastAsia="Times New Roman" w:hAnsi="Consolas" w:cs="Times New Roman"/>
+          <w:color w:val="D4D4D4"/>
+          <w:kern w:val="0"/>
+          <w:sz w:val="21"/>
+          <w:szCs w:val="21"/>
+          <w:lang w:eastAsia="en-IN"/>
+          <w14:ligatures w14:val="none"/>
+        </w:rPr>
+        <w:t>):</w:t>
+      </w:r>
+    </w:p>
+    <w:p>
+      <w:pPr>
+        <w:pStyle w:val="ListParagraph"/>
+        <w:numPr>
+          <w:ilvl w:val="0"/>
+          <w:numId w:val="1"/>
+        </w:numPr>
+        <w:shd w:val="clear" w:color="auto" w:fill="1E1E1E"/>
+        <w:spacing w:after="0" w:line="285" w:lineRule="atLeast"/>
+        <w:rPr>
+          <w:rFonts w:ascii="Consolas" w:eastAsia="Times New Roman" w:hAnsi="Consolas" w:cs="Times New Roman"/>
+          <w:color w:val="D4D4D4"/>
+          <w:kern w:val="0"/>
+          <w:sz w:val="21"/>
+          <w:szCs w:val="21"/>
+          <w:lang w:eastAsia="en-IN"/>
+          <w14:ligatures w14:val="none"/>
+        </w:rPr>
+      </w:pPr>
+      <w:r>
+        <w:rPr>
+          <w:rFonts w:ascii="Consolas" w:eastAsia="Times New Roman" w:hAnsi="Consolas" w:cs="Times New Roman"/>
+          <w:color w:val="D4D4D4"/>
+          <w:kern w:val="0"/>
+          <w:sz w:val="21"/>
+          <w:szCs w:val="21"/>
+          <w:lang w:eastAsia="en-IN"/>
+          <w14:ligatures w14:val="none"/>
+        </w:rPr>
+        <w:t xml:space="preserve">    </w:t>
+      </w:r>
+      <w:r>
+        <w:rPr>
+          <w:rFonts w:ascii="Consolas" w:eastAsia="Times New Roman" w:hAnsi="Consolas" w:cs="Times New Roman"/>
+          <w:color w:val="569CD6"/>
+          <w:kern w:val="0"/>
+          <w:sz w:val="21"/>
+          <w:szCs w:val="21"/>
+          <w:lang w:eastAsia="en-IN"/>
+          <w14:ligatures w14:val="none"/>
+        </w:rPr>
+        <w:t>if</w:t>
+      </w:r>
+      <w:r>
+        <w:rPr>
+          <w:rFonts w:ascii="Consolas" w:eastAsia="Times New Roman" w:hAnsi="Consolas" w:cs="Times New Roman"/>
+          <w:color w:val="D4D4D4"/>
+          <w:kern w:val="0"/>
+          <w:sz w:val="21"/>
+          <w:szCs w:val="21"/>
+          <w:lang w:eastAsia="en-IN"/>
+          <w14:ligatures w14:val="none"/>
+        </w:rPr>
+        <w:t xml:space="preserve"> </w:t>
+      </w:r>
+      <w:proofErr w:type="spellStart"/>
+      <w:r>
+        <w:rPr>
+          <w:rFonts w:ascii="Consolas" w:eastAsia="Times New Roman" w:hAnsi="Consolas" w:cs="Times New Roman"/>
+          <w:color w:val="7F7F7F"/>
+          <w:kern w:val="0"/>
+          <w:sz w:val="21"/>
+          <w:szCs w:val="21"/>
+          <w:lang w:eastAsia="en-IN"/>
+          <w14:ligatures w14:val="none"/>
+        </w:rPr>
+        <w:t>num</w:t>
+      </w:r>
+      <w:proofErr w:type="spellEnd"/>
+      <w:r>
+        <w:rPr>
+          <w:rFonts w:ascii="Consolas" w:eastAsia="Times New Roman" w:hAnsi="Consolas" w:cs="Times New Roman"/>
+          <w:color w:val="D4D4D4"/>
+          <w:kern w:val="0"/>
+          <w:sz w:val="21"/>
+          <w:szCs w:val="21"/>
+          <w:lang w:eastAsia="en-IN"/>
+          <w14:ligatures w14:val="none"/>
+        </w:rPr>
+        <w:t>&lt;=</w:t>
+      </w:r>
+      <w:r>
+        <w:rPr>
+          <w:rFonts w:ascii="Consolas" w:eastAsia="Times New Roman" w:hAnsi="Consolas" w:cs="Times New Roman"/>
+          <w:color w:val="B5CEA8"/>
+          <w:kern w:val="0"/>
+          <w:sz w:val="21"/>
+          <w:szCs w:val="21"/>
+          <w:lang w:eastAsia="en-IN"/>
+          <w14:ligatures w14:val="none"/>
+        </w:rPr>
+        <w:t>1</w:t>
+      </w:r>
+      <w:r>
+        <w:rPr>
+          <w:rFonts w:ascii="Consolas" w:eastAsia="Times New Roman" w:hAnsi="Consolas" w:cs="Times New Roman"/>
+          <w:color w:val="D4D4D4"/>
+          <w:kern w:val="0"/>
+          <w:sz w:val="21"/>
+          <w:szCs w:val="21"/>
+          <w:lang w:eastAsia="en-IN"/>
+          <w14:ligatures w14:val="none"/>
+        </w:rPr>
+        <w:t>:</w:t>
+      </w:r>
+    </w:p>
+    <w:p>
+      <w:pPr>
+        <w:pStyle w:val="ListParagraph"/>
+        <w:numPr>
+          <w:ilvl w:val="0"/>
+          <w:numId w:val="1"/>
+        </w:numPr>
+        <w:shd w:val="clear" w:color="auto" w:fill="1E1E1E"/>
+        <w:spacing w:after="0" w:line="285" w:lineRule="atLeast"/>
+        <w:rPr>
+          <w:rFonts w:ascii="Consolas" w:eastAsia="Times New Roman" w:hAnsi="Consolas" w:cs="Times New Roman"/>
+          <w:color w:val="D4D4D4"/>
+          <w:kern w:val="0"/>
+          <w:sz w:val="21"/>
+          <w:szCs w:val="21"/>
+          <w:lang w:eastAsia="en-IN"/>
+          <w14:ligatures w14:val="none"/>
+        </w:rPr>
+      </w:pPr>
+      <w:r>
+        <w:rPr>
+          <w:rFonts w:ascii="Consolas" w:eastAsia="Times New Roman" w:hAnsi="Consolas" w:cs="Times New Roman"/>
+          <w:color w:val="D4D4D4"/>
+          <w:kern w:val="0"/>
+          <w:sz w:val="21"/>
+          <w:szCs w:val="21"/>
+          <w:lang w:eastAsia="en-IN"/>
+          <w14:ligatures w14:val="none"/>
+        </w:rPr>
+        <w:t xml:space="preserve">        </w:t>
+      </w:r>
+      <w:r>
+        <w:rPr>
+          <w:rFonts w:ascii="Consolas" w:eastAsia="Times New Roman" w:hAnsi="Consolas" w:cs="Times New Roman"/>
+          <w:color w:val="569CD6"/>
+          <w:kern w:val="0"/>
+          <w:sz w:val="21"/>
+          <w:szCs w:val="21"/>
+          <w:lang w:eastAsia="en-IN"/>
+          <w14:ligatures w14:val="none"/>
+        </w:rPr>
+        <w:t>return</w:t>
+      </w:r>
+      <w:r>
+        <w:rPr>
+          <w:rFonts w:ascii="Consolas" w:eastAsia="Times New Roman" w:hAnsi="Consolas" w:cs="Times New Roman"/>
+          <w:color w:val="D4D4D4"/>
+          <w:kern w:val="0"/>
+          <w:sz w:val="21"/>
+          <w:szCs w:val="21"/>
+          <w:lang w:eastAsia="en-IN"/>
+          <w14:ligatures w14:val="none"/>
+        </w:rPr>
+        <w:t xml:space="preserve"> </w:t>
+      </w:r>
+      <w:r>
+        <w:rPr>
+          <w:rFonts w:ascii="Consolas" w:eastAsia="Times New Roman" w:hAnsi="Consolas" w:cs="Times New Roman"/>
+          <w:color w:val="B5CEA8"/>
+          <w:kern w:val="0"/>
+          <w:sz w:val="21"/>
+          <w:szCs w:val="21"/>
+          <w:lang w:eastAsia="en-IN"/>
+          <w14:ligatures w14:val="none"/>
+        </w:rPr>
+        <w:t>0</w:t>
+      </w:r>
+    </w:p>
+    <w:p>
+      <w:pPr>
+        <w:pStyle w:val="ListParagraph"/>
+        <w:numPr>
+          <w:ilvl w:val="0"/>
+          <w:numId w:val="1"/>
+        </w:numPr>
+        <w:shd w:val="clear" w:color="auto" w:fill="1E1E1E"/>
+        <w:spacing w:after="0" w:line="285" w:lineRule="atLeast"/>
+        <w:rPr>
+          <w:rFonts w:ascii="Consolas" w:eastAsia="Times New Roman" w:hAnsi="Consolas" w:cs="Times New Roman"/>
+          <w:color w:val="D4D4D4"/>
+          <w:kern w:val="0"/>
+          <w:sz w:val="21"/>
+          <w:szCs w:val="21"/>
+          <w:lang w:eastAsia="en-IN"/>
+          <w14:ligatures w14:val="none"/>
+        </w:rPr>
+      </w:pPr>
+      <w:r>
+        <w:rPr>
+          <w:rFonts w:ascii="Consolas" w:eastAsia="Times New Roman" w:hAnsi="Consolas" w:cs="Times New Roman"/>
+          <w:color w:val="D4D4D4"/>
+          <w:kern w:val="0"/>
+          <w:sz w:val="21"/>
+          <w:szCs w:val="21"/>
+          <w:lang w:eastAsia="en-IN"/>
+          <w14:ligatures w14:val="none"/>
+        </w:rPr>
+        <w:t xml:space="preserve">    </w:t>
+      </w:r>
+      <w:proofErr w:type="spellStart"/>
+      <w:r>
+        <w:rPr>
+          <w:rFonts w:ascii="Consolas" w:eastAsia="Times New Roman" w:hAnsi="Consolas" w:cs="Times New Roman"/>
+          <w:color w:val="569CD6"/>
+          <w:kern w:val="0"/>
+          <w:sz w:val="21"/>
+          <w:szCs w:val="21"/>
+          <w:lang w:eastAsia="en-IN"/>
+          <w14:ligatures w14:val="none"/>
+        </w:rPr>
+        <w:t>elif</w:t>
+      </w:r>
+      <w:proofErr w:type="spellEnd"/>
+      <w:r>
+        <w:rPr>
+          <w:rFonts w:ascii="Consolas" w:eastAsia="Times New Roman" w:hAnsi="Consolas" w:cs="Times New Roman"/>
+          <w:color w:val="D4D4D4"/>
+          <w:kern w:val="0"/>
+          <w:sz w:val="21"/>
+          <w:szCs w:val="21"/>
+          <w:lang w:eastAsia="en-IN"/>
+          <w14:ligatures w14:val="none"/>
+        </w:rPr>
+        <w:t xml:space="preserve"> </w:t>
+      </w:r>
+      <w:proofErr w:type="spellStart"/>
+      <w:r>
+        <w:rPr>
+          <w:rFonts w:ascii="Consolas" w:eastAsia="Times New Roman" w:hAnsi="Consolas" w:cs="Times New Roman"/>
+          <w:color w:val="7F7F7F"/>
+          <w:kern w:val="0"/>
+          <w:sz w:val="21"/>
+          <w:szCs w:val="21"/>
+          <w:lang w:eastAsia="en-IN"/>
+          <w14:ligatures w14:val="none"/>
+        </w:rPr>
+        <w:t>num</w:t>
+      </w:r>
+      <w:proofErr w:type="spellEnd"/>
+      <w:r>
+        <w:rPr>
+          <w:rFonts w:ascii="Consolas" w:eastAsia="Times New Roman" w:hAnsi="Consolas" w:cs="Times New Roman"/>
+          <w:color w:val="D4D4D4"/>
+          <w:kern w:val="0"/>
+          <w:sz w:val="21"/>
+          <w:szCs w:val="21"/>
+          <w:lang w:eastAsia="en-IN"/>
+          <w14:ligatures w14:val="none"/>
+        </w:rPr>
+        <w:t>==</w:t>
+      </w:r>
+      <w:r>
+        <w:rPr>
+          <w:rFonts w:ascii="Consolas" w:eastAsia="Times New Roman" w:hAnsi="Consolas" w:cs="Times New Roman"/>
+          <w:color w:val="7F7F7F"/>
+          <w:kern w:val="0"/>
+          <w:sz w:val="21"/>
+          <w:szCs w:val="21"/>
+          <w:lang w:eastAsia="en-IN"/>
+          <w14:ligatures w14:val="none"/>
+        </w:rPr>
+        <w:t>divisor</w:t>
+      </w:r>
+      <w:r>
+        <w:rPr>
+          <w:rFonts w:ascii="Consolas" w:eastAsia="Times New Roman" w:hAnsi="Consolas" w:cs="Times New Roman"/>
+          <w:color w:val="D4D4D4"/>
+          <w:kern w:val="0"/>
+          <w:sz w:val="21"/>
+          <w:szCs w:val="21"/>
+          <w:lang w:eastAsia="en-IN"/>
+          <w14:ligatures w14:val="none"/>
+        </w:rPr>
+        <w:t>:</w:t>
+      </w:r>
+    </w:p>
+    <w:p>
+      <w:pPr>
+        <w:pStyle w:val="ListParagraph"/>
+        <w:numPr>
+          <w:ilvl w:val="0"/>
+          <w:numId w:val="1"/>
+        </w:numPr>
+        <w:shd w:val="clear" w:color="auto" w:fill="1E1E1E"/>
+        <w:spacing w:after="0" w:line="285" w:lineRule="atLeast"/>
+        <w:rPr>
+          <w:rFonts w:ascii="Consolas" w:eastAsia="Times New Roman" w:hAnsi="Consolas" w:cs="Times New Roman"/>
+          <w:color w:val="D4D4D4"/>
+          <w:kern w:val="0"/>
+          <w:sz w:val="21"/>
+          <w:szCs w:val="21"/>
+          <w:lang w:eastAsia="en-IN"/>
+          <w14:ligatures w14:val="none"/>
+        </w:rPr>
+      </w:pPr>
+      <w:r>
+        <w:rPr>
+          <w:rFonts w:ascii="Consolas" w:eastAsia="Times New Roman" w:hAnsi="Consolas" w:cs="Times New Roman"/>
+          <w:color w:val="D4D4D4"/>
+          <w:kern w:val="0"/>
+          <w:sz w:val="21"/>
+          <w:szCs w:val="21"/>
+          <w:lang w:eastAsia="en-IN"/>
+          <w14:ligatures w14:val="none"/>
+        </w:rPr>
+        <w:t xml:space="preserve">        </w:t>
+      </w:r>
+      <w:r>
+        <w:rPr>
+          <w:rFonts w:ascii="Consolas" w:eastAsia="Times New Roman" w:hAnsi="Consolas" w:cs="Times New Roman"/>
+          <w:color w:val="569CD6"/>
+          <w:kern w:val="0"/>
+          <w:sz w:val="21"/>
+          <w:szCs w:val="21"/>
+          <w:lang w:eastAsia="en-IN"/>
+          <w14:ligatures w14:val="none"/>
+        </w:rPr>
+        <w:t>return</w:t>
+      </w:r>
+      <w:r>
+        <w:rPr>
+          <w:rFonts w:ascii="Consolas" w:eastAsia="Times New Roman" w:hAnsi="Consolas" w:cs="Times New Roman"/>
+          <w:color w:val="D4D4D4"/>
+          <w:kern w:val="0"/>
+          <w:sz w:val="21"/>
+          <w:szCs w:val="21"/>
+          <w:lang w:eastAsia="en-IN"/>
+          <w14:ligatures w14:val="none"/>
+        </w:rPr>
+        <w:t xml:space="preserve"> </w:t>
+      </w:r>
+      <w:r>
+        <w:rPr>
+          <w:rFonts w:ascii="Consolas" w:eastAsia="Times New Roman" w:hAnsi="Consolas" w:cs="Times New Roman"/>
+          <w:color w:val="B5CEA8"/>
+          <w:kern w:val="0"/>
+          <w:sz w:val="21"/>
+          <w:szCs w:val="21"/>
+          <w:lang w:eastAsia="en-IN"/>
+          <w14:ligatures w14:val="none"/>
+        </w:rPr>
+        <w:t>1</w:t>
+      </w:r>
+    </w:p>
+    <w:p>
+      <w:pPr>
+        <w:pStyle w:val="ListParagraph"/>
+        <w:numPr>
+          <w:ilvl w:val="0"/>
+          <w:numId w:val="1"/>
+        </w:numPr>
+        <w:shd w:val="clear" w:color="auto" w:fill="1E1E1E"/>
+        <w:spacing w:after="0" w:line="285" w:lineRule="atLeast"/>
+        <w:rPr>
+          <w:rFonts w:ascii="Consolas" w:eastAsia="Times New Roman" w:hAnsi="Consolas" w:cs="Times New Roman"/>
+          <w:color w:val="D4D4D4"/>
+          <w:kern w:val="0"/>
+          <w:sz w:val="21"/>
+          <w:szCs w:val="21"/>
+          <w:lang w:eastAsia="en-IN"/>
+          <w14:ligatures w14:val="none"/>
+        </w:rPr>
+      </w:pPr>
+      <w:r>
+        <w:rPr>
+          <w:rFonts w:ascii="Consolas" w:eastAsia="Times New Roman" w:hAnsi="Consolas" w:cs="Times New Roman"/>
+          <w:color w:val="D4D4D4"/>
+          <w:kern w:val="0"/>
+          <w:sz w:val="21"/>
+          <w:szCs w:val="21"/>
+          <w:lang w:eastAsia="en-IN"/>
+          <w14:ligatures w14:val="none"/>
+        </w:rPr>
+        <w:t xml:space="preserve">    </w:t>
+      </w:r>
+      <w:proofErr w:type="spellStart"/>
+      <w:r>
+        <w:rPr>
+          <w:rFonts w:ascii="Consolas" w:eastAsia="Times New Roman" w:hAnsi="Consolas" w:cs="Times New Roman"/>
+          <w:color w:val="569CD6"/>
+          <w:kern w:val="0"/>
+          <w:sz w:val="21"/>
+          <w:szCs w:val="21"/>
+          <w:lang w:eastAsia="en-IN"/>
+          <w14:ligatures w14:val="none"/>
+        </w:rPr>
+        <w:t>elif</w:t>
+      </w:r>
+      <w:proofErr w:type="spellEnd"/>
+      <w:r>
+        <w:rPr>
+          <w:rFonts w:ascii="Consolas" w:eastAsia="Times New Roman" w:hAnsi="Consolas" w:cs="Times New Roman"/>
+          <w:color w:val="D4D4D4"/>
+          <w:kern w:val="0"/>
+          <w:sz w:val="21"/>
+          <w:szCs w:val="21"/>
+          <w:lang w:eastAsia="en-IN"/>
+          <w14:ligatures w14:val="none"/>
+        </w:rPr>
+        <w:t xml:space="preserve"> </w:t>
+      </w:r>
+      <w:proofErr w:type="spellStart"/>
+      <w:r>
+        <w:rPr>
+          <w:rFonts w:ascii="Consolas" w:eastAsia="Times New Roman" w:hAnsi="Consolas" w:cs="Times New Roman"/>
+          <w:color w:val="7F7F7F"/>
+          <w:kern w:val="0"/>
+          <w:sz w:val="21"/>
+          <w:szCs w:val="21"/>
+          <w:lang w:eastAsia="en-IN"/>
+          <w14:ligatures w14:val="none"/>
+        </w:rPr>
+        <w:t>num</w:t>
+      </w:r>
+      <w:r>
+        <w:rPr>
+          <w:rFonts w:ascii="Consolas" w:eastAsia="Times New Roman" w:hAnsi="Consolas" w:cs="Times New Roman"/>
+          <w:color w:val="D4D4D4"/>
+          <w:kern w:val="0"/>
+          <w:sz w:val="21"/>
+          <w:szCs w:val="21"/>
+          <w:lang w:eastAsia="en-IN"/>
+          <w14:ligatures w14:val="none"/>
+        </w:rPr>
+        <w:t>%</w:t>
+      </w:r>
+      <w:r>
+        <w:rPr>
+          <w:rFonts w:ascii="Consolas" w:eastAsia="Times New Roman" w:hAnsi="Consolas" w:cs="Times New Roman"/>
+          <w:color w:val="7F7F7F"/>
+          <w:kern w:val="0"/>
+          <w:sz w:val="21"/>
+          <w:szCs w:val="21"/>
+          <w:lang w:eastAsia="en-IN"/>
+          <w14:ligatures w14:val="none"/>
+        </w:rPr>
+        <w:t>divisor</w:t>
+      </w:r>
+      <w:proofErr w:type="spellEnd"/>
+      <w:r>
+        <w:rPr>
+          <w:rFonts w:ascii="Consolas" w:eastAsia="Times New Roman" w:hAnsi="Consolas" w:cs="Times New Roman"/>
+          <w:color w:val="D4D4D4"/>
+          <w:kern w:val="0"/>
+          <w:sz w:val="21"/>
+          <w:szCs w:val="21"/>
+          <w:lang w:eastAsia="en-IN"/>
+          <w14:ligatures w14:val="none"/>
+        </w:rPr>
+        <w:t>==</w:t>
+      </w:r>
+      <w:r>
+        <w:rPr>
+          <w:rFonts w:ascii="Consolas" w:eastAsia="Times New Roman" w:hAnsi="Consolas" w:cs="Times New Roman"/>
+          <w:color w:val="B5CEA8"/>
+          <w:kern w:val="0"/>
+          <w:sz w:val="21"/>
+          <w:szCs w:val="21"/>
+          <w:lang w:eastAsia="en-IN"/>
+          <w14:ligatures w14:val="none"/>
+        </w:rPr>
+        <w:t>0</w:t>
+      </w:r>
+      <w:r>
+        <w:rPr>
+          <w:rFonts w:ascii="Consolas" w:eastAsia="Times New Roman" w:hAnsi="Consolas" w:cs="Times New Roman"/>
+          <w:color w:val="D4D4D4"/>
+          <w:kern w:val="0"/>
+          <w:sz w:val="21"/>
+          <w:szCs w:val="21"/>
+          <w:lang w:eastAsia="en-IN"/>
+          <w14:ligatures w14:val="none"/>
+        </w:rPr>
+        <w:t>:</w:t>
+      </w:r>
+    </w:p>
+    <w:p>
+      <w:pPr>
+        <w:pStyle w:val="ListParagraph"/>
+        <w:numPr>
+          <w:ilvl w:val="0"/>
+          <w:numId w:val="1"/>
+        </w:numPr>
+        <w:shd w:val="clear" w:color="auto" w:fill="1E1E1E"/>
+        <w:spacing w:after="0" w:line="285" w:lineRule="atLeast"/>
+        <w:rPr>
+          <w:rFonts w:ascii="Consolas" w:eastAsia="Times New Roman" w:hAnsi="Consolas" w:cs="Times New Roman"/>
+          <w:color w:val="D4D4D4"/>
+          <w:kern w:val="0"/>
+          <w:sz w:val="21"/>
+          <w:szCs w:val="21"/>
+          <w:lang w:eastAsia="en-IN"/>
+          <w14:ligatures w14:val="none"/>
+        </w:rPr>
+      </w:pPr>
+      <w:r>
+        <w:rPr>
+          <w:rFonts w:ascii="Consolas" w:eastAsia="Times New Roman" w:hAnsi="Consolas" w:cs="Times New Roman"/>
+          <w:color w:val="D4D4D4"/>
+          <w:kern w:val="0"/>
+          <w:sz w:val="21"/>
+          <w:szCs w:val="21"/>
+          <w:lang w:eastAsia="en-IN"/>
+          <w14:ligatures w14:val="none"/>
+        </w:rPr>
+        <w:t xml:space="preserve">        </w:t>
+      </w:r>
+      <w:r>
+        <w:rPr>
+          <w:rFonts w:ascii="Consolas" w:eastAsia="Times New Roman" w:hAnsi="Consolas" w:cs="Times New Roman"/>
+          <w:color w:val="569CD6"/>
+          <w:kern w:val="0"/>
+          <w:sz w:val="21"/>
+          <w:szCs w:val="21"/>
+          <w:lang w:eastAsia="en-IN"/>
+          <w14:ligatures w14:val="none"/>
+        </w:rPr>
+        <w:t>return</w:t>
+      </w:r>
+      <w:r>
+        <w:rPr>
+          <w:rFonts w:ascii="Consolas" w:eastAsia="Times New Roman" w:hAnsi="Consolas" w:cs="Times New Roman"/>
+          <w:color w:val="D4D4D4"/>
+          <w:kern w:val="0"/>
+          <w:sz w:val="21"/>
+          <w:szCs w:val="21"/>
+          <w:lang w:eastAsia="en-IN"/>
+          <w14:ligatures w14:val="none"/>
+        </w:rPr>
+        <w:t xml:space="preserve"> </w:t>
+      </w:r>
+      <w:r>
+        <w:rPr>
+          <w:rFonts w:ascii="Consolas" w:eastAsia="Times New Roman" w:hAnsi="Consolas" w:cs="Times New Roman"/>
+          <w:color w:val="B5CEA8"/>
+          <w:kern w:val="0"/>
+          <w:sz w:val="21"/>
+          <w:szCs w:val="21"/>
+          <w:lang w:eastAsia="en-IN"/>
+          <w14:ligatures w14:val="none"/>
+        </w:rPr>
+        <w:t>0</w:t>
+      </w:r>
+    </w:p>
+    <w:p>
+      <w:pPr>
+        <w:pStyle w:val="ListParagraph"/>
+        <w:numPr>
+          <w:ilvl w:val="0"/>
+          <w:numId w:val="1"/>
+        </w:numPr>
+        <w:shd w:val="clear" w:color="auto" w:fill="1E1E1E"/>
+        <w:spacing w:after="0" w:line="285" w:lineRule="atLeast"/>
+        <w:rPr>
+          <w:rFonts w:ascii="Consolas" w:eastAsia="Times New Roman" w:hAnsi="Consolas" w:cs="Times New Roman"/>
+          <w:color w:val="D4D4D4"/>
+          <w:kern w:val="0"/>
+          <w:sz w:val="21"/>
+          <w:szCs w:val="21"/>
+          <w:lang w:eastAsia="en-IN"/>
+          <w14:ligatures w14:val="none"/>
+        </w:rPr>
+      </w:pPr>
+      <w:r>
+        <w:rPr>
+          <w:rFonts w:ascii="Consolas" w:eastAsia="Times New Roman" w:hAnsi="Consolas" w:cs="Times New Roman"/>
+          <w:color w:val="D4D4D4"/>
+          <w:kern w:val="0"/>
+          <w:sz w:val="21"/>
+          <w:szCs w:val="21"/>
+          <w:lang w:eastAsia="en-IN"/>
+          <w14:ligatures w14:val="none"/>
+        </w:rPr>
+        <w:t xml:space="preserve">    </w:t>
+      </w:r>
+      <w:r>
+        <w:rPr>
+          <w:rFonts w:ascii="Consolas" w:eastAsia="Times New Roman" w:hAnsi="Consolas" w:cs="Times New Roman"/>
+          <w:color w:val="569CD6"/>
+          <w:kern w:val="0"/>
+          <w:sz w:val="21"/>
+          <w:szCs w:val="21"/>
+          <w:lang w:eastAsia="en-IN"/>
+          <w14:ligatures w14:val="none"/>
+        </w:rPr>
+        <w:t>return</w:t>
+      </w:r>
+      <w:r>
+        <w:rPr>
+          <w:rFonts w:ascii="Consolas" w:eastAsia="Times New Roman" w:hAnsi="Consolas" w:cs="Times New Roman"/>
+          <w:color w:val="D4D4D4"/>
+          <w:kern w:val="0"/>
+          <w:sz w:val="21"/>
+          <w:szCs w:val="21"/>
+          <w:lang w:eastAsia="en-IN"/>
+          <w14:ligatures w14:val="none"/>
+        </w:rPr>
+        <w:t xml:space="preserve"> </w:t>
+      </w:r>
+      <w:r>
+        <w:rPr>
+          <w:rFonts w:ascii="Consolas" w:eastAsia="Times New Roman" w:hAnsi="Consolas" w:cs="Times New Roman"/>
+          <w:color w:val="C8C8C8"/>
+          <w:kern w:val="0"/>
+          <w:sz w:val="21"/>
+          <w:szCs w:val="21"/>
+          <w:lang w:eastAsia="en-IN"/>
+          <w14:ligatures w14:val="none"/>
+        </w:rPr>
+        <w:t>prime</w:t>
+      </w:r>
+      <w:r>
+        <w:rPr>
+          <w:rFonts w:ascii="Consolas" w:eastAsia="Times New Roman" w:hAnsi="Consolas" w:cs="Times New Roman"/>
+          <w:color w:val="D4D4D4"/>
+          <w:kern w:val="0"/>
+          <w:sz w:val="21"/>
+          <w:szCs w:val="21"/>
+          <w:lang w:eastAsia="en-IN"/>
+          <w14:ligatures w14:val="none"/>
+        </w:rPr>
+        <w:t>(</w:t>
+      </w:r>
+      <w:proofErr w:type="gramStart"/>
+      <w:r>
+        <w:rPr>
+          <w:rFonts w:ascii="Consolas" w:eastAsia="Times New Roman" w:hAnsi="Consolas" w:cs="Times New Roman"/>
+          <w:color w:val="7F7F7F"/>
+          <w:kern w:val="0"/>
+          <w:sz w:val="21"/>
+          <w:szCs w:val="21"/>
+          <w:lang w:eastAsia="en-IN"/>
+          <w14:ligatures w14:val="none"/>
+        </w:rPr>
+        <w:t>num</w:t>
+      </w:r>
+      <w:r>
+        <w:rPr>
+          <w:rFonts w:ascii="Consolas" w:eastAsia="Times New Roman" w:hAnsi="Consolas" w:cs="Times New Roman"/>
+          <w:color w:val="D4D4D4"/>
+          <w:kern w:val="0"/>
+          <w:sz w:val="21"/>
+          <w:szCs w:val="21"/>
+          <w:lang w:eastAsia="en-IN"/>
+          <w14:ligatures w14:val="none"/>
+        </w:rPr>
+        <w:t>,</w:t>
+      </w:r>
+      <w:r>
+        <w:rPr>
+          <w:rFonts w:ascii="Consolas" w:eastAsia="Times New Roman" w:hAnsi="Consolas" w:cs="Times New Roman"/>
+          <w:color w:val="7F7F7F"/>
+          <w:kern w:val="0"/>
+          <w:sz w:val="21"/>
+          <w:szCs w:val="21"/>
+          <w:lang w:eastAsia="en-IN"/>
+          <w14:ligatures w14:val="none"/>
+        </w:rPr>
+        <w:t>divisor</w:t>
+      </w:r>
+      <w:proofErr w:type="gramEnd"/>
+      <w:r>
+        <w:rPr>
+          <w:rFonts w:ascii="Consolas" w:eastAsia="Times New Roman" w:hAnsi="Consolas" w:cs="Times New Roman"/>
+          <w:color w:val="D4D4D4"/>
+          <w:kern w:val="0"/>
+          <w:sz w:val="21"/>
+          <w:szCs w:val="21"/>
+          <w:lang w:eastAsia="en-IN"/>
+          <w14:ligatures w14:val="none"/>
+        </w:rPr>
+        <w:t>+</w:t>
+      </w:r>
+      <w:r>
+        <w:rPr>
+          <w:rFonts w:ascii="Consolas" w:eastAsia="Times New Roman" w:hAnsi="Consolas" w:cs="Times New Roman"/>
+          <w:color w:val="B5CEA8"/>
+          <w:kern w:val="0"/>
+          <w:sz w:val="21"/>
+          <w:szCs w:val="21"/>
+          <w:lang w:eastAsia="en-IN"/>
+          <w14:ligatures w14:val="none"/>
+        </w:rPr>
+        <w:t>1</w:t>
+      </w:r>
+      <w:r>
+        <w:rPr>
+          <w:rFonts w:ascii="Consolas" w:eastAsia="Times New Roman" w:hAnsi="Consolas" w:cs="Times New Roman"/>
+          <w:color w:val="D4D4D4"/>
+          <w:kern w:val="0"/>
+          <w:sz w:val="21"/>
+          <w:szCs w:val="21"/>
+          <w:lang w:eastAsia="en-IN"/>
+          <w14:ligatures w14:val="none"/>
+        </w:rPr>
+        <w:t>)</w:t>
+      </w:r>
+    </w:p>
+    <w:p>
+      <w:pPr>
+        <w:pStyle w:val="ListParagraph"/>
+        <w:numPr>
+          <w:ilvl w:val="0"/>
+          <w:numId w:val="1"/>
+        </w:numPr>
+        <w:shd w:val="clear" w:color="auto" w:fill="1E1E1E"/>
+        <w:spacing w:after="0" w:line="285" w:lineRule="atLeast"/>
+        <w:rPr>
+          <w:rFonts w:ascii="Consolas" w:eastAsia="Times New Roman" w:hAnsi="Consolas" w:cs="Times New Roman"/>
+          <w:color w:val="D4D4D4"/>
+          <w:kern w:val="0"/>
+          <w:sz w:val="21"/>
+          <w:szCs w:val="21"/>
+          <w:lang w:eastAsia="en-IN"/>
+          <w14:ligatures w14:val="none"/>
+        </w:rPr>
+      </w:pPr>
+      <w:proofErr w:type="spellStart"/>
+      <w:r>
+        <w:rPr>
+          <w:rFonts w:ascii="Consolas" w:eastAsia="Times New Roman" w:hAnsi="Consolas" w:cs="Times New Roman"/>
+          <w:color w:val="C8C8C8"/>
+          <w:kern w:val="0"/>
+          <w:sz w:val="21"/>
+          <w:szCs w:val="21"/>
+          <w:lang w:eastAsia="en-IN"/>
+          <w14:ligatures w14:val="none"/>
+        </w:rPr>
+        <w:t>num</w:t>
+      </w:r>
+      <w:proofErr w:type="spellEnd"/>
+      <w:r>
+        <w:rPr>
+          <w:rFonts w:ascii="Consolas" w:eastAsia="Times New Roman" w:hAnsi="Consolas" w:cs="Times New Roman"/>
+          <w:color w:val="D4D4D4"/>
+          <w:kern w:val="0"/>
+          <w:sz w:val="21"/>
+          <w:szCs w:val="21"/>
+          <w:lang w:eastAsia="en-IN"/>
+          <w14:ligatures w14:val="none"/>
+        </w:rPr>
+        <w:t>=</w:t>
+      </w:r>
+      <w:proofErr w:type="gramStart"/>
+      <w:r>
+        <w:rPr>
+          <w:rFonts w:ascii="Consolas" w:eastAsia="Times New Roman" w:hAnsi="Consolas" w:cs="Times New Roman"/>
+          <w:color w:val="4EC9B0"/>
+          <w:kern w:val="0"/>
+          <w:sz w:val="21"/>
+          <w:szCs w:val="21"/>
+          <w:lang w:eastAsia="en-IN"/>
+          <w14:ligatures w14:val="none"/>
+        </w:rPr>
+        <w:t>int</w:t>
+      </w:r>
+      <w:r>
+        <w:rPr>
+          <w:rFonts w:ascii="Consolas" w:eastAsia="Times New Roman" w:hAnsi="Consolas" w:cs="Times New Roman"/>
+          <w:color w:val="D4D4D4"/>
+          <w:kern w:val="0"/>
+          <w:sz w:val="21"/>
+          <w:szCs w:val="21"/>
+          <w:lang w:eastAsia="en-IN"/>
+          <w14:ligatures w14:val="none"/>
+        </w:rPr>
+        <w:t>(</w:t>
+      </w:r>
+      <w:r>
+        <w:rPr>
+          <w:rFonts w:ascii="Consolas" w:eastAsia="Times New Roman" w:hAnsi="Consolas" w:cs="Times New Roman"/>
+          <w:color w:val="C8C8C8"/>
+          <w:kern w:val="0"/>
+          <w:sz w:val="21"/>
+          <w:szCs w:val="21"/>
+          <w:lang w:eastAsia="en-IN"/>
+          <w14:ligatures w14:val="none"/>
+        </w:rPr>
+        <w:t>input</w:t>
+      </w:r>
+      <w:r>
+        <w:rPr>
+          <w:rFonts w:ascii="Consolas" w:eastAsia="Times New Roman" w:hAnsi="Consolas" w:cs="Times New Roman"/>
+          <w:color w:val="D4D4D4"/>
+          <w:kern w:val="0"/>
+          <w:sz w:val="21"/>
+          <w:szCs w:val="21"/>
+          <w:lang w:eastAsia="en-IN"/>
+          <w14:ligatures w14:val="none"/>
+        </w:rPr>
+        <w:t>(</w:t>
+      </w:r>
+      <w:proofErr w:type="gramEnd"/>
+      <w:r>
+        <w:rPr>
+          <w:rFonts w:ascii="Consolas" w:eastAsia="Times New Roman" w:hAnsi="Consolas" w:cs="Times New Roman"/>
+          <w:color w:val="CE9178"/>
+          <w:kern w:val="0"/>
+          <w:sz w:val="21"/>
+          <w:szCs w:val="21"/>
+          <w:lang w:eastAsia="en-IN"/>
+          <w14:ligatures w14:val="none"/>
+        </w:rPr>
+        <w:t>"Enter Number= "</w:t>
+      </w:r>
+      <w:r>
+        <w:rPr>
+          <w:rFonts w:ascii="Consolas" w:eastAsia="Times New Roman" w:hAnsi="Consolas" w:cs="Times New Roman"/>
+          <w:color w:val="D4D4D4"/>
+          <w:kern w:val="0"/>
+          <w:sz w:val="21"/>
+          <w:szCs w:val="21"/>
+          <w:lang w:eastAsia="en-IN"/>
+          <w14:ligatures w14:val="none"/>
+        </w:rPr>
+        <w:t>))</w:t>
+      </w:r>
+    </w:p>
+    <w:p>
+      <w:pPr>
+        <w:pStyle w:val="ListParagraph"/>
+        <w:numPr>
+          <w:ilvl w:val="0"/>
+          <w:numId w:val="1"/>
+        </w:numPr>
+        <w:shd w:val="clear" w:color="auto" w:fill="1E1E1E"/>
+        <w:spacing w:after="0" w:line="285" w:lineRule="atLeast"/>
+        <w:rPr>
+          <w:rFonts w:ascii="Consolas" w:eastAsia="Times New Roman" w:hAnsi="Consolas" w:cs="Times New Roman"/>
+          <w:color w:val="D4D4D4"/>
+          <w:kern w:val="0"/>
+          <w:sz w:val="21"/>
+          <w:szCs w:val="21"/>
+          <w:lang w:eastAsia="en-IN"/>
+          <w14:ligatures w14:val="none"/>
+        </w:rPr>
+      </w:pPr>
+      <w:r>
+        <w:rPr>
+          <w:rFonts w:ascii="Consolas" w:eastAsia="Times New Roman" w:hAnsi="Consolas" w:cs="Times New Roman"/>
+          <w:color w:val="569CD6"/>
+          <w:kern w:val="0"/>
+          <w:sz w:val="21"/>
+          <w:szCs w:val="21"/>
+          <w:lang w:eastAsia="en-IN"/>
+          <w14:ligatures w14:val="none"/>
+        </w:rPr>
+        <w:t>if</w:t>
+      </w:r>
+      <w:r>
+        <w:rPr>
+          <w:rFonts w:ascii="Consolas" w:eastAsia="Times New Roman" w:hAnsi="Consolas" w:cs="Times New Roman"/>
+          <w:color w:val="D4D4D4"/>
+          <w:kern w:val="0"/>
+          <w:sz w:val="21"/>
+          <w:szCs w:val="21"/>
+          <w:lang w:eastAsia="en-IN"/>
+          <w14:ligatures w14:val="none"/>
+        </w:rPr>
+        <w:t xml:space="preserve"> </w:t>
+      </w:r>
+      <w:r>
+        <w:rPr>
+          <w:rFonts w:ascii="Consolas" w:eastAsia="Times New Roman" w:hAnsi="Consolas" w:cs="Times New Roman"/>
+          <w:color w:val="C8C8C8"/>
+          <w:kern w:val="0"/>
+          <w:sz w:val="21"/>
+          <w:szCs w:val="21"/>
+          <w:lang w:eastAsia="en-IN"/>
+          <w14:ligatures w14:val="none"/>
+        </w:rPr>
+        <w:t>prime</w:t>
+      </w:r>
+      <w:r>
+        <w:rPr>
+          <w:rFonts w:ascii="Consolas" w:eastAsia="Times New Roman" w:hAnsi="Consolas" w:cs="Times New Roman"/>
+          <w:color w:val="D4D4D4"/>
+          <w:kern w:val="0"/>
+          <w:sz w:val="21"/>
+          <w:szCs w:val="21"/>
+          <w:lang w:eastAsia="en-IN"/>
+          <w14:ligatures w14:val="none"/>
+        </w:rPr>
+        <w:t>(</w:t>
+      </w:r>
+      <w:r>
+        <w:rPr>
+          <w:rFonts w:ascii="Consolas" w:eastAsia="Times New Roman" w:hAnsi="Consolas" w:cs="Times New Roman"/>
+          <w:color w:val="C8C8C8"/>
+          <w:kern w:val="0"/>
+          <w:sz w:val="21"/>
+          <w:szCs w:val="21"/>
+          <w:lang w:eastAsia="en-IN"/>
+          <w14:ligatures w14:val="none"/>
+        </w:rPr>
+        <w:t>num</w:t>
+      </w:r>
+      <w:r>
+        <w:rPr>
+          <w:rFonts w:ascii="Consolas" w:eastAsia="Times New Roman" w:hAnsi="Consolas" w:cs="Times New Roman"/>
+          <w:color w:val="D4D4D4"/>
+          <w:kern w:val="0"/>
+          <w:sz w:val="21"/>
+          <w:szCs w:val="21"/>
+          <w:lang w:eastAsia="en-IN"/>
+          <w14:ligatures w14:val="none"/>
+        </w:rPr>
+        <w:t>,</w:t>
+      </w:r>
+      <w:r>
+        <w:rPr>
+          <w:rFonts w:ascii="Consolas" w:eastAsia="Times New Roman" w:hAnsi="Consolas" w:cs="Times New Roman"/>
+          <w:color w:val="B5CEA8"/>
+          <w:kern w:val="0"/>
+          <w:sz w:val="21"/>
+          <w:szCs w:val="21"/>
+          <w:lang w:eastAsia="en-IN"/>
+          <w14:ligatures w14:val="none"/>
+        </w:rPr>
+        <w:t>2</w:t>
+      </w:r>
+      <w:r>
+        <w:rPr>
+          <w:rFonts w:ascii="Consolas" w:eastAsia="Times New Roman" w:hAnsi="Consolas" w:cs="Times New Roman"/>
+          <w:color w:val="D4D4D4"/>
+          <w:kern w:val="0"/>
+          <w:sz w:val="21"/>
+          <w:szCs w:val="21"/>
+          <w:lang w:eastAsia="en-IN"/>
+          <w14:ligatures w14:val="none"/>
+        </w:rPr>
+        <w:t>):</w:t>
+      </w:r>
+    </w:p>
+    <w:p>
+      <w:pPr>
+        <w:pStyle w:val="ListParagraph"/>
+        <w:numPr>
+          <w:ilvl w:val="0"/>
+          <w:numId w:val="1"/>
+        </w:numPr>
+        <w:shd w:val="clear" w:color="auto" w:fill="1E1E1E"/>
+        <w:spacing w:after="0" w:line="285" w:lineRule="atLeast"/>
+        <w:rPr>
+          <w:rFonts w:ascii="Consolas" w:eastAsia="Times New Roman" w:hAnsi="Consolas" w:cs="Times New Roman"/>
+          <w:color w:val="D4D4D4"/>
+          <w:kern w:val="0"/>
+          <w:sz w:val="21"/>
+          <w:szCs w:val="21"/>
+          <w:lang w:eastAsia="en-IN"/>
+          <w14:ligatures w14:val="none"/>
+        </w:rPr>
+      </w:pPr>
+      <w:r>
+        <w:rPr>
+          <w:rFonts w:ascii="Consolas" w:eastAsia="Times New Roman" w:hAnsi="Consolas" w:cs="Times New Roman"/>
+          <w:color w:val="D4D4D4"/>
+          <w:kern w:val="0"/>
+          <w:sz w:val="21"/>
+          <w:szCs w:val="21"/>
+          <w:lang w:eastAsia="en-IN"/>
+          <w14:ligatures w14:val="none"/>
+        </w:rPr>
+        <w:t xml:space="preserve">    </w:t>
+      </w:r>
+      <w:r>
+        <w:rPr>
+          <w:rFonts w:ascii="Consolas" w:eastAsia="Times New Roman" w:hAnsi="Consolas" w:cs="Times New Roman"/>
+          <w:color w:val="C8C8C8"/>
+          <w:kern w:val="0"/>
+          <w:sz w:val="21"/>
+          <w:szCs w:val="21"/>
+          <w:lang w:eastAsia="en-IN"/>
+          <w14:ligatures w14:val="none"/>
+        </w:rPr>
+        <w:t>print</w:t>
+      </w:r>
+      <w:r>
+        <w:rPr>
+          <w:rFonts w:ascii="Consolas" w:eastAsia="Times New Roman" w:hAnsi="Consolas" w:cs="Times New Roman"/>
+          <w:color w:val="D4D4D4"/>
+          <w:kern w:val="0"/>
+          <w:sz w:val="21"/>
+          <w:szCs w:val="21"/>
+          <w:lang w:eastAsia="en-IN"/>
+          <w14:ligatures w14:val="none"/>
+        </w:rPr>
+        <w:t>(</w:t>
+      </w:r>
+      <w:r>
+        <w:rPr>
+          <w:rFonts w:ascii="Consolas" w:eastAsia="Times New Roman" w:hAnsi="Consolas" w:cs="Times New Roman"/>
+          <w:color w:val="569CD6"/>
+          <w:kern w:val="0"/>
+          <w:sz w:val="21"/>
+          <w:szCs w:val="21"/>
+          <w:lang w:eastAsia="en-IN"/>
+          <w14:ligatures w14:val="none"/>
+        </w:rPr>
+        <w:t>f</w:t>
+      </w:r>
+      <w:r>
+        <w:rPr>
+          <w:rFonts w:ascii="Consolas" w:eastAsia="Times New Roman" w:hAnsi="Consolas" w:cs="Times New Roman"/>
+          <w:color w:val="CE9178"/>
+          <w:kern w:val="0"/>
+          <w:sz w:val="21"/>
+          <w:szCs w:val="21"/>
+          <w:lang w:eastAsia="en-IN"/>
+          <w14:ligatures w14:val="none"/>
+        </w:rPr>
+        <w:t>"</w:t>
+      </w:r>
+      <w:r>
+        <w:rPr>
+          <w:rFonts w:ascii="Consolas" w:eastAsia="Times New Roman" w:hAnsi="Consolas" w:cs="Times New Roman"/>
+          <w:color w:val="D4D4D4"/>
+          <w:kern w:val="0"/>
+          <w:sz w:val="21"/>
+          <w:szCs w:val="21"/>
+          <w:lang w:eastAsia="en-IN"/>
+          <w14:ligatures w14:val="none"/>
+        </w:rPr>
+        <w:t>{</w:t>
+      </w:r>
+      <w:proofErr w:type="spellStart"/>
+      <w:r>
+        <w:rPr>
+          <w:rFonts w:ascii="Consolas" w:eastAsia="Times New Roman" w:hAnsi="Consolas" w:cs="Times New Roman"/>
+          <w:color w:val="C8C8C8"/>
+          <w:kern w:val="0"/>
+          <w:sz w:val="21"/>
+          <w:szCs w:val="21"/>
+          <w:lang w:eastAsia="en-IN"/>
+          <w14:ligatures w14:val="none"/>
+        </w:rPr>
+        <w:t>num</w:t>
+      </w:r>
+      <w:proofErr w:type="spellEnd"/>
+      <w:r>
+        <w:rPr>
+          <w:rFonts w:ascii="Consolas" w:eastAsia="Times New Roman" w:hAnsi="Consolas" w:cs="Times New Roman"/>
+          <w:color w:val="D4D4D4"/>
+          <w:kern w:val="0"/>
+          <w:sz w:val="21"/>
+          <w:szCs w:val="21"/>
+          <w:lang w:eastAsia="en-IN"/>
+          <w14:ligatures w14:val="none"/>
+        </w:rPr>
+        <w:t>}</w:t>
+      </w:r>
+      <w:r>
+        <w:rPr>
+          <w:rFonts w:ascii="Consolas" w:eastAsia="Times New Roman" w:hAnsi="Consolas" w:cs="Times New Roman"/>
+          <w:color w:val="CE9178"/>
+          <w:kern w:val="0"/>
+          <w:sz w:val="21"/>
+          <w:szCs w:val="21"/>
+          <w:lang w:eastAsia="en-IN"/>
+          <w14:ligatures w14:val="none"/>
+        </w:rPr>
+        <w:t xml:space="preserve"> is prime number"</w:t>
+      </w:r>
+      <w:r>
+        <w:rPr>
+          <w:rFonts w:ascii="Consolas" w:eastAsia="Times New Roman" w:hAnsi="Consolas" w:cs="Times New Roman"/>
+          <w:color w:val="D4D4D4"/>
+          <w:kern w:val="0"/>
+          <w:sz w:val="21"/>
+          <w:szCs w:val="21"/>
+          <w:lang w:eastAsia="en-IN"/>
+          <w14:ligatures w14:val="none"/>
+        </w:rPr>
+        <w:t>)</w:t>
+      </w:r>
+    </w:p>
+    <w:p>
+      <w:pPr>
+        <w:pStyle w:val="ListParagraph"/>
+        <w:numPr>
+          <w:ilvl w:val="0"/>
+          <w:numId w:val="1"/>
+        </w:numPr>
+        <w:shd w:val="clear" w:color="auto" w:fill="1E1E1E"/>
+        <w:spacing w:after="0" w:line="285" w:lineRule="atLeast"/>
+        <w:rPr>
+          <w:rFonts w:ascii="Consolas" w:eastAsia="Times New Roman" w:hAnsi="Consolas" w:cs="Times New Roman"/>
+          <w:color w:val="D4D4D4"/>
+          <w:kern w:val="0"/>
+          <w:sz w:val="21"/>
+          <w:szCs w:val="21"/>
+          <w:lang w:eastAsia="en-IN"/>
+          <w14:ligatures w14:val="none"/>
+        </w:rPr>
+      </w:pPr>
+      <w:r>
+        <w:rPr>
+          <w:rFonts w:ascii="Consolas" w:eastAsia="Times New Roman" w:hAnsi="Consolas" w:cs="Times New Roman"/>
+          <w:color w:val="569CD6"/>
+          <w:kern w:val="0"/>
+          <w:sz w:val="21"/>
+          <w:szCs w:val="21"/>
+          <w:lang w:eastAsia="en-IN"/>
+          <w14:ligatures w14:val="none"/>
+        </w:rPr>
+        <w:t>else</w:t>
+      </w:r>
+      <w:r>
+        <w:rPr>
+          <w:rFonts w:ascii="Consolas" w:eastAsia="Times New Roman" w:hAnsi="Consolas" w:cs="Times New Roman"/>
+          <w:color w:val="D4D4D4"/>
+          <w:kern w:val="0"/>
+          <w:sz w:val="21"/>
+          <w:szCs w:val="21"/>
+          <w:lang w:eastAsia="en-IN"/>
+          <w14:ligatures w14:val="none"/>
+        </w:rPr>
+        <w:t>:</w:t>
+      </w:r>
+    </w:p>
+    <w:p>
+      <w:pPr>
+        <w:pStyle w:val="ListParagraph"/>
+        <w:numPr>
+          <w:ilvl w:val="0"/>
+          <w:numId w:val="1"/>
+        </w:numPr>
+        <w:shd w:val="clear" w:color="auto" w:fill="1E1E1E"/>
+        <w:spacing w:after="0" w:line="285" w:lineRule="atLeast"/>
+        <w:rPr>
+          <w:rFonts w:ascii="Consolas" w:eastAsia="Times New Roman" w:hAnsi="Consolas" w:cs="Times New Roman"/>
+          <w:color w:val="D4D4D4"/>
+          <w:kern w:val="0"/>
+          <w:sz w:val="21"/>
+          <w:szCs w:val="21"/>
+          <w:lang w:eastAsia="en-IN"/>
+          <w14:ligatures w14:val="none"/>
+        </w:rPr>
+      </w:pPr>
+      <w:r>
+        <w:rPr>
+          <w:rFonts w:ascii="Consolas" w:eastAsia="Times New Roman" w:hAnsi="Consolas" w:cs="Times New Roman"/>
+          <w:color w:val="D4D4D4"/>
+          <w:kern w:val="0"/>
+          <w:sz w:val="21"/>
+          <w:szCs w:val="21"/>
+          <w:lang w:eastAsia="en-IN"/>
+          <w14:ligatures w14:val="none"/>
+        </w:rPr>
+        <w:t xml:space="preserve">    </w:t>
+      </w:r>
+      <w:r>
+        <w:rPr>
+          <w:rFonts w:ascii="Consolas" w:eastAsia="Times New Roman" w:hAnsi="Consolas" w:cs="Times New Roman"/>
+          <w:color w:val="C8C8C8"/>
+          <w:kern w:val="0"/>
+          <w:sz w:val="21"/>
+          <w:szCs w:val="21"/>
+          <w:lang w:eastAsia="en-IN"/>
+          <w14:ligatures w14:val="none"/>
+        </w:rPr>
+        <w:t>print</w:t>
+      </w:r>
+      <w:r>
+        <w:rPr>
+          <w:rFonts w:ascii="Consolas" w:eastAsia="Times New Roman" w:hAnsi="Consolas" w:cs="Times New Roman"/>
+          <w:color w:val="D4D4D4"/>
+          <w:kern w:val="0"/>
+          <w:sz w:val="21"/>
+          <w:szCs w:val="21"/>
+          <w:lang w:eastAsia="en-IN"/>
+          <w14:ligatures w14:val="none"/>
+        </w:rPr>
+        <w:t>(</w:t>
+      </w:r>
+      <w:r>
+        <w:rPr>
+          <w:rFonts w:ascii="Consolas" w:eastAsia="Times New Roman" w:hAnsi="Consolas" w:cs="Times New Roman"/>
+          <w:color w:val="569CD6"/>
+          <w:kern w:val="0"/>
+          <w:sz w:val="21"/>
+          <w:szCs w:val="21"/>
+          <w:lang w:eastAsia="en-IN"/>
+          <w14:ligatures w14:val="none"/>
+        </w:rPr>
+        <w:t>f</w:t>
+      </w:r>
+      <w:r>
+        <w:rPr>
+          <w:rFonts w:ascii="Consolas" w:eastAsia="Times New Roman" w:hAnsi="Consolas" w:cs="Times New Roman"/>
+          <w:color w:val="CE9178"/>
+          <w:kern w:val="0"/>
+          <w:sz w:val="21"/>
+          <w:szCs w:val="21"/>
+          <w:lang w:eastAsia="en-IN"/>
+          <w14:ligatures w14:val="none"/>
+        </w:rPr>
+        <w:t>"</w:t>
+      </w:r>
+      <w:r>
+        <w:rPr>
+          <w:rFonts w:ascii="Consolas" w:eastAsia="Times New Roman" w:hAnsi="Consolas" w:cs="Times New Roman"/>
+          <w:color w:val="D4D4D4"/>
+          <w:kern w:val="0"/>
+          <w:sz w:val="21"/>
+          <w:szCs w:val="21"/>
+          <w:lang w:eastAsia="en-IN"/>
+          <w14:ligatures w14:val="none"/>
+        </w:rPr>
+        <w:t>{</w:t>
+      </w:r>
+      <w:proofErr w:type="spellStart"/>
+      <w:r>
+        <w:rPr>
+          <w:rFonts w:ascii="Consolas" w:eastAsia="Times New Roman" w:hAnsi="Consolas" w:cs="Times New Roman"/>
+          <w:color w:val="C8C8C8"/>
+          <w:kern w:val="0"/>
+          <w:sz w:val="21"/>
+          <w:szCs w:val="21"/>
+          <w:lang w:eastAsia="en-IN"/>
+          <w14:ligatures w14:val="none"/>
+        </w:rPr>
+        <w:t>num</w:t>
+      </w:r>
+      <w:proofErr w:type="spellEnd"/>
+      <w:r>
+        <w:rPr>
+          <w:rFonts w:ascii="Consolas" w:eastAsia="Times New Roman" w:hAnsi="Consolas" w:cs="Times New Roman"/>
+          <w:color w:val="D4D4D4"/>
+          <w:kern w:val="0"/>
+          <w:sz w:val="21"/>
+          <w:szCs w:val="21"/>
+          <w:lang w:eastAsia="en-IN"/>
+          <w14:ligatures w14:val="none"/>
+        </w:rPr>
+        <w:t>}</w:t>
+      </w:r>
+      <w:r>
+        <w:rPr>
+          <w:rFonts w:ascii="Consolas" w:eastAsia="Times New Roman" w:hAnsi="Consolas" w:cs="Times New Roman"/>
+          <w:color w:val="CE9178"/>
+          <w:kern w:val="0"/>
+          <w:sz w:val="21"/>
+          <w:szCs w:val="21"/>
+          <w:lang w:eastAsia="en-IN"/>
+          <w14:ligatures w14:val="none"/>
+        </w:rPr>
+        <w:t xml:space="preserve"> is not prime number"</w:t>
+      </w:r>
+      <w:r>
+        <w:rPr>
+          <w:rFonts w:ascii="Consolas" w:eastAsia="Times New Roman" w:hAnsi="Consolas" w:cs="Times New Roman"/>
+          <w:color w:val="D4D4D4"/>
+          <w:kern w:val="0"/>
+          <w:sz w:val="21"/>
+          <w:szCs w:val="21"/>
+          <w:lang w:eastAsia="en-IN"/>
+          <w14:ligatures w14:val="none"/>
+        </w:rPr>
+        <w:t>)</w:t>
+      </w:r>
+    </w:p>
+    <w:p>
+      <w:pPr>
+        <w:pStyle w:val="ListParagraph"/>
+        <w:numPr>
+          <w:ilvl w:val="0"/>
+          <w:numId w:val="1"/>
+        </w:numPr>
+        <w:shd w:val="clear" w:color="auto" w:fill="1E1E1E"/>
+        <w:spacing w:after="0" w:line="285" w:lineRule="atLeast"/>
+        <w:rPr>
+          <w:rFonts w:ascii="Consolas" w:eastAsia="Times New Roman" w:hAnsi="Consolas" w:cs="Times New Roman"/>
+          <w:color w:val="D4D4D4"/>
+          <w:kern w:val="0"/>
+          <w:sz w:val="21"/>
+          <w:szCs w:val="21"/>
+          <w:lang w:eastAsia="en-IN"/>
+          <w14:ligatures w14:val="none"/>
+        </w:rPr>
+      </w:pPr>
+    </w:p>
+    <w:p>
+      <w:pPr>
+        <w:pStyle w:val="ListParagraph"/>
+        <w:numPr>
+          <w:ilvl w:val="0"/>
+          <w:numId w:val="1"/>
+        </w:numPr>
+        <w:shd w:val="clear" w:color="auto" w:fill="1E1E1E"/>
+        <w:spacing w:after="0" w:line="285" w:lineRule="atLeast"/>
+        <w:rPr>
+          <w:rFonts w:ascii="Consolas" w:eastAsia="Times New Roman" w:hAnsi="Consolas" w:cs="Times New Roman"/>
+          <w:color w:val="D4D4D4"/>
+          <w:kern w:val="0"/>
+          <w:sz w:val="21"/>
+          <w:szCs w:val="21"/>
+          <w:lang w:eastAsia="en-IN"/>
+          <w14:ligatures w14:val="none"/>
+        </w:rPr>
+      </w:pPr>
+      <w:r>
+        <w:rPr>
+          <w:rFonts w:ascii="Consolas" w:eastAsia="Times New Roman" w:hAnsi="Consolas" w:cs="Times New Roman"/>
+          <w:color w:val="6A9955"/>
+          <w:kern w:val="0"/>
+          <w:sz w:val="21"/>
+          <w:szCs w:val="21"/>
+          <w:lang w:eastAsia="en-IN"/>
+          <w14:ligatures w14:val="none"/>
+        </w:rPr>
+        <w:t xml:space="preserve">#---------------------------------------------------------------------------------------- </w:t>
+      </w:r>
+    </w:p>
+    <w:p>
+      <w:pPr>
+        <w:pStyle w:val="ListParagraph"/>
+        <w:numPr>
+          <w:ilvl w:val="0"/>
+          <w:numId w:val="1"/>
+        </w:numPr>
+        <w:shd w:val="clear" w:color="auto" w:fill="1E1E1E"/>
+        <w:spacing w:after="0" w:line="285" w:lineRule="atLeast"/>
+        <w:rPr>
+          <w:rFonts w:ascii="Consolas" w:eastAsia="Times New Roman" w:hAnsi="Consolas" w:cs="Times New Roman"/>
+          <w:color w:val="D4D4D4"/>
+          <w:kern w:val="0"/>
+          <w:sz w:val="21"/>
+          <w:szCs w:val="21"/>
+          <w:lang w:eastAsia="en-IN"/>
+          <w14:ligatures w14:val="none"/>
+        </w:rPr>
+      </w:pPr>
+      <w:r>
+        <w:rPr>
+          <w:rFonts w:ascii="Consolas" w:eastAsia="Times New Roman" w:hAnsi="Consolas" w:cs="Times New Roman"/>
+          <w:color w:val="CE9178"/>
+          <w:kern w:val="0"/>
+          <w:sz w:val="21"/>
+          <w:szCs w:val="21"/>
+          <w:lang w:eastAsia="en-IN"/>
+          <w14:ligatures w14:val="none"/>
+        </w:rPr>
+        <w:t>"""</w:t>
+      </w:r>
+      <w:r>
+        <w:rPr>
+          <w:lang w:eastAsia="en-IN"/>
+        </w:rPr>
+        <w:sym w:font="Symbol" w:char="F0B7"/>
+      </w:r>
+      <w:r>
+        <w:rPr>
+          <w:rFonts w:ascii="Consolas" w:eastAsia="Times New Roman" w:hAnsi="Consolas" w:cs="Times New Roman"/>
+          <w:color w:val="CE9178"/>
+          <w:kern w:val="0"/>
+          <w:sz w:val="21"/>
+          <w:szCs w:val="21"/>
+          <w:lang w:eastAsia="en-IN"/>
+          <w14:ligatures w14:val="none"/>
+        </w:rPr>
+        <w:t xml:space="preserve"> Practical Example 7: Write a Python program to calculate grades based on percentage using </w:t>
+      </w:r>
+    </w:p>
+    <w:p>
+      <w:pPr>
+        <w:pStyle w:val="ListParagraph"/>
+        <w:numPr>
+          <w:ilvl w:val="0"/>
+          <w:numId w:val="1"/>
+        </w:numPr>
+        <w:shd w:val="clear" w:color="auto" w:fill="1E1E1E"/>
+        <w:spacing w:after="0" w:line="285" w:lineRule="atLeast"/>
+        <w:rPr>
+          <w:rFonts w:ascii="Consolas" w:eastAsia="Times New Roman" w:hAnsi="Consolas" w:cs="Times New Roman"/>
+          <w:color w:val="D4D4D4"/>
+          <w:kern w:val="0"/>
+          <w:sz w:val="21"/>
+          <w:szCs w:val="21"/>
+          <w:lang w:eastAsia="en-IN"/>
+          <w14:ligatures w14:val="none"/>
+        </w:rPr>
+      </w:pPr>
+      <w:r>
+        <w:rPr>
+          <w:rFonts w:ascii="Consolas" w:eastAsia="Times New Roman" w:hAnsi="Consolas" w:cs="Times New Roman"/>
+          <w:color w:val="CE9178"/>
+          <w:kern w:val="0"/>
+          <w:sz w:val="21"/>
+          <w:szCs w:val="21"/>
+          <w:lang w:eastAsia="en-IN"/>
+          <w14:ligatures w14:val="none"/>
+        </w:rPr>
+        <w:t>if-else ladder. """</w:t>
+      </w:r>
+    </w:p>
+    <w:p>
+      <w:pPr>
+        <w:pStyle w:val="ListParagraph"/>
+        <w:numPr>
+          <w:ilvl w:val="0"/>
+          <w:numId w:val="1"/>
+        </w:numPr>
+        <w:shd w:val="clear" w:color="auto" w:fill="1E1E1E"/>
+        <w:spacing w:after="0" w:line="285" w:lineRule="atLeast"/>
+        <w:rPr>
+          <w:rFonts w:ascii="Consolas" w:eastAsia="Times New Roman" w:hAnsi="Consolas" w:cs="Times New Roman"/>
+          <w:color w:val="D4D4D4"/>
+          <w:kern w:val="0"/>
+          <w:sz w:val="21"/>
+          <w:szCs w:val="21"/>
+          <w:lang w:eastAsia="en-IN"/>
+          <w14:ligatures w14:val="none"/>
+        </w:rPr>
+      </w:pPr>
+      <w:r>
+        <w:rPr>
+          <w:rFonts w:ascii="Consolas" w:eastAsia="Times New Roman" w:hAnsi="Consolas" w:cs="Times New Roman"/>
+          <w:color w:val="C8C8C8"/>
+          <w:kern w:val="0"/>
+          <w:sz w:val="21"/>
+          <w:szCs w:val="21"/>
+          <w:lang w:eastAsia="en-IN"/>
+          <w14:ligatures w14:val="none"/>
+        </w:rPr>
+        <w:t>percentage</w:t>
+      </w:r>
+      <w:r>
+        <w:rPr>
+          <w:rFonts w:ascii="Consolas" w:eastAsia="Times New Roman" w:hAnsi="Consolas" w:cs="Times New Roman"/>
+          <w:color w:val="D4D4D4"/>
+          <w:kern w:val="0"/>
+          <w:sz w:val="21"/>
+          <w:szCs w:val="21"/>
+          <w:lang w:eastAsia="en-IN"/>
+          <w14:ligatures w14:val="none"/>
+        </w:rPr>
+        <w:t>=</w:t>
+      </w:r>
+      <w:proofErr w:type="gramStart"/>
+      <w:r>
+        <w:rPr>
+          <w:rFonts w:ascii="Consolas" w:eastAsia="Times New Roman" w:hAnsi="Consolas" w:cs="Times New Roman"/>
+          <w:color w:val="4EC9B0"/>
+          <w:kern w:val="0"/>
+          <w:sz w:val="21"/>
+          <w:szCs w:val="21"/>
+          <w:lang w:eastAsia="en-IN"/>
+          <w14:ligatures w14:val="none"/>
+        </w:rPr>
+        <w:t>int</w:t>
+      </w:r>
+      <w:r>
+        <w:rPr>
+          <w:rFonts w:ascii="Consolas" w:eastAsia="Times New Roman" w:hAnsi="Consolas" w:cs="Times New Roman"/>
+          <w:color w:val="D4D4D4"/>
+          <w:kern w:val="0"/>
+          <w:sz w:val="21"/>
+          <w:szCs w:val="21"/>
+          <w:lang w:eastAsia="en-IN"/>
+          <w14:ligatures w14:val="none"/>
+        </w:rPr>
+        <w:t>(</w:t>
+      </w:r>
+      <w:r>
+        <w:rPr>
+          <w:rFonts w:ascii="Consolas" w:eastAsia="Times New Roman" w:hAnsi="Consolas" w:cs="Times New Roman"/>
+          <w:color w:val="C8C8C8"/>
+          <w:kern w:val="0"/>
+          <w:sz w:val="21"/>
+          <w:szCs w:val="21"/>
+          <w:lang w:eastAsia="en-IN"/>
+          <w14:ligatures w14:val="none"/>
+        </w:rPr>
+        <w:t>input</w:t>
+      </w:r>
+      <w:r>
+        <w:rPr>
+          <w:rFonts w:ascii="Consolas" w:eastAsia="Times New Roman" w:hAnsi="Consolas" w:cs="Times New Roman"/>
+          <w:color w:val="D4D4D4"/>
+          <w:kern w:val="0"/>
+          <w:sz w:val="21"/>
+          <w:szCs w:val="21"/>
+          <w:lang w:eastAsia="en-IN"/>
+          <w14:ligatures w14:val="none"/>
+        </w:rPr>
+        <w:t>(</w:t>
+      </w:r>
+      <w:proofErr w:type="gramEnd"/>
+      <w:r>
+        <w:rPr>
+          <w:rFonts w:ascii="Consolas" w:eastAsia="Times New Roman" w:hAnsi="Consolas" w:cs="Times New Roman"/>
+          <w:color w:val="CE9178"/>
+          <w:kern w:val="0"/>
+          <w:sz w:val="21"/>
+          <w:szCs w:val="21"/>
+          <w:lang w:eastAsia="en-IN"/>
+          <w14:ligatures w14:val="none"/>
+        </w:rPr>
+        <w:t>"Enter Your Percentage= "</w:t>
+      </w:r>
+      <w:r>
+        <w:rPr>
+          <w:rFonts w:ascii="Consolas" w:eastAsia="Times New Roman" w:hAnsi="Consolas" w:cs="Times New Roman"/>
+          <w:color w:val="D4D4D4"/>
+          <w:kern w:val="0"/>
+          <w:sz w:val="21"/>
+          <w:szCs w:val="21"/>
+          <w:lang w:eastAsia="en-IN"/>
+          <w14:ligatures w14:val="none"/>
+        </w:rPr>
+        <w:t>))</w:t>
+      </w:r>
+    </w:p>
+    <w:p>
+      <w:pPr>
+        <w:pStyle w:val="ListParagraph"/>
+        <w:numPr>
+          <w:ilvl w:val="0"/>
+          <w:numId w:val="1"/>
+        </w:numPr>
+        <w:shd w:val="clear" w:color="auto" w:fill="1E1E1E"/>
+        <w:spacing w:after="0" w:line="285" w:lineRule="atLeast"/>
+        <w:rPr>
+          <w:rFonts w:ascii="Consolas" w:eastAsia="Times New Roman" w:hAnsi="Consolas" w:cs="Times New Roman"/>
+          <w:color w:val="D4D4D4"/>
+          <w:kern w:val="0"/>
+          <w:sz w:val="21"/>
+          <w:szCs w:val="21"/>
+          <w:lang w:eastAsia="en-IN"/>
+          <w14:ligatures w14:val="none"/>
+        </w:rPr>
+      </w:pPr>
+      <w:r>
+        <w:rPr>
+          <w:rFonts w:ascii="Consolas" w:eastAsia="Times New Roman" w:hAnsi="Consolas" w:cs="Times New Roman"/>
+          <w:color w:val="569CD6"/>
+          <w:kern w:val="0"/>
+          <w:sz w:val="21"/>
+          <w:szCs w:val="21"/>
+          <w:lang w:eastAsia="en-IN"/>
+          <w14:ligatures w14:val="none"/>
+        </w:rPr>
+        <w:t>if</w:t>
+      </w:r>
+      <w:r>
+        <w:rPr>
+          <w:rFonts w:ascii="Consolas" w:eastAsia="Times New Roman" w:hAnsi="Consolas" w:cs="Times New Roman"/>
+          <w:color w:val="D4D4D4"/>
+          <w:kern w:val="0"/>
+          <w:sz w:val="21"/>
+          <w:szCs w:val="21"/>
+          <w:lang w:eastAsia="en-IN"/>
+          <w14:ligatures w14:val="none"/>
+        </w:rPr>
+        <w:t xml:space="preserve"> </w:t>
+      </w:r>
+      <w:r>
+        <w:rPr>
+          <w:rFonts w:ascii="Consolas" w:eastAsia="Times New Roman" w:hAnsi="Consolas" w:cs="Times New Roman"/>
+          <w:color w:val="C8C8C8"/>
+          <w:kern w:val="0"/>
+          <w:sz w:val="21"/>
+          <w:szCs w:val="21"/>
+          <w:lang w:eastAsia="en-IN"/>
+          <w14:ligatures w14:val="none"/>
+        </w:rPr>
+        <w:t>percentage</w:t>
+      </w:r>
+      <w:r>
+        <w:rPr>
+          <w:rFonts w:ascii="Consolas" w:eastAsia="Times New Roman" w:hAnsi="Consolas" w:cs="Times New Roman"/>
+          <w:color w:val="D4D4D4"/>
+          <w:kern w:val="0"/>
+          <w:sz w:val="21"/>
+          <w:szCs w:val="21"/>
+          <w:lang w:eastAsia="en-IN"/>
+          <w14:ligatures w14:val="none"/>
+        </w:rPr>
+        <w:t>&gt;=</w:t>
+      </w:r>
+      <w:r>
+        <w:rPr>
+          <w:rFonts w:ascii="Consolas" w:eastAsia="Times New Roman" w:hAnsi="Consolas" w:cs="Times New Roman"/>
+          <w:color w:val="B5CEA8"/>
+          <w:kern w:val="0"/>
+          <w:sz w:val="21"/>
+          <w:szCs w:val="21"/>
+          <w:lang w:eastAsia="en-IN"/>
+          <w14:ligatures w14:val="none"/>
+        </w:rPr>
+        <w:t>90</w:t>
+      </w:r>
+      <w:r>
+        <w:rPr>
+          <w:rFonts w:ascii="Consolas" w:eastAsia="Times New Roman" w:hAnsi="Consolas" w:cs="Times New Roman"/>
+          <w:color w:val="D4D4D4"/>
+          <w:kern w:val="0"/>
+          <w:sz w:val="21"/>
+          <w:szCs w:val="21"/>
+          <w:lang w:eastAsia="en-IN"/>
+          <w14:ligatures w14:val="none"/>
+        </w:rPr>
+        <w:t>:</w:t>
+      </w:r>
+    </w:p>
+    <w:p>
+      <w:pPr>
+        <w:pStyle w:val="ListParagraph"/>
+        <w:numPr>
+          <w:ilvl w:val="0"/>
+          <w:numId w:val="1"/>
+        </w:numPr>
+        <w:shd w:val="clear" w:color="auto" w:fill="1E1E1E"/>
+        <w:spacing w:after="0" w:line="285" w:lineRule="atLeast"/>
+        <w:rPr>
+          <w:rFonts w:ascii="Consolas" w:eastAsia="Times New Roman" w:hAnsi="Consolas" w:cs="Times New Roman"/>
+          <w:color w:val="D4D4D4"/>
+          <w:kern w:val="0"/>
+          <w:sz w:val="21"/>
+          <w:szCs w:val="21"/>
+          <w:lang w:eastAsia="en-IN"/>
+          <w14:ligatures w14:val="none"/>
+        </w:rPr>
+      </w:pPr>
+      <w:r>
+        <w:rPr>
+          <w:rFonts w:ascii="Consolas" w:eastAsia="Times New Roman" w:hAnsi="Consolas" w:cs="Times New Roman"/>
+          <w:color w:val="D4D4D4"/>
+          <w:kern w:val="0"/>
+          <w:sz w:val="21"/>
+          <w:szCs w:val="21"/>
+          <w:lang w:eastAsia="en-IN"/>
+          <w14:ligatures w14:val="none"/>
+        </w:rPr>
+        <w:t xml:space="preserve">    </w:t>
+      </w:r>
+      <w:r>
+        <w:rPr>
+          <w:rFonts w:ascii="Consolas" w:eastAsia="Times New Roman" w:hAnsi="Consolas" w:cs="Times New Roman"/>
+          <w:color w:val="C8C8C8"/>
+          <w:kern w:val="0"/>
+          <w:sz w:val="21"/>
+          <w:szCs w:val="21"/>
+          <w:lang w:eastAsia="en-IN"/>
+          <w14:ligatures w14:val="none"/>
+        </w:rPr>
+        <w:t>print</w:t>
+      </w:r>
+      <w:r>
+        <w:rPr>
+          <w:rFonts w:ascii="Consolas" w:eastAsia="Times New Roman" w:hAnsi="Consolas" w:cs="Times New Roman"/>
+          <w:color w:val="D4D4D4"/>
+          <w:kern w:val="0"/>
+          <w:sz w:val="21"/>
+          <w:szCs w:val="21"/>
+          <w:lang w:eastAsia="en-IN"/>
+          <w14:ligatures w14:val="none"/>
+        </w:rPr>
+        <w:t>(</w:t>
+      </w:r>
+      <w:r>
+        <w:rPr>
+          <w:rFonts w:ascii="Consolas" w:eastAsia="Times New Roman" w:hAnsi="Consolas" w:cs="Times New Roman"/>
+          <w:color w:val="CE9178"/>
+          <w:kern w:val="0"/>
+          <w:sz w:val="21"/>
+          <w:szCs w:val="21"/>
+          <w:lang w:eastAsia="en-IN"/>
+          <w14:ligatures w14:val="none"/>
+        </w:rPr>
+        <w:t>"</w:t>
+      </w:r>
+      <w:proofErr w:type="spellStart"/>
+      <w:proofErr w:type="gramStart"/>
+      <w:r>
+        <w:rPr>
+          <w:rFonts w:ascii="Consolas" w:eastAsia="Times New Roman" w:hAnsi="Consolas" w:cs="Times New Roman"/>
+          <w:color w:val="CE9178"/>
+          <w:kern w:val="0"/>
+          <w:sz w:val="21"/>
+          <w:szCs w:val="21"/>
+          <w:lang w:eastAsia="en-IN"/>
+          <w14:ligatures w14:val="none"/>
+        </w:rPr>
+        <w:t>Grade:A</w:t>
+      </w:r>
+      <w:proofErr w:type="spellEnd"/>
+      <w:proofErr w:type="gramEnd"/>
+      <w:r>
+        <w:rPr>
+          <w:rFonts w:ascii="Consolas" w:eastAsia="Times New Roman" w:hAnsi="Consolas" w:cs="Times New Roman"/>
+          <w:color w:val="CE9178"/>
+          <w:kern w:val="0"/>
+          <w:sz w:val="21"/>
+          <w:szCs w:val="21"/>
+          <w:lang w:eastAsia="en-IN"/>
+          <w14:ligatures w14:val="none"/>
+        </w:rPr>
+        <w:t>+"</w:t>
+      </w:r>
+      <w:r>
+        <w:rPr>
+          <w:rFonts w:ascii="Consolas" w:eastAsia="Times New Roman" w:hAnsi="Consolas" w:cs="Times New Roman"/>
+          <w:color w:val="D4D4D4"/>
+          <w:kern w:val="0"/>
+          <w:sz w:val="21"/>
+          <w:szCs w:val="21"/>
+          <w:lang w:eastAsia="en-IN"/>
+          <w14:ligatures w14:val="none"/>
+        </w:rPr>
+        <w:t>)</w:t>
+      </w:r>
+    </w:p>
+    <w:p>
+      <w:pPr>
+        <w:pStyle w:val="ListParagraph"/>
+        <w:numPr>
+          <w:ilvl w:val="0"/>
+          <w:numId w:val="1"/>
+        </w:numPr>
+        <w:shd w:val="clear" w:color="auto" w:fill="1E1E1E"/>
+        <w:spacing w:after="0" w:line="285" w:lineRule="atLeast"/>
+        <w:rPr>
+          <w:rFonts w:ascii="Consolas" w:eastAsia="Times New Roman" w:hAnsi="Consolas" w:cs="Times New Roman"/>
+          <w:color w:val="D4D4D4"/>
+          <w:kern w:val="0"/>
+          <w:sz w:val="21"/>
+          <w:szCs w:val="21"/>
+          <w:lang w:eastAsia="en-IN"/>
+          <w14:ligatures w14:val="none"/>
+        </w:rPr>
+      </w:pPr>
+      <w:proofErr w:type="spellStart"/>
+      <w:r>
+        <w:rPr>
+          <w:rFonts w:ascii="Consolas" w:eastAsia="Times New Roman" w:hAnsi="Consolas" w:cs="Times New Roman"/>
+          <w:color w:val="569CD6"/>
+          <w:kern w:val="0"/>
+          <w:sz w:val="21"/>
+          <w:szCs w:val="21"/>
+          <w:lang w:eastAsia="en-IN"/>
+          <w14:ligatures w14:val="none"/>
+        </w:rPr>
+        <w:t>elif</w:t>
+      </w:r>
+      <w:proofErr w:type="spellEnd"/>
+      <w:r>
+        <w:rPr>
+          <w:rFonts w:ascii="Consolas" w:eastAsia="Times New Roman" w:hAnsi="Consolas" w:cs="Times New Roman"/>
+          <w:color w:val="D4D4D4"/>
+          <w:kern w:val="0"/>
+          <w:sz w:val="21"/>
+          <w:szCs w:val="21"/>
+          <w:lang w:eastAsia="en-IN"/>
+          <w14:ligatures w14:val="none"/>
+        </w:rPr>
+        <w:t xml:space="preserve"> </w:t>
+      </w:r>
+      <w:r>
+        <w:rPr>
+          <w:rFonts w:ascii="Consolas" w:eastAsia="Times New Roman" w:hAnsi="Consolas" w:cs="Times New Roman"/>
+          <w:color w:val="C8C8C8"/>
+          <w:kern w:val="0"/>
+          <w:sz w:val="21"/>
+          <w:szCs w:val="21"/>
+          <w:lang w:eastAsia="en-IN"/>
+          <w14:ligatures w14:val="none"/>
+        </w:rPr>
+        <w:t>percentage</w:t>
+      </w:r>
+      <w:r>
+        <w:rPr>
+          <w:rFonts w:ascii="Consolas" w:eastAsia="Times New Roman" w:hAnsi="Consolas" w:cs="Times New Roman"/>
+          <w:color w:val="D4D4D4"/>
+          <w:kern w:val="0"/>
+          <w:sz w:val="21"/>
+          <w:szCs w:val="21"/>
+          <w:lang w:eastAsia="en-IN"/>
+          <w14:ligatures w14:val="none"/>
+        </w:rPr>
+        <w:t>&gt;=</w:t>
+      </w:r>
+      <w:r>
+        <w:rPr>
+          <w:rFonts w:ascii="Consolas" w:eastAsia="Times New Roman" w:hAnsi="Consolas" w:cs="Times New Roman"/>
+          <w:color w:val="B5CEA8"/>
+          <w:kern w:val="0"/>
+          <w:sz w:val="21"/>
+          <w:szCs w:val="21"/>
+          <w:lang w:eastAsia="en-IN"/>
+          <w14:ligatures w14:val="none"/>
+        </w:rPr>
+        <w:t>75</w:t>
+      </w:r>
+      <w:r>
+        <w:rPr>
+          <w:rFonts w:ascii="Consolas" w:eastAsia="Times New Roman" w:hAnsi="Consolas" w:cs="Times New Roman"/>
+          <w:color w:val="D4D4D4"/>
+          <w:kern w:val="0"/>
+          <w:sz w:val="21"/>
+          <w:szCs w:val="21"/>
+          <w:lang w:eastAsia="en-IN"/>
+          <w14:ligatures w14:val="none"/>
+        </w:rPr>
+        <w:t>:</w:t>
+      </w:r>
+    </w:p>
+    <w:p>
+      <w:pPr>
+        <w:pStyle w:val="ListParagraph"/>
+        <w:numPr>
+          <w:ilvl w:val="0"/>
+          <w:numId w:val="1"/>
+        </w:numPr>
+        <w:shd w:val="clear" w:color="auto" w:fill="1E1E1E"/>
+        <w:spacing w:after="0" w:line="285" w:lineRule="atLeast"/>
+        <w:rPr>
+          <w:rFonts w:ascii="Consolas" w:eastAsia="Times New Roman" w:hAnsi="Consolas" w:cs="Times New Roman"/>
+          <w:color w:val="D4D4D4"/>
+          <w:kern w:val="0"/>
+          <w:sz w:val="21"/>
+          <w:szCs w:val="21"/>
+          <w:lang w:eastAsia="en-IN"/>
+          <w14:ligatures w14:val="none"/>
+        </w:rPr>
+      </w:pPr>
+      <w:r>
+        <w:rPr>
+          <w:rFonts w:ascii="Consolas" w:eastAsia="Times New Roman" w:hAnsi="Consolas" w:cs="Times New Roman"/>
+          <w:color w:val="D4D4D4"/>
+          <w:kern w:val="0"/>
+          <w:sz w:val="21"/>
+          <w:szCs w:val="21"/>
+          <w:lang w:eastAsia="en-IN"/>
+          <w14:ligatures w14:val="none"/>
+        </w:rPr>
+        <w:t xml:space="preserve">    </w:t>
+      </w:r>
+      <w:r>
+        <w:rPr>
+          <w:rFonts w:ascii="Consolas" w:eastAsia="Times New Roman" w:hAnsi="Consolas" w:cs="Times New Roman"/>
+          <w:color w:val="C8C8C8"/>
+          <w:kern w:val="0"/>
+          <w:sz w:val="21"/>
+          <w:szCs w:val="21"/>
+          <w:lang w:eastAsia="en-IN"/>
+          <w14:ligatures w14:val="none"/>
+        </w:rPr>
+        <w:t>print</w:t>
+      </w:r>
+      <w:r>
+        <w:rPr>
+          <w:rFonts w:ascii="Consolas" w:eastAsia="Times New Roman" w:hAnsi="Consolas" w:cs="Times New Roman"/>
+          <w:color w:val="D4D4D4"/>
+          <w:kern w:val="0"/>
+          <w:sz w:val="21"/>
+          <w:szCs w:val="21"/>
+          <w:lang w:eastAsia="en-IN"/>
+          <w14:ligatures w14:val="none"/>
+        </w:rPr>
+        <w:t>(</w:t>
+      </w:r>
+      <w:r>
+        <w:rPr>
+          <w:rFonts w:ascii="Consolas" w:eastAsia="Times New Roman" w:hAnsi="Consolas" w:cs="Times New Roman"/>
+          <w:color w:val="CE9178"/>
+          <w:kern w:val="0"/>
+          <w:sz w:val="21"/>
+          <w:szCs w:val="21"/>
+          <w:lang w:eastAsia="en-IN"/>
+          <w14:ligatures w14:val="none"/>
+        </w:rPr>
+        <w:t>"</w:t>
+      </w:r>
+      <w:proofErr w:type="spellStart"/>
+      <w:proofErr w:type="gramStart"/>
+      <w:r>
+        <w:rPr>
+          <w:rFonts w:ascii="Consolas" w:eastAsia="Times New Roman" w:hAnsi="Consolas" w:cs="Times New Roman"/>
+          <w:color w:val="CE9178"/>
+          <w:kern w:val="0"/>
+          <w:sz w:val="21"/>
+          <w:szCs w:val="21"/>
+          <w:lang w:eastAsia="en-IN"/>
+          <w14:ligatures w14:val="none"/>
+        </w:rPr>
+        <w:t>Grade:A</w:t>
+      </w:r>
+      <w:proofErr w:type="spellEnd"/>
+      <w:proofErr w:type="gramEnd"/>
+      <w:r>
+        <w:rPr>
+          <w:rFonts w:ascii="Consolas" w:eastAsia="Times New Roman" w:hAnsi="Consolas" w:cs="Times New Roman"/>
+          <w:color w:val="CE9178"/>
+          <w:kern w:val="0"/>
+          <w:sz w:val="21"/>
+          <w:szCs w:val="21"/>
+          <w:lang w:eastAsia="en-IN"/>
+          <w14:ligatures w14:val="none"/>
+        </w:rPr>
+        <w:t>"</w:t>
+      </w:r>
+      <w:r>
+        <w:rPr>
+          <w:rFonts w:ascii="Consolas" w:eastAsia="Times New Roman" w:hAnsi="Consolas" w:cs="Times New Roman"/>
+          <w:color w:val="D4D4D4"/>
+          <w:kern w:val="0"/>
+          <w:sz w:val="21"/>
+          <w:szCs w:val="21"/>
+          <w:lang w:eastAsia="en-IN"/>
+          <w14:ligatures w14:val="none"/>
+        </w:rPr>
+        <w:t>)</w:t>
+      </w:r>
+    </w:p>
+    <w:p>
+      <w:pPr>
+        <w:pStyle w:val="ListParagraph"/>
+        <w:numPr>
+          <w:ilvl w:val="0"/>
+          <w:numId w:val="1"/>
+        </w:numPr>
+        <w:shd w:val="clear" w:color="auto" w:fill="1E1E1E"/>
+        <w:spacing w:after="0" w:line="285" w:lineRule="atLeast"/>
+        <w:rPr>
+          <w:rFonts w:ascii="Consolas" w:eastAsia="Times New Roman" w:hAnsi="Consolas" w:cs="Times New Roman"/>
+          <w:color w:val="D4D4D4"/>
+          <w:kern w:val="0"/>
+          <w:sz w:val="21"/>
+          <w:szCs w:val="21"/>
+          <w:lang w:eastAsia="en-IN"/>
+          <w14:ligatures w14:val="none"/>
+        </w:rPr>
+      </w:pPr>
+      <w:proofErr w:type="spellStart"/>
+      <w:r>
+        <w:rPr>
+          <w:rFonts w:ascii="Consolas" w:eastAsia="Times New Roman" w:hAnsi="Consolas" w:cs="Times New Roman"/>
+          <w:color w:val="569CD6"/>
+          <w:kern w:val="0"/>
+          <w:sz w:val="21"/>
+          <w:szCs w:val="21"/>
+          <w:lang w:eastAsia="en-IN"/>
+          <w14:ligatures w14:val="none"/>
+        </w:rPr>
+        <w:t>elif</w:t>
+      </w:r>
+      <w:proofErr w:type="spellEnd"/>
+      <w:r>
+        <w:rPr>
+          <w:rFonts w:ascii="Consolas" w:eastAsia="Times New Roman" w:hAnsi="Consolas" w:cs="Times New Roman"/>
+          <w:color w:val="D4D4D4"/>
+          <w:kern w:val="0"/>
+          <w:sz w:val="21"/>
+          <w:szCs w:val="21"/>
+          <w:lang w:eastAsia="en-IN"/>
+          <w14:ligatures w14:val="none"/>
+        </w:rPr>
+        <w:t xml:space="preserve"> </w:t>
+      </w:r>
+      <w:r>
+        <w:rPr>
+          <w:rFonts w:ascii="Consolas" w:eastAsia="Times New Roman" w:hAnsi="Consolas" w:cs="Times New Roman"/>
+          <w:color w:val="C8C8C8"/>
+          <w:kern w:val="0"/>
+          <w:sz w:val="21"/>
+          <w:szCs w:val="21"/>
+          <w:lang w:eastAsia="en-IN"/>
+          <w14:ligatures w14:val="none"/>
+        </w:rPr>
+        <w:t>percentage</w:t>
+      </w:r>
+      <w:r>
+        <w:rPr>
+          <w:rFonts w:ascii="Consolas" w:eastAsia="Times New Roman" w:hAnsi="Consolas" w:cs="Times New Roman"/>
+          <w:color w:val="D4D4D4"/>
+          <w:kern w:val="0"/>
+          <w:sz w:val="21"/>
+          <w:szCs w:val="21"/>
+          <w:lang w:eastAsia="en-IN"/>
+          <w14:ligatures w14:val="none"/>
+        </w:rPr>
+        <w:t>&gt;=</w:t>
+      </w:r>
+      <w:r>
+        <w:rPr>
+          <w:rFonts w:ascii="Consolas" w:eastAsia="Times New Roman" w:hAnsi="Consolas" w:cs="Times New Roman"/>
+          <w:color w:val="B5CEA8"/>
+          <w:kern w:val="0"/>
+          <w:sz w:val="21"/>
+          <w:szCs w:val="21"/>
+          <w:lang w:eastAsia="en-IN"/>
+          <w14:ligatures w14:val="none"/>
+        </w:rPr>
+        <w:t>55</w:t>
+      </w:r>
+      <w:r>
+        <w:rPr>
+          <w:rFonts w:ascii="Consolas" w:eastAsia="Times New Roman" w:hAnsi="Consolas" w:cs="Times New Roman"/>
+          <w:color w:val="D4D4D4"/>
+          <w:kern w:val="0"/>
+          <w:sz w:val="21"/>
+          <w:szCs w:val="21"/>
+          <w:lang w:eastAsia="en-IN"/>
+          <w14:ligatures w14:val="none"/>
+        </w:rPr>
+        <w:t>:</w:t>
+      </w:r>
+    </w:p>
+    <w:p>
+      <w:pPr>
+        <w:pStyle w:val="ListParagraph"/>
+        <w:numPr>
+          <w:ilvl w:val="0"/>
+          <w:numId w:val="1"/>
+        </w:numPr>
+        <w:shd w:val="clear" w:color="auto" w:fill="1E1E1E"/>
+        <w:spacing w:after="0" w:line="285" w:lineRule="atLeast"/>
+        <w:rPr>
+          <w:rFonts w:ascii="Consolas" w:eastAsia="Times New Roman" w:hAnsi="Consolas" w:cs="Times New Roman"/>
+          <w:color w:val="D4D4D4"/>
+          <w:kern w:val="0"/>
+          <w:sz w:val="21"/>
+          <w:szCs w:val="21"/>
+          <w:lang w:eastAsia="en-IN"/>
+          <w14:ligatures w14:val="none"/>
+        </w:rPr>
+      </w:pPr>
+      <w:r>
+        <w:rPr>
+          <w:rFonts w:ascii="Consolas" w:eastAsia="Times New Roman" w:hAnsi="Consolas" w:cs="Times New Roman"/>
+          <w:color w:val="D4D4D4"/>
+          <w:kern w:val="0"/>
+          <w:sz w:val="21"/>
+          <w:szCs w:val="21"/>
+          <w:lang w:eastAsia="en-IN"/>
+          <w14:ligatures w14:val="none"/>
+        </w:rPr>
+        <w:t xml:space="preserve">    </w:t>
+      </w:r>
+      <w:r>
+        <w:rPr>
+          <w:rFonts w:ascii="Consolas" w:eastAsia="Times New Roman" w:hAnsi="Consolas" w:cs="Times New Roman"/>
+          <w:color w:val="C8C8C8"/>
+          <w:kern w:val="0"/>
+          <w:sz w:val="21"/>
+          <w:szCs w:val="21"/>
+          <w:lang w:eastAsia="en-IN"/>
+          <w14:ligatures w14:val="none"/>
+        </w:rPr>
+        <w:t>print</w:t>
+      </w:r>
+      <w:r>
+        <w:rPr>
+          <w:rFonts w:ascii="Consolas" w:eastAsia="Times New Roman" w:hAnsi="Consolas" w:cs="Times New Roman"/>
+          <w:color w:val="D4D4D4"/>
+          <w:kern w:val="0"/>
+          <w:sz w:val="21"/>
+          <w:szCs w:val="21"/>
+          <w:lang w:eastAsia="en-IN"/>
+          <w14:ligatures w14:val="none"/>
+        </w:rPr>
+        <w:t>(</w:t>
+      </w:r>
+      <w:r>
+        <w:rPr>
+          <w:rFonts w:ascii="Consolas" w:eastAsia="Times New Roman" w:hAnsi="Consolas" w:cs="Times New Roman"/>
+          <w:color w:val="CE9178"/>
+          <w:kern w:val="0"/>
+          <w:sz w:val="21"/>
+          <w:szCs w:val="21"/>
+          <w:lang w:eastAsia="en-IN"/>
+          <w14:ligatures w14:val="none"/>
+        </w:rPr>
+        <w:t>"</w:t>
+      </w:r>
+      <w:proofErr w:type="spellStart"/>
+      <w:proofErr w:type="gramStart"/>
+      <w:r>
+        <w:rPr>
+          <w:rFonts w:ascii="Consolas" w:eastAsia="Times New Roman" w:hAnsi="Consolas" w:cs="Times New Roman"/>
+          <w:color w:val="CE9178"/>
+          <w:kern w:val="0"/>
+          <w:sz w:val="21"/>
+          <w:szCs w:val="21"/>
+          <w:lang w:eastAsia="en-IN"/>
+          <w14:ligatures w14:val="none"/>
+        </w:rPr>
+        <w:t>Grade:B</w:t>
+      </w:r>
+      <w:proofErr w:type="spellEnd"/>
+      <w:proofErr w:type="gramEnd"/>
+      <w:r>
+        <w:rPr>
+          <w:rFonts w:ascii="Consolas" w:eastAsia="Times New Roman" w:hAnsi="Consolas" w:cs="Times New Roman"/>
+          <w:color w:val="CE9178"/>
+          <w:kern w:val="0"/>
+          <w:sz w:val="21"/>
+          <w:szCs w:val="21"/>
+          <w:lang w:eastAsia="en-IN"/>
+          <w14:ligatures w14:val="none"/>
+        </w:rPr>
+        <w:t>"</w:t>
+      </w:r>
+      <w:r>
+        <w:rPr>
+          <w:rFonts w:ascii="Consolas" w:eastAsia="Times New Roman" w:hAnsi="Consolas" w:cs="Times New Roman"/>
+          <w:color w:val="D4D4D4"/>
+          <w:kern w:val="0"/>
+          <w:sz w:val="21"/>
+          <w:szCs w:val="21"/>
+          <w:lang w:eastAsia="en-IN"/>
+          <w14:ligatures w14:val="none"/>
+        </w:rPr>
+        <w:t>)</w:t>
+      </w:r>
+    </w:p>
+    <w:p>
+      <w:pPr>
+        <w:pStyle w:val="ListParagraph"/>
+        <w:numPr>
+          <w:ilvl w:val="0"/>
+          <w:numId w:val="1"/>
+        </w:numPr>
+        <w:shd w:val="clear" w:color="auto" w:fill="1E1E1E"/>
+        <w:spacing w:after="0" w:line="285" w:lineRule="atLeast"/>
+        <w:rPr>
+          <w:rFonts w:ascii="Consolas" w:eastAsia="Times New Roman" w:hAnsi="Consolas" w:cs="Times New Roman"/>
+          <w:color w:val="D4D4D4"/>
+          <w:kern w:val="0"/>
+          <w:sz w:val="21"/>
+          <w:szCs w:val="21"/>
+          <w:lang w:eastAsia="en-IN"/>
+          <w14:ligatures w14:val="none"/>
+        </w:rPr>
+      </w:pPr>
+      <w:proofErr w:type="spellStart"/>
+      <w:r>
+        <w:rPr>
+          <w:rFonts w:ascii="Consolas" w:eastAsia="Times New Roman" w:hAnsi="Consolas" w:cs="Times New Roman"/>
+          <w:color w:val="569CD6"/>
+          <w:kern w:val="0"/>
+          <w:sz w:val="21"/>
+          <w:szCs w:val="21"/>
+          <w:lang w:eastAsia="en-IN"/>
+          <w14:ligatures w14:val="none"/>
+        </w:rPr>
+        <w:t>elif</w:t>
+      </w:r>
+      <w:proofErr w:type="spellEnd"/>
+      <w:r>
+        <w:rPr>
+          <w:rFonts w:ascii="Consolas" w:eastAsia="Times New Roman" w:hAnsi="Consolas" w:cs="Times New Roman"/>
+          <w:color w:val="D4D4D4"/>
+          <w:kern w:val="0"/>
+          <w:sz w:val="21"/>
+          <w:szCs w:val="21"/>
+          <w:lang w:eastAsia="en-IN"/>
+          <w14:ligatures w14:val="none"/>
+        </w:rPr>
+        <w:t xml:space="preserve"> </w:t>
+      </w:r>
+      <w:r>
+        <w:rPr>
+          <w:rFonts w:ascii="Consolas" w:eastAsia="Times New Roman" w:hAnsi="Consolas" w:cs="Times New Roman"/>
+          <w:color w:val="C8C8C8"/>
+          <w:kern w:val="0"/>
+          <w:sz w:val="21"/>
+          <w:szCs w:val="21"/>
+          <w:lang w:eastAsia="en-IN"/>
+          <w14:ligatures w14:val="none"/>
+        </w:rPr>
+        <w:t>percentage</w:t>
+      </w:r>
+      <w:r>
+        <w:rPr>
+          <w:rFonts w:ascii="Consolas" w:eastAsia="Times New Roman" w:hAnsi="Consolas" w:cs="Times New Roman"/>
+          <w:color w:val="D4D4D4"/>
+          <w:kern w:val="0"/>
+          <w:sz w:val="21"/>
+          <w:szCs w:val="21"/>
+          <w:lang w:eastAsia="en-IN"/>
+          <w14:ligatures w14:val="none"/>
+        </w:rPr>
+        <w:t>&gt;=</w:t>
+      </w:r>
+      <w:r>
+        <w:rPr>
+          <w:rFonts w:ascii="Consolas" w:eastAsia="Times New Roman" w:hAnsi="Consolas" w:cs="Times New Roman"/>
+          <w:color w:val="B5CEA8"/>
+          <w:kern w:val="0"/>
+          <w:sz w:val="21"/>
+          <w:szCs w:val="21"/>
+          <w:lang w:eastAsia="en-IN"/>
+          <w14:ligatures w14:val="none"/>
+        </w:rPr>
+        <w:t>35</w:t>
+      </w:r>
+      <w:r>
+        <w:rPr>
+          <w:rFonts w:ascii="Consolas" w:eastAsia="Times New Roman" w:hAnsi="Consolas" w:cs="Times New Roman"/>
+          <w:color w:val="D4D4D4"/>
+          <w:kern w:val="0"/>
+          <w:sz w:val="21"/>
+          <w:szCs w:val="21"/>
+          <w:lang w:eastAsia="en-IN"/>
+          <w14:ligatures w14:val="none"/>
+        </w:rPr>
+        <w:t>:</w:t>
+      </w:r>
+    </w:p>
+    <w:p>
+      <w:pPr>
+        <w:pStyle w:val="ListParagraph"/>
+        <w:numPr>
+          <w:ilvl w:val="0"/>
+          <w:numId w:val="1"/>
+        </w:numPr>
+        <w:shd w:val="clear" w:color="auto" w:fill="1E1E1E"/>
+        <w:spacing w:after="0" w:line="285" w:lineRule="atLeast"/>
+        <w:rPr>
+          <w:rFonts w:ascii="Consolas" w:eastAsia="Times New Roman" w:hAnsi="Consolas" w:cs="Times New Roman"/>
+          <w:color w:val="D4D4D4"/>
+          <w:kern w:val="0"/>
+          <w:sz w:val="21"/>
+          <w:szCs w:val="21"/>
+          <w:lang w:eastAsia="en-IN"/>
+          <w14:ligatures w14:val="none"/>
+        </w:rPr>
+      </w:pPr>
+      <w:r>
+        <w:rPr>
+          <w:rFonts w:ascii="Consolas" w:eastAsia="Times New Roman" w:hAnsi="Consolas" w:cs="Times New Roman"/>
+          <w:color w:val="D4D4D4"/>
+          <w:kern w:val="0"/>
+          <w:sz w:val="21"/>
+          <w:szCs w:val="21"/>
+          <w:lang w:eastAsia="en-IN"/>
+          <w14:ligatures w14:val="none"/>
+        </w:rPr>
+        <w:t xml:space="preserve">    </w:t>
+      </w:r>
+      <w:r>
+        <w:rPr>
+          <w:rFonts w:ascii="Consolas" w:eastAsia="Times New Roman" w:hAnsi="Consolas" w:cs="Times New Roman"/>
+          <w:color w:val="C8C8C8"/>
+          <w:kern w:val="0"/>
+          <w:sz w:val="21"/>
+          <w:szCs w:val="21"/>
+          <w:lang w:eastAsia="en-IN"/>
+          <w14:ligatures w14:val="none"/>
+        </w:rPr>
+        <w:t>print</w:t>
+      </w:r>
+      <w:r>
+        <w:rPr>
+          <w:rFonts w:ascii="Consolas" w:eastAsia="Times New Roman" w:hAnsi="Consolas" w:cs="Times New Roman"/>
+          <w:color w:val="D4D4D4"/>
+          <w:kern w:val="0"/>
+          <w:sz w:val="21"/>
+          <w:szCs w:val="21"/>
+          <w:lang w:eastAsia="en-IN"/>
+          <w14:ligatures w14:val="none"/>
+        </w:rPr>
+        <w:t>(</w:t>
+      </w:r>
+      <w:r>
+        <w:rPr>
+          <w:rFonts w:ascii="Consolas" w:eastAsia="Times New Roman" w:hAnsi="Consolas" w:cs="Times New Roman"/>
+          <w:color w:val="CE9178"/>
+          <w:kern w:val="0"/>
+          <w:sz w:val="21"/>
+          <w:szCs w:val="21"/>
+          <w:lang w:eastAsia="en-IN"/>
+          <w14:ligatures w14:val="none"/>
+        </w:rPr>
+        <w:t>"</w:t>
+      </w:r>
+      <w:proofErr w:type="spellStart"/>
+      <w:r>
+        <w:rPr>
+          <w:rFonts w:ascii="Consolas" w:eastAsia="Times New Roman" w:hAnsi="Consolas" w:cs="Times New Roman"/>
+          <w:color w:val="CE9178"/>
+          <w:kern w:val="0"/>
+          <w:sz w:val="21"/>
+          <w:szCs w:val="21"/>
+          <w:lang w:eastAsia="en-IN"/>
+          <w14:ligatures w14:val="none"/>
+        </w:rPr>
+        <w:t>Grade:C</w:t>
+      </w:r>
+      <w:proofErr w:type="spellEnd"/>
+      <w:r>
+        <w:rPr>
+          <w:rFonts w:ascii="Consolas" w:eastAsia="Times New Roman" w:hAnsi="Consolas" w:cs="Times New Roman"/>
+          <w:color w:val="CE9178"/>
+          <w:kern w:val="0"/>
+          <w:sz w:val="21"/>
+          <w:szCs w:val="21"/>
+          <w:lang w:eastAsia="en-IN"/>
+          <w14:ligatures w14:val="none"/>
+        </w:rPr>
+        <w:t>"</w:t>
+      </w:r>
+      <w:r>
+        <w:rPr>
+          <w:rFonts w:ascii="Consolas" w:eastAsia="Times New Roman" w:hAnsi="Consolas" w:cs="Times New Roman"/>
+          <w:color w:val="D4D4D4"/>
+          <w:kern w:val="0"/>
+          <w:sz w:val="21"/>
+          <w:szCs w:val="21"/>
+          <w:lang w:eastAsia="en-IN"/>
+          <w14:ligatures w14:val="none"/>
+        </w:rPr>
+        <w:t>)</w:t>
+      </w:r>
+    </w:p>
+    <w:p>
+      <w:pPr>
+        <w:pStyle w:val="ListParagraph"/>
+        <w:numPr>
+          <w:ilvl w:val="0"/>
+          <w:numId w:val="1"/>
+        </w:numPr>
+        <w:shd w:val="clear" w:color="auto" w:fill="1E1E1E"/>
+        <w:spacing w:after="0" w:line="285" w:lineRule="atLeast"/>
+        <w:rPr>
+          <w:rFonts w:ascii="Consolas" w:eastAsia="Times New Roman" w:hAnsi="Consolas" w:cs="Times New Roman"/>
+          <w:color w:val="D4D4D4"/>
+          <w:kern w:val="0"/>
+          <w:sz w:val="21"/>
+          <w:szCs w:val="21"/>
+          <w:lang w:eastAsia="en-IN"/>
+          <w14:ligatures w14:val="none"/>
+        </w:rPr>
+      </w:pPr>
+      <w:r>
+        <w:rPr>
+          <w:rFonts w:ascii="Consolas" w:eastAsia="Times New Roman" w:hAnsi="Consolas" w:cs="Times New Roman"/>
+          <w:color w:val="569CD6"/>
+          <w:kern w:val="0"/>
+          <w:sz w:val="21"/>
+          <w:szCs w:val="21"/>
+          <w:lang w:eastAsia="en-IN"/>
+          <w14:ligatures w14:val="none"/>
+        </w:rPr>
+        <w:t>else</w:t>
+      </w:r>
+      <w:r>
+        <w:rPr>
+          <w:rFonts w:ascii="Consolas" w:eastAsia="Times New Roman" w:hAnsi="Consolas" w:cs="Times New Roman"/>
+          <w:color w:val="D4D4D4"/>
+          <w:kern w:val="0"/>
+          <w:sz w:val="21"/>
+          <w:szCs w:val="21"/>
+          <w:lang w:eastAsia="en-IN"/>
+          <w14:ligatures w14:val="none"/>
+        </w:rPr>
+        <w:t>:</w:t>
+      </w:r>
+    </w:p>
+    <w:p>
+      <w:pPr>
+        <w:pStyle w:val="ListParagraph"/>
+        <w:numPr>
+          <w:ilvl w:val="0"/>
+          <w:numId w:val="1"/>
+        </w:numPr>
+        <w:shd w:val="clear" w:color="auto" w:fill="1E1E1E"/>
+        <w:spacing w:after="0" w:line="285" w:lineRule="atLeast"/>
+        <w:rPr>
+          <w:rFonts w:ascii="Consolas" w:eastAsia="Times New Roman" w:hAnsi="Consolas" w:cs="Times New Roman"/>
+          <w:color w:val="D4D4D4"/>
+          <w:kern w:val="0"/>
+          <w:sz w:val="21"/>
+          <w:szCs w:val="21"/>
+          <w:lang w:eastAsia="en-IN"/>
+          <w14:ligatures w14:val="none"/>
+        </w:rPr>
+      </w:pPr>
+      <w:r>
+        <w:rPr>
+          <w:rFonts w:ascii="Consolas" w:eastAsia="Times New Roman" w:hAnsi="Consolas" w:cs="Times New Roman"/>
+          <w:color w:val="D4D4D4"/>
+          <w:kern w:val="0"/>
+          <w:sz w:val="21"/>
+          <w:szCs w:val="21"/>
+          <w:lang w:eastAsia="en-IN"/>
+          <w14:ligatures w14:val="none"/>
+        </w:rPr>
+        <w:lastRenderedPageBreak/>
+        <w:t xml:space="preserve">    </w:t>
+      </w:r>
+      <w:r>
+        <w:rPr>
+          <w:rFonts w:ascii="Consolas" w:eastAsia="Times New Roman" w:hAnsi="Consolas" w:cs="Times New Roman"/>
+          <w:color w:val="C8C8C8"/>
+          <w:kern w:val="0"/>
+          <w:sz w:val="21"/>
+          <w:szCs w:val="21"/>
+          <w:lang w:eastAsia="en-IN"/>
+          <w14:ligatures w14:val="none"/>
+        </w:rPr>
+        <w:t>print</w:t>
+      </w:r>
+      <w:r>
+        <w:rPr>
+          <w:rFonts w:ascii="Consolas" w:eastAsia="Times New Roman" w:hAnsi="Consolas" w:cs="Times New Roman"/>
+          <w:color w:val="D4D4D4"/>
+          <w:kern w:val="0"/>
+          <w:sz w:val="21"/>
+          <w:szCs w:val="21"/>
+          <w:lang w:eastAsia="en-IN"/>
+          <w14:ligatures w14:val="none"/>
+        </w:rPr>
+        <w:t>(</w:t>
+      </w:r>
+      <w:r>
+        <w:rPr>
+          <w:rFonts w:ascii="Consolas" w:eastAsia="Times New Roman" w:hAnsi="Consolas" w:cs="Times New Roman"/>
+          <w:color w:val="CE9178"/>
+          <w:kern w:val="0"/>
+          <w:sz w:val="21"/>
+          <w:szCs w:val="21"/>
+          <w:lang w:eastAsia="en-IN"/>
+          <w14:ligatures w14:val="none"/>
+        </w:rPr>
+        <w:t>"</w:t>
+      </w:r>
+      <w:proofErr w:type="spellStart"/>
+      <w:r>
+        <w:rPr>
+          <w:rFonts w:ascii="Consolas" w:eastAsia="Times New Roman" w:hAnsi="Consolas" w:cs="Times New Roman"/>
+          <w:color w:val="CE9178"/>
+          <w:kern w:val="0"/>
+          <w:sz w:val="21"/>
+          <w:szCs w:val="21"/>
+          <w:lang w:eastAsia="en-IN"/>
+          <w14:ligatures w14:val="none"/>
+        </w:rPr>
+        <w:t>Grade:D</w:t>
+      </w:r>
+      <w:proofErr w:type="spellEnd"/>
+      <w:r>
+        <w:rPr>
+          <w:rFonts w:ascii="Consolas" w:eastAsia="Times New Roman" w:hAnsi="Consolas" w:cs="Times New Roman"/>
+          <w:color w:val="CE9178"/>
+          <w:kern w:val="0"/>
+          <w:sz w:val="21"/>
+          <w:szCs w:val="21"/>
+          <w:lang w:eastAsia="en-IN"/>
+          <w14:ligatures w14:val="none"/>
+        </w:rPr>
+        <w:t>"</w:t>
+      </w:r>
+      <w:r>
+        <w:rPr>
+          <w:rFonts w:ascii="Consolas" w:eastAsia="Times New Roman" w:hAnsi="Consolas" w:cs="Times New Roman"/>
+          <w:color w:val="D4D4D4"/>
+          <w:kern w:val="0"/>
+          <w:sz w:val="21"/>
+          <w:szCs w:val="21"/>
+          <w:lang w:eastAsia="en-IN"/>
+          <w14:ligatures w14:val="none"/>
+        </w:rPr>
+        <w:t>)</w:t>
+      </w:r>
+    </w:p>
+    <w:p>
+      <w:pPr>
+        <w:pStyle w:val="ListParagraph"/>
+        <w:numPr>
+          <w:ilvl w:val="0"/>
+          <w:numId w:val="1"/>
+        </w:numPr>
+        <w:shd w:val="clear" w:color="auto" w:fill="1E1E1E"/>
+        <w:spacing w:after="0" w:line="285" w:lineRule="atLeast"/>
+        <w:rPr>
+          <w:rFonts w:ascii="Consolas" w:eastAsia="Times New Roman" w:hAnsi="Consolas" w:cs="Times New Roman"/>
+          <w:color w:val="D4D4D4"/>
+          <w:kern w:val="0"/>
+          <w:sz w:val="21"/>
+          <w:szCs w:val="21"/>
+          <w:lang w:eastAsia="en-IN"/>
+          <w14:ligatures w14:val="none"/>
+        </w:rPr>
+      </w:pPr>
+    </w:p>
+    <w:p>
+      <w:pPr>
+        <w:pStyle w:val="ListParagraph"/>
+        <w:numPr>
+          <w:ilvl w:val="0"/>
+          <w:numId w:val="1"/>
+        </w:numPr>
+        <w:shd w:val="clear" w:color="auto" w:fill="1E1E1E"/>
+        <w:spacing w:after="0" w:line="285" w:lineRule="atLeast"/>
+        <w:rPr>
+          <w:rFonts w:ascii="Consolas" w:eastAsia="Times New Roman" w:hAnsi="Consolas" w:cs="Times New Roman"/>
+          <w:color w:val="D4D4D4"/>
+          <w:kern w:val="0"/>
+          <w:sz w:val="21"/>
+          <w:szCs w:val="21"/>
+          <w:lang w:eastAsia="en-IN"/>
+          <w14:ligatures w14:val="none"/>
+        </w:rPr>
+      </w:pPr>
+      <w:r>
+        <w:rPr>
+          <w:rFonts w:ascii="Consolas" w:eastAsia="Times New Roman" w:hAnsi="Consolas" w:cs="Times New Roman"/>
+          <w:color w:val="6A9955"/>
+          <w:kern w:val="0"/>
+          <w:sz w:val="21"/>
+          <w:szCs w:val="21"/>
+          <w:lang w:eastAsia="en-IN"/>
+          <w14:ligatures w14:val="none"/>
+        </w:rPr>
+        <w:t>#-----------------------------------------------------------------------------------------</w:t>
+      </w:r>
+    </w:p>
+    <w:p>
+      <w:pPr>
+        <w:pStyle w:val="ListParagraph"/>
+        <w:numPr>
+          <w:ilvl w:val="0"/>
+          <w:numId w:val="1"/>
+        </w:numPr>
+        <w:shd w:val="clear" w:color="auto" w:fill="1E1E1E"/>
+        <w:spacing w:after="0" w:line="285" w:lineRule="atLeast"/>
+        <w:rPr>
+          <w:rFonts w:ascii="Consolas" w:eastAsia="Times New Roman" w:hAnsi="Consolas" w:cs="Times New Roman"/>
+          <w:color w:val="D4D4D4"/>
+          <w:kern w:val="0"/>
+          <w:sz w:val="21"/>
+          <w:szCs w:val="21"/>
+          <w:lang w:eastAsia="en-IN"/>
+          <w14:ligatures w14:val="none"/>
+        </w:rPr>
+      </w:pPr>
+      <w:r>
+        <w:rPr>
+          <w:rFonts w:ascii="Consolas" w:eastAsia="Times New Roman" w:hAnsi="Consolas" w:cs="Times New Roman"/>
+          <w:color w:val="CE9178"/>
+          <w:kern w:val="0"/>
+          <w:sz w:val="21"/>
+          <w:szCs w:val="21"/>
+          <w:lang w:eastAsia="en-IN"/>
+          <w14:ligatures w14:val="none"/>
+        </w:rPr>
+        <w:t>"""</w:t>
+      </w:r>
+      <w:r>
+        <w:rPr>
+          <w:lang w:eastAsia="en-IN"/>
+        </w:rPr>
+        <w:sym w:font="Symbol" w:char="F0B7"/>
+      </w:r>
+      <w:r>
+        <w:rPr>
+          <w:rFonts w:ascii="Consolas" w:eastAsia="Times New Roman" w:hAnsi="Consolas" w:cs="Times New Roman"/>
+          <w:color w:val="CE9178"/>
+          <w:kern w:val="0"/>
+          <w:sz w:val="21"/>
+          <w:szCs w:val="21"/>
+          <w:lang w:eastAsia="en-IN"/>
+          <w14:ligatures w14:val="none"/>
+        </w:rPr>
+        <w:t xml:space="preserve"> Practical Example 8: Write a Python program to check if a person is eligible to donate blood </w:t>
+      </w:r>
+    </w:p>
+    <w:p>
+      <w:pPr>
+        <w:pStyle w:val="ListParagraph"/>
+        <w:numPr>
+          <w:ilvl w:val="0"/>
+          <w:numId w:val="1"/>
+        </w:numPr>
+        <w:shd w:val="clear" w:color="auto" w:fill="1E1E1E"/>
+        <w:spacing w:after="0" w:line="285" w:lineRule="atLeast"/>
+        <w:rPr>
+          <w:rFonts w:ascii="Consolas" w:eastAsia="Times New Roman" w:hAnsi="Consolas" w:cs="Times New Roman"/>
+          <w:color w:val="D4D4D4"/>
+          <w:kern w:val="0"/>
+          <w:sz w:val="21"/>
+          <w:szCs w:val="21"/>
+          <w:lang w:eastAsia="en-IN"/>
+          <w14:ligatures w14:val="none"/>
+        </w:rPr>
+      </w:pPr>
+      <w:r>
+        <w:rPr>
+          <w:rFonts w:ascii="Consolas" w:eastAsia="Times New Roman" w:hAnsi="Consolas" w:cs="Times New Roman"/>
+          <w:color w:val="CE9178"/>
+          <w:kern w:val="0"/>
+          <w:sz w:val="21"/>
+          <w:szCs w:val="21"/>
+          <w:lang w:eastAsia="en-IN"/>
+          <w14:ligatures w14:val="none"/>
+        </w:rPr>
+        <w:t>using a nested if"""</w:t>
+      </w:r>
+    </w:p>
+    <w:p>
+      <w:pPr>
+        <w:pStyle w:val="ListParagraph"/>
+        <w:numPr>
+          <w:ilvl w:val="0"/>
+          <w:numId w:val="1"/>
+        </w:numPr>
+        <w:shd w:val="clear" w:color="auto" w:fill="1E1E1E"/>
+        <w:spacing w:after="0" w:line="285" w:lineRule="atLeast"/>
+        <w:rPr>
+          <w:rFonts w:ascii="Consolas" w:eastAsia="Times New Roman" w:hAnsi="Consolas" w:cs="Times New Roman"/>
+          <w:color w:val="D4D4D4"/>
+          <w:kern w:val="0"/>
+          <w:sz w:val="21"/>
+          <w:szCs w:val="21"/>
+          <w:lang w:eastAsia="en-IN"/>
+          <w14:ligatures w14:val="none"/>
+        </w:rPr>
+      </w:pPr>
+    </w:p>
+    <w:p>
+      <w:pPr>
+        <w:pStyle w:val="ListParagraph"/>
+        <w:numPr>
+          <w:ilvl w:val="0"/>
+          <w:numId w:val="1"/>
+        </w:numPr>
+        <w:shd w:val="clear" w:color="auto" w:fill="1E1E1E"/>
+        <w:spacing w:after="0" w:line="285" w:lineRule="atLeast"/>
+        <w:rPr>
+          <w:rFonts w:ascii="Consolas" w:eastAsia="Times New Roman" w:hAnsi="Consolas" w:cs="Times New Roman"/>
+          <w:color w:val="D4D4D4"/>
+          <w:kern w:val="0"/>
+          <w:sz w:val="21"/>
+          <w:szCs w:val="21"/>
+          <w:lang w:eastAsia="en-IN"/>
+          <w14:ligatures w14:val="none"/>
+        </w:rPr>
+      </w:pPr>
+      <w:r>
+        <w:rPr>
+          <w:rFonts w:ascii="Consolas" w:eastAsia="Times New Roman" w:hAnsi="Consolas" w:cs="Times New Roman"/>
+          <w:color w:val="C8C8C8"/>
+          <w:kern w:val="0"/>
+          <w:sz w:val="21"/>
+          <w:szCs w:val="21"/>
+          <w:lang w:eastAsia="en-IN"/>
+          <w14:ligatures w14:val="none"/>
+        </w:rPr>
+        <w:t>age</w:t>
+      </w:r>
+      <w:r>
+        <w:rPr>
+          <w:rFonts w:ascii="Consolas" w:eastAsia="Times New Roman" w:hAnsi="Consolas" w:cs="Times New Roman"/>
+          <w:color w:val="D4D4D4"/>
+          <w:kern w:val="0"/>
+          <w:sz w:val="21"/>
+          <w:szCs w:val="21"/>
+          <w:lang w:eastAsia="en-IN"/>
+          <w14:ligatures w14:val="none"/>
+        </w:rPr>
+        <w:t>=</w:t>
+      </w:r>
+      <w:proofErr w:type="gramStart"/>
+      <w:r>
+        <w:rPr>
+          <w:rFonts w:ascii="Consolas" w:eastAsia="Times New Roman" w:hAnsi="Consolas" w:cs="Times New Roman"/>
+          <w:color w:val="4EC9B0"/>
+          <w:kern w:val="0"/>
+          <w:sz w:val="21"/>
+          <w:szCs w:val="21"/>
+          <w:lang w:eastAsia="en-IN"/>
+          <w14:ligatures w14:val="none"/>
+        </w:rPr>
+        <w:t>int</w:t>
+      </w:r>
+      <w:r>
+        <w:rPr>
+          <w:rFonts w:ascii="Consolas" w:eastAsia="Times New Roman" w:hAnsi="Consolas" w:cs="Times New Roman"/>
+          <w:color w:val="D4D4D4"/>
+          <w:kern w:val="0"/>
+          <w:sz w:val="21"/>
+          <w:szCs w:val="21"/>
+          <w:lang w:eastAsia="en-IN"/>
+          <w14:ligatures w14:val="none"/>
+        </w:rPr>
+        <w:t>(</w:t>
+      </w:r>
+      <w:r>
+        <w:rPr>
+          <w:rFonts w:ascii="Consolas" w:eastAsia="Times New Roman" w:hAnsi="Consolas" w:cs="Times New Roman"/>
+          <w:color w:val="C8C8C8"/>
+          <w:kern w:val="0"/>
+          <w:sz w:val="21"/>
+          <w:szCs w:val="21"/>
+          <w:lang w:eastAsia="en-IN"/>
+          <w14:ligatures w14:val="none"/>
+        </w:rPr>
+        <w:t>input</w:t>
+      </w:r>
+      <w:r>
+        <w:rPr>
+          <w:rFonts w:ascii="Consolas" w:eastAsia="Times New Roman" w:hAnsi="Consolas" w:cs="Times New Roman"/>
+          <w:color w:val="D4D4D4"/>
+          <w:kern w:val="0"/>
+          <w:sz w:val="21"/>
+          <w:szCs w:val="21"/>
+          <w:lang w:eastAsia="en-IN"/>
+          <w14:ligatures w14:val="none"/>
+        </w:rPr>
+        <w:t>(</w:t>
+      </w:r>
+      <w:proofErr w:type="gramEnd"/>
+      <w:r>
+        <w:rPr>
+          <w:rFonts w:ascii="Consolas" w:eastAsia="Times New Roman" w:hAnsi="Consolas" w:cs="Times New Roman"/>
+          <w:color w:val="CE9178"/>
+          <w:kern w:val="0"/>
+          <w:sz w:val="21"/>
+          <w:szCs w:val="21"/>
+          <w:lang w:eastAsia="en-IN"/>
+          <w14:ligatures w14:val="none"/>
+        </w:rPr>
+        <w:t>"Enter Your Age= "</w:t>
+      </w:r>
+      <w:r>
+        <w:rPr>
+          <w:rFonts w:ascii="Consolas" w:eastAsia="Times New Roman" w:hAnsi="Consolas" w:cs="Times New Roman"/>
+          <w:color w:val="D4D4D4"/>
+          <w:kern w:val="0"/>
+          <w:sz w:val="21"/>
+          <w:szCs w:val="21"/>
+          <w:lang w:eastAsia="en-IN"/>
+          <w14:ligatures w14:val="none"/>
+        </w:rPr>
+        <w:t>))</w:t>
+      </w:r>
+    </w:p>
+    <w:p>
+      <w:pPr>
+        <w:pStyle w:val="ListParagraph"/>
+        <w:numPr>
+          <w:ilvl w:val="0"/>
+          <w:numId w:val="1"/>
+        </w:numPr>
+        <w:shd w:val="clear" w:color="auto" w:fill="1E1E1E"/>
+        <w:spacing w:after="0" w:line="285" w:lineRule="atLeast"/>
+        <w:rPr>
+          <w:rFonts w:ascii="Consolas" w:eastAsia="Times New Roman" w:hAnsi="Consolas" w:cs="Times New Roman"/>
+          <w:color w:val="D4D4D4"/>
+          <w:kern w:val="0"/>
+          <w:sz w:val="21"/>
+          <w:szCs w:val="21"/>
+          <w:lang w:eastAsia="en-IN"/>
+          <w14:ligatures w14:val="none"/>
+        </w:rPr>
+      </w:pPr>
+      <w:r>
+        <w:rPr>
+          <w:rFonts w:ascii="Consolas" w:eastAsia="Times New Roman" w:hAnsi="Consolas" w:cs="Times New Roman"/>
+          <w:color w:val="C8C8C8"/>
+          <w:kern w:val="0"/>
+          <w:sz w:val="21"/>
+          <w:szCs w:val="21"/>
+          <w:lang w:eastAsia="en-IN"/>
+          <w14:ligatures w14:val="none"/>
+        </w:rPr>
+        <w:t>weight</w:t>
+      </w:r>
+      <w:r>
+        <w:rPr>
+          <w:rFonts w:ascii="Consolas" w:eastAsia="Times New Roman" w:hAnsi="Consolas" w:cs="Times New Roman"/>
+          <w:color w:val="D4D4D4"/>
+          <w:kern w:val="0"/>
+          <w:sz w:val="21"/>
+          <w:szCs w:val="21"/>
+          <w:lang w:eastAsia="en-IN"/>
+          <w14:ligatures w14:val="none"/>
+        </w:rPr>
+        <w:t>=</w:t>
+      </w:r>
+      <w:proofErr w:type="gramStart"/>
+      <w:r>
+        <w:rPr>
+          <w:rFonts w:ascii="Consolas" w:eastAsia="Times New Roman" w:hAnsi="Consolas" w:cs="Times New Roman"/>
+          <w:color w:val="4EC9B0"/>
+          <w:kern w:val="0"/>
+          <w:sz w:val="21"/>
+          <w:szCs w:val="21"/>
+          <w:lang w:eastAsia="en-IN"/>
+          <w14:ligatures w14:val="none"/>
+        </w:rPr>
+        <w:t>int</w:t>
+      </w:r>
+      <w:r>
+        <w:rPr>
+          <w:rFonts w:ascii="Consolas" w:eastAsia="Times New Roman" w:hAnsi="Consolas" w:cs="Times New Roman"/>
+          <w:color w:val="D4D4D4"/>
+          <w:kern w:val="0"/>
+          <w:sz w:val="21"/>
+          <w:szCs w:val="21"/>
+          <w:lang w:eastAsia="en-IN"/>
+          <w14:ligatures w14:val="none"/>
+        </w:rPr>
+        <w:t>(</w:t>
+      </w:r>
+      <w:r>
+        <w:rPr>
+          <w:rFonts w:ascii="Consolas" w:eastAsia="Times New Roman" w:hAnsi="Consolas" w:cs="Times New Roman"/>
+          <w:color w:val="C8C8C8"/>
+          <w:kern w:val="0"/>
+          <w:sz w:val="21"/>
+          <w:szCs w:val="21"/>
+          <w:lang w:eastAsia="en-IN"/>
+          <w14:ligatures w14:val="none"/>
+        </w:rPr>
+        <w:t>input</w:t>
+      </w:r>
+      <w:r>
+        <w:rPr>
+          <w:rFonts w:ascii="Consolas" w:eastAsia="Times New Roman" w:hAnsi="Consolas" w:cs="Times New Roman"/>
+          <w:color w:val="D4D4D4"/>
+          <w:kern w:val="0"/>
+          <w:sz w:val="21"/>
+          <w:szCs w:val="21"/>
+          <w:lang w:eastAsia="en-IN"/>
+          <w14:ligatures w14:val="none"/>
+        </w:rPr>
+        <w:t>(</w:t>
+      </w:r>
+      <w:proofErr w:type="gramEnd"/>
+      <w:r>
+        <w:rPr>
+          <w:rFonts w:ascii="Consolas" w:eastAsia="Times New Roman" w:hAnsi="Consolas" w:cs="Times New Roman"/>
+          <w:color w:val="CE9178"/>
+          <w:kern w:val="0"/>
+          <w:sz w:val="21"/>
+          <w:szCs w:val="21"/>
+          <w:lang w:eastAsia="en-IN"/>
+          <w14:ligatures w14:val="none"/>
+        </w:rPr>
+        <w:t>"Enter Your Weight= "</w:t>
+      </w:r>
+      <w:r>
+        <w:rPr>
+          <w:rFonts w:ascii="Consolas" w:eastAsia="Times New Roman" w:hAnsi="Consolas" w:cs="Times New Roman"/>
+          <w:color w:val="D4D4D4"/>
+          <w:kern w:val="0"/>
+          <w:sz w:val="21"/>
+          <w:szCs w:val="21"/>
+          <w:lang w:eastAsia="en-IN"/>
+          <w14:ligatures w14:val="none"/>
+        </w:rPr>
+        <w:t>))</w:t>
+      </w:r>
+    </w:p>
+    <w:p>
+      <w:pPr>
+        <w:pStyle w:val="ListParagraph"/>
+        <w:numPr>
+          <w:ilvl w:val="0"/>
+          <w:numId w:val="1"/>
+        </w:numPr>
+        <w:shd w:val="clear" w:color="auto" w:fill="1E1E1E"/>
+        <w:spacing w:after="0" w:line="285" w:lineRule="atLeast"/>
+        <w:rPr>
+          <w:rFonts w:ascii="Consolas" w:eastAsia="Times New Roman" w:hAnsi="Consolas" w:cs="Times New Roman"/>
+          <w:color w:val="D4D4D4"/>
+          <w:kern w:val="0"/>
+          <w:sz w:val="21"/>
+          <w:szCs w:val="21"/>
+          <w:lang w:eastAsia="en-IN"/>
+          <w14:ligatures w14:val="none"/>
+        </w:rPr>
+      </w:pPr>
+    </w:p>
+    <w:p>
+      <w:pPr>
+        <w:pStyle w:val="ListParagraph"/>
+        <w:numPr>
+          <w:ilvl w:val="0"/>
+          <w:numId w:val="1"/>
+        </w:numPr>
+        <w:shd w:val="clear" w:color="auto" w:fill="1E1E1E"/>
+        <w:spacing w:after="0" w:line="285" w:lineRule="atLeast"/>
+        <w:rPr>
+          <w:rFonts w:ascii="Consolas" w:eastAsia="Times New Roman" w:hAnsi="Consolas" w:cs="Times New Roman"/>
+          <w:color w:val="D4D4D4"/>
+          <w:kern w:val="0"/>
+          <w:sz w:val="21"/>
+          <w:szCs w:val="21"/>
+          <w:lang w:eastAsia="en-IN"/>
+          <w14:ligatures w14:val="none"/>
+        </w:rPr>
+      </w:pPr>
+      <w:r>
+        <w:rPr>
+          <w:rFonts w:ascii="Consolas" w:eastAsia="Times New Roman" w:hAnsi="Consolas" w:cs="Times New Roman"/>
+          <w:color w:val="569CD6"/>
+          <w:kern w:val="0"/>
+          <w:sz w:val="21"/>
+          <w:szCs w:val="21"/>
+          <w:lang w:eastAsia="en-IN"/>
+          <w14:ligatures w14:val="none"/>
+        </w:rPr>
+        <w:t>if</w:t>
+      </w:r>
+      <w:r>
+        <w:rPr>
+          <w:rFonts w:ascii="Consolas" w:eastAsia="Times New Roman" w:hAnsi="Consolas" w:cs="Times New Roman"/>
+          <w:color w:val="D4D4D4"/>
+          <w:kern w:val="0"/>
+          <w:sz w:val="21"/>
+          <w:szCs w:val="21"/>
+          <w:lang w:eastAsia="en-IN"/>
+          <w14:ligatures w14:val="none"/>
+        </w:rPr>
+        <w:t xml:space="preserve"> </w:t>
+      </w:r>
+      <w:r>
+        <w:rPr>
+          <w:rFonts w:ascii="Consolas" w:eastAsia="Times New Roman" w:hAnsi="Consolas" w:cs="Times New Roman"/>
+          <w:color w:val="C8C8C8"/>
+          <w:kern w:val="0"/>
+          <w:sz w:val="21"/>
+          <w:szCs w:val="21"/>
+          <w:lang w:eastAsia="en-IN"/>
+          <w14:ligatures w14:val="none"/>
+        </w:rPr>
+        <w:t>age</w:t>
+      </w:r>
+      <w:r>
+        <w:rPr>
+          <w:rFonts w:ascii="Consolas" w:eastAsia="Times New Roman" w:hAnsi="Consolas" w:cs="Times New Roman"/>
+          <w:color w:val="D4D4D4"/>
+          <w:kern w:val="0"/>
+          <w:sz w:val="21"/>
+          <w:szCs w:val="21"/>
+          <w:lang w:eastAsia="en-IN"/>
+          <w14:ligatures w14:val="none"/>
+        </w:rPr>
+        <w:t>&gt;=</w:t>
+      </w:r>
+      <w:r>
+        <w:rPr>
+          <w:rFonts w:ascii="Consolas" w:eastAsia="Times New Roman" w:hAnsi="Consolas" w:cs="Times New Roman"/>
+          <w:color w:val="B5CEA8"/>
+          <w:kern w:val="0"/>
+          <w:sz w:val="21"/>
+          <w:szCs w:val="21"/>
+          <w:lang w:eastAsia="en-IN"/>
+          <w14:ligatures w14:val="none"/>
+        </w:rPr>
+        <w:t>18</w:t>
+      </w:r>
+      <w:r>
+        <w:rPr>
+          <w:rFonts w:ascii="Consolas" w:eastAsia="Times New Roman" w:hAnsi="Consolas" w:cs="Times New Roman"/>
+          <w:color w:val="D4D4D4"/>
+          <w:kern w:val="0"/>
+          <w:sz w:val="21"/>
+          <w:szCs w:val="21"/>
+          <w:lang w:eastAsia="en-IN"/>
+          <w14:ligatures w14:val="none"/>
+        </w:rPr>
+        <w:t>:</w:t>
+      </w:r>
+    </w:p>
+    <w:p>
+      <w:pPr>
+        <w:pStyle w:val="ListParagraph"/>
+        <w:numPr>
+          <w:ilvl w:val="0"/>
+          <w:numId w:val="1"/>
+        </w:numPr>
+        <w:shd w:val="clear" w:color="auto" w:fill="1E1E1E"/>
+        <w:spacing w:after="0" w:line="285" w:lineRule="atLeast"/>
+        <w:rPr>
+          <w:rFonts w:ascii="Consolas" w:eastAsia="Times New Roman" w:hAnsi="Consolas" w:cs="Times New Roman"/>
+          <w:color w:val="D4D4D4"/>
+          <w:kern w:val="0"/>
+          <w:sz w:val="21"/>
+          <w:szCs w:val="21"/>
+          <w:lang w:eastAsia="en-IN"/>
+          <w14:ligatures w14:val="none"/>
+        </w:rPr>
+      </w:pPr>
+      <w:r>
+        <w:rPr>
+          <w:rFonts w:ascii="Consolas" w:eastAsia="Times New Roman" w:hAnsi="Consolas" w:cs="Times New Roman"/>
+          <w:color w:val="D4D4D4"/>
+          <w:kern w:val="0"/>
+          <w:sz w:val="21"/>
+          <w:szCs w:val="21"/>
+          <w:lang w:eastAsia="en-IN"/>
+          <w14:ligatures w14:val="none"/>
+        </w:rPr>
+        <w:t xml:space="preserve">    </w:t>
+      </w:r>
+      <w:r>
+        <w:rPr>
+          <w:rFonts w:ascii="Consolas" w:eastAsia="Times New Roman" w:hAnsi="Consolas" w:cs="Times New Roman"/>
+          <w:color w:val="569CD6"/>
+          <w:kern w:val="0"/>
+          <w:sz w:val="21"/>
+          <w:szCs w:val="21"/>
+          <w:lang w:eastAsia="en-IN"/>
+          <w14:ligatures w14:val="none"/>
+        </w:rPr>
+        <w:t>if</w:t>
+      </w:r>
+      <w:r>
+        <w:rPr>
+          <w:rFonts w:ascii="Consolas" w:eastAsia="Times New Roman" w:hAnsi="Consolas" w:cs="Times New Roman"/>
+          <w:color w:val="D4D4D4"/>
+          <w:kern w:val="0"/>
+          <w:sz w:val="21"/>
+          <w:szCs w:val="21"/>
+          <w:lang w:eastAsia="en-IN"/>
+          <w14:ligatures w14:val="none"/>
+        </w:rPr>
+        <w:t xml:space="preserve"> </w:t>
+      </w:r>
+      <w:r>
+        <w:rPr>
+          <w:rFonts w:ascii="Consolas" w:eastAsia="Times New Roman" w:hAnsi="Consolas" w:cs="Times New Roman"/>
+          <w:color w:val="C8C8C8"/>
+          <w:kern w:val="0"/>
+          <w:sz w:val="21"/>
+          <w:szCs w:val="21"/>
+          <w:lang w:eastAsia="en-IN"/>
+          <w14:ligatures w14:val="none"/>
+        </w:rPr>
+        <w:t>weight</w:t>
+      </w:r>
+      <w:r>
+        <w:rPr>
+          <w:rFonts w:ascii="Consolas" w:eastAsia="Times New Roman" w:hAnsi="Consolas" w:cs="Times New Roman"/>
+          <w:color w:val="D4D4D4"/>
+          <w:kern w:val="0"/>
+          <w:sz w:val="21"/>
+          <w:szCs w:val="21"/>
+          <w:lang w:eastAsia="en-IN"/>
+          <w14:ligatures w14:val="none"/>
+        </w:rPr>
+        <w:t>&gt;=</w:t>
+      </w:r>
+      <w:r>
+        <w:rPr>
+          <w:rFonts w:ascii="Consolas" w:eastAsia="Times New Roman" w:hAnsi="Consolas" w:cs="Times New Roman"/>
+          <w:color w:val="B5CEA8"/>
+          <w:kern w:val="0"/>
+          <w:sz w:val="21"/>
+          <w:szCs w:val="21"/>
+          <w:lang w:eastAsia="en-IN"/>
+          <w14:ligatures w14:val="none"/>
+        </w:rPr>
+        <w:t>50</w:t>
+      </w:r>
+      <w:r>
+        <w:rPr>
+          <w:rFonts w:ascii="Consolas" w:eastAsia="Times New Roman" w:hAnsi="Consolas" w:cs="Times New Roman"/>
+          <w:color w:val="D4D4D4"/>
+          <w:kern w:val="0"/>
+          <w:sz w:val="21"/>
+          <w:szCs w:val="21"/>
+          <w:lang w:eastAsia="en-IN"/>
+          <w14:ligatures w14:val="none"/>
+        </w:rPr>
+        <w:t>:</w:t>
+      </w:r>
+    </w:p>
+    <w:p>
+      <w:pPr>
+        <w:pStyle w:val="ListParagraph"/>
+        <w:numPr>
+          <w:ilvl w:val="0"/>
+          <w:numId w:val="1"/>
+        </w:numPr>
+        <w:shd w:val="clear" w:color="auto" w:fill="1E1E1E"/>
+        <w:spacing w:after="0" w:line="285" w:lineRule="atLeast"/>
+        <w:rPr>
+          <w:rFonts w:ascii="Consolas" w:eastAsia="Times New Roman" w:hAnsi="Consolas" w:cs="Times New Roman"/>
+          <w:color w:val="D4D4D4"/>
+          <w:kern w:val="0"/>
+          <w:sz w:val="21"/>
+          <w:szCs w:val="21"/>
+          <w:lang w:eastAsia="en-IN"/>
+          <w14:ligatures w14:val="none"/>
+        </w:rPr>
+      </w:pPr>
+      <w:r>
+        <w:rPr>
+          <w:rFonts w:ascii="Consolas" w:eastAsia="Times New Roman" w:hAnsi="Consolas" w:cs="Times New Roman"/>
+          <w:color w:val="D4D4D4"/>
+          <w:kern w:val="0"/>
+          <w:sz w:val="21"/>
+          <w:szCs w:val="21"/>
+          <w:lang w:eastAsia="en-IN"/>
+          <w14:ligatures w14:val="none"/>
+        </w:rPr>
+        <w:t xml:space="preserve">        </w:t>
+      </w:r>
+      <w:proofErr w:type="gramStart"/>
+      <w:r>
+        <w:rPr>
+          <w:rFonts w:ascii="Consolas" w:eastAsia="Times New Roman" w:hAnsi="Consolas" w:cs="Times New Roman"/>
+          <w:color w:val="C8C8C8"/>
+          <w:kern w:val="0"/>
+          <w:sz w:val="21"/>
+          <w:szCs w:val="21"/>
+          <w:lang w:eastAsia="en-IN"/>
+          <w14:ligatures w14:val="none"/>
+        </w:rPr>
+        <w:t>print</w:t>
+      </w:r>
+      <w:r>
+        <w:rPr>
+          <w:rFonts w:ascii="Consolas" w:eastAsia="Times New Roman" w:hAnsi="Consolas" w:cs="Times New Roman"/>
+          <w:color w:val="D4D4D4"/>
+          <w:kern w:val="0"/>
+          <w:sz w:val="21"/>
+          <w:szCs w:val="21"/>
+          <w:lang w:eastAsia="en-IN"/>
+          <w14:ligatures w14:val="none"/>
+        </w:rPr>
+        <w:t>(</w:t>
+      </w:r>
+      <w:proofErr w:type="gramEnd"/>
+      <w:r>
+        <w:rPr>
+          <w:rFonts w:ascii="Consolas" w:eastAsia="Times New Roman" w:hAnsi="Consolas" w:cs="Times New Roman"/>
+          <w:color w:val="CE9178"/>
+          <w:kern w:val="0"/>
+          <w:sz w:val="21"/>
+          <w:szCs w:val="21"/>
+          <w:lang w:eastAsia="en-IN"/>
+          <w14:ligatures w14:val="none"/>
+        </w:rPr>
+        <w:t>"You are eligible for Blood Donation"</w:t>
+      </w:r>
+      <w:r>
+        <w:rPr>
+          <w:rFonts w:ascii="Consolas" w:eastAsia="Times New Roman" w:hAnsi="Consolas" w:cs="Times New Roman"/>
+          <w:color w:val="D4D4D4"/>
+          <w:kern w:val="0"/>
+          <w:sz w:val="21"/>
+          <w:szCs w:val="21"/>
+          <w:lang w:eastAsia="en-IN"/>
+          <w14:ligatures w14:val="none"/>
+        </w:rPr>
+        <w:t>)</w:t>
+      </w:r>
+    </w:p>
+    <w:p>
+      <w:pPr>
+        <w:pStyle w:val="ListParagraph"/>
+        <w:numPr>
+          <w:ilvl w:val="0"/>
+          <w:numId w:val="1"/>
+        </w:numPr>
+        <w:shd w:val="clear" w:color="auto" w:fill="1E1E1E"/>
+        <w:spacing w:after="0" w:line="285" w:lineRule="atLeast"/>
+        <w:rPr>
+          <w:rFonts w:ascii="Consolas" w:eastAsia="Times New Roman" w:hAnsi="Consolas" w:cs="Times New Roman"/>
+          <w:color w:val="D4D4D4"/>
+          <w:kern w:val="0"/>
+          <w:sz w:val="21"/>
+          <w:szCs w:val="21"/>
+          <w:lang w:eastAsia="en-IN"/>
+          <w14:ligatures w14:val="none"/>
+        </w:rPr>
+      </w:pPr>
+      <w:r>
+        <w:rPr>
+          <w:rFonts w:ascii="Consolas" w:eastAsia="Times New Roman" w:hAnsi="Consolas" w:cs="Times New Roman"/>
+          <w:color w:val="D4D4D4"/>
+          <w:kern w:val="0"/>
+          <w:sz w:val="21"/>
+          <w:szCs w:val="21"/>
+          <w:lang w:eastAsia="en-IN"/>
+          <w14:ligatures w14:val="none"/>
+        </w:rPr>
+        <w:t xml:space="preserve">    </w:t>
+      </w:r>
+      <w:r>
+        <w:rPr>
+          <w:rFonts w:ascii="Consolas" w:eastAsia="Times New Roman" w:hAnsi="Consolas" w:cs="Times New Roman"/>
+          <w:color w:val="569CD6"/>
+          <w:kern w:val="0"/>
+          <w:sz w:val="21"/>
+          <w:szCs w:val="21"/>
+          <w:lang w:eastAsia="en-IN"/>
+          <w14:ligatures w14:val="none"/>
+        </w:rPr>
+        <w:t>else</w:t>
+      </w:r>
+      <w:r>
+        <w:rPr>
+          <w:rFonts w:ascii="Consolas" w:eastAsia="Times New Roman" w:hAnsi="Consolas" w:cs="Times New Roman"/>
+          <w:color w:val="D4D4D4"/>
+          <w:kern w:val="0"/>
+          <w:sz w:val="21"/>
+          <w:szCs w:val="21"/>
+          <w:lang w:eastAsia="en-IN"/>
+          <w14:ligatures w14:val="none"/>
+        </w:rPr>
+        <w:t>:</w:t>
+      </w:r>
+    </w:p>
+    <w:p>
+      <w:pPr>
+        <w:pStyle w:val="ListParagraph"/>
+        <w:numPr>
+          <w:ilvl w:val="0"/>
+          <w:numId w:val="1"/>
+        </w:numPr>
+        <w:shd w:val="clear" w:color="auto" w:fill="1E1E1E"/>
+        <w:spacing w:after="0" w:line="285" w:lineRule="atLeast"/>
+        <w:rPr>
+          <w:rFonts w:ascii="Consolas" w:eastAsia="Times New Roman" w:hAnsi="Consolas" w:cs="Times New Roman"/>
+          <w:color w:val="D4D4D4"/>
+          <w:kern w:val="0"/>
+          <w:sz w:val="21"/>
+          <w:szCs w:val="21"/>
+          <w:lang w:eastAsia="en-IN"/>
+          <w14:ligatures w14:val="none"/>
+        </w:rPr>
+      </w:pPr>
+      <w:r>
+        <w:rPr>
+          <w:rFonts w:ascii="Consolas" w:eastAsia="Times New Roman" w:hAnsi="Consolas" w:cs="Times New Roman"/>
+          <w:color w:val="D4D4D4"/>
+          <w:kern w:val="0"/>
+          <w:sz w:val="21"/>
+          <w:szCs w:val="21"/>
+          <w:lang w:eastAsia="en-IN"/>
+          <w14:ligatures w14:val="none"/>
+        </w:rPr>
+        <w:t xml:space="preserve">        </w:t>
+      </w:r>
+      <w:proofErr w:type="gramStart"/>
+      <w:r>
+        <w:rPr>
+          <w:rFonts w:ascii="Consolas" w:eastAsia="Times New Roman" w:hAnsi="Consolas" w:cs="Times New Roman"/>
+          <w:color w:val="C8C8C8"/>
+          <w:kern w:val="0"/>
+          <w:sz w:val="21"/>
+          <w:szCs w:val="21"/>
+          <w:lang w:eastAsia="en-IN"/>
+          <w14:ligatures w14:val="none"/>
+        </w:rPr>
+        <w:t>print</w:t>
+      </w:r>
+      <w:r>
+        <w:rPr>
+          <w:rFonts w:ascii="Consolas" w:eastAsia="Times New Roman" w:hAnsi="Consolas" w:cs="Times New Roman"/>
+          <w:color w:val="D4D4D4"/>
+          <w:kern w:val="0"/>
+          <w:sz w:val="21"/>
+          <w:szCs w:val="21"/>
+          <w:lang w:eastAsia="en-IN"/>
+          <w14:ligatures w14:val="none"/>
+        </w:rPr>
+        <w:t>(</w:t>
+      </w:r>
+      <w:proofErr w:type="gramEnd"/>
+      <w:r>
+        <w:rPr>
+          <w:rFonts w:ascii="Consolas" w:eastAsia="Times New Roman" w:hAnsi="Consolas" w:cs="Times New Roman"/>
+          <w:color w:val="CE9178"/>
+          <w:kern w:val="0"/>
+          <w:sz w:val="21"/>
+          <w:szCs w:val="21"/>
+          <w:lang w:eastAsia="en-IN"/>
+          <w14:ligatures w14:val="none"/>
+        </w:rPr>
+        <w:t>"You are Not Eligible for Blood Donation Because Your weight is less than 50kg"</w:t>
+      </w:r>
+      <w:r>
+        <w:rPr>
+          <w:rFonts w:ascii="Consolas" w:eastAsia="Times New Roman" w:hAnsi="Consolas" w:cs="Times New Roman"/>
+          <w:color w:val="D4D4D4"/>
+          <w:kern w:val="0"/>
+          <w:sz w:val="21"/>
+          <w:szCs w:val="21"/>
+          <w:lang w:eastAsia="en-IN"/>
+          <w14:ligatures w14:val="none"/>
+        </w:rPr>
+        <w:t>)</w:t>
+      </w:r>
+    </w:p>
+    <w:p>
+      <w:pPr>
+        <w:pStyle w:val="ListParagraph"/>
+        <w:numPr>
+          <w:ilvl w:val="0"/>
+          <w:numId w:val="1"/>
+        </w:numPr>
+        <w:shd w:val="clear" w:color="auto" w:fill="1E1E1E"/>
+        <w:spacing w:after="0" w:line="285" w:lineRule="atLeast"/>
+        <w:rPr>
+          <w:rFonts w:ascii="Consolas" w:eastAsia="Times New Roman" w:hAnsi="Consolas" w:cs="Times New Roman"/>
+          <w:color w:val="D4D4D4"/>
+          <w:kern w:val="0"/>
+          <w:sz w:val="21"/>
+          <w:szCs w:val="21"/>
+          <w:lang w:eastAsia="en-IN"/>
+          <w14:ligatures w14:val="none"/>
+        </w:rPr>
+      </w:pPr>
+      <w:r>
+        <w:rPr>
+          <w:rFonts w:ascii="Consolas" w:eastAsia="Times New Roman" w:hAnsi="Consolas" w:cs="Times New Roman"/>
+          <w:color w:val="569CD6"/>
+          <w:kern w:val="0"/>
+          <w:sz w:val="21"/>
+          <w:szCs w:val="21"/>
+          <w:lang w:eastAsia="en-IN"/>
+          <w14:ligatures w14:val="none"/>
+        </w:rPr>
+        <w:t>else</w:t>
+      </w:r>
+      <w:r>
+        <w:rPr>
+          <w:rFonts w:ascii="Consolas" w:eastAsia="Times New Roman" w:hAnsi="Consolas" w:cs="Times New Roman"/>
+          <w:color w:val="D4D4D4"/>
+          <w:kern w:val="0"/>
+          <w:sz w:val="21"/>
+          <w:szCs w:val="21"/>
+          <w:lang w:eastAsia="en-IN"/>
+          <w14:ligatures w14:val="none"/>
+        </w:rPr>
+        <w:t>:</w:t>
+      </w:r>
+    </w:p>
+    <w:p>
+      <w:pPr>
+        <w:pStyle w:val="ListParagraph"/>
+        <w:numPr>
+          <w:ilvl w:val="0"/>
+          <w:numId w:val="1"/>
+        </w:numPr>
+        <w:shd w:val="clear" w:color="auto" w:fill="1E1E1E"/>
+        <w:spacing w:after="0" w:line="285" w:lineRule="atLeast"/>
+        <w:rPr>
+          <w:rFonts w:ascii="Consolas" w:eastAsia="Times New Roman" w:hAnsi="Consolas" w:cs="Times New Roman"/>
+          <w:color w:val="D4D4D4"/>
+          <w:kern w:val="0"/>
+          <w:sz w:val="21"/>
+          <w:szCs w:val="21"/>
+          <w:lang w:eastAsia="en-IN"/>
+          <w14:ligatures w14:val="none"/>
+        </w:rPr>
+      </w:pPr>
+      <w:r>
+        <w:rPr>
+          <w:rFonts w:ascii="Consolas" w:eastAsia="Times New Roman" w:hAnsi="Consolas" w:cs="Times New Roman"/>
+          <w:color w:val="D4D4D4"/>
+          <w:kern w:val="0"/>
+          <w:sz w:val="21"/>
+          <w:szCs w:val="21"/>
+          <w:lang w:eastAsia="en-IN"/>
+          <w14:ligatures w14:val="none"/>
+        </w:rPr>
+        <w:t xml:space="preserve">    </w:t>
+      </w:r>
+      <w:proofErr w:type="gramStart"/>
+      <w:r>
+        <w:rPr>
+          <w:rFonts w:ascii="Consolas" w:eastAsia="Times New Roman" w:hAnsi="Consolas" w:cs="Times New Roman"/>
+          <w:color w:val="C8C8C8"/>
+          <w:kern w:val="0"/>
+          <w:sz w:val="21"/>
+          <w:szCs w:val="21"/>
+          <w:lang w:eastAsia="en-IN"/>
+          <w14:ligatures w14:val="none"/>
+        </w:rPr>
+        <w:t>print</w:t>
+      </w:r>
+      <w:r>
+        <w:rPr>
+          <w:rFonts w:ascii="Consolas" w:eastAsia="Times New Roman" w:hAnsi="Consolas" w:cs="Times New Roman"/>
+          <w:color w:val="D4D4D4"/>
+          <w:kern w:val="0"/>
+          <w:sz w:val="21"/>
+          <w:szCs w:val="21"/>
+          <w:lang w:eastAsia="en-IN"/>
+          <w14:ligatures w14:val="none"/>
+        </w:rPr>
+        <w:t>(</w:t>
+      </w:r>
+      <w:proofErr w:type="gramEnd"/>
+      <w:r>
+        <w:rPr>
+          <w:rFonts w:ascii="Consolas" w:eastAsia="Times New Roman" w:hAnsi="Consolas" w:cs="Times New Roman"/>
+          <w:color w:val="CE9178"/>
+          <w:kern w:val="0"/>
+          <w:sz w:val="21"/>
+          <w:szCs w:val="21"/>
+          <w:lang w:eastAsia="en-IN"/>
+          <w14:ligatures w14:val="none"/>
+        </w:rPr>
+        <w:t>"You are Not Eligible for Blood Donation Because Your age is less than 18 year"</w:t>
+      </w:r>
+      <w:r>
+        <w:rPr>
+          <w:rFonts w:ascii="Consolas" w:eastAsia="Times New Roman" w:hAnsi="Consolas" w:cs="Times New Roman"/>
+          <w:color w:val="D4D4D4"/>
+          <w:kern w:val="0"/>
+          <w:sz w:val="21"/>
+          <w:szCs w:val="21"/>
+          <w:lang w:eastAsia="en-IN"/>
+          <w14:ligatures w14:val="none"/>
+        </w:rPr>
+        <w:t>)</w:t>
+      </w:r>
+    </w:p>
+    <w:p>
+      <w:pPr>
+        <w:pStyle w:val="ListParagraph"/>
+        <w:numPr>
+          <w:ilvl w:val="0"/>
+          <w:numId w:val="1"/>
+        </w:numPr>
+        <w:shd w:val="clear" w:color="auto" w:fill="1E1E1E"/>
+        <w:spacing w:after="0" w:line="285" w:lineRule="atLeast"/>
+        <w:rPr>
+          <w:rFonts w:ascii="Consolas" w:eastAsia="Times New Roman" w:hAnsi="Consolas" w:cs="Times New Roman"/>
+          <w:color w:val="D4D4D4"/>
+          <w:kern w:val="0"/>
+          <w:sz w:val="21"/>
+          <w:szCs w:val="21"/>
+          <w:lang w:eastAsia="en-IN"/>
+          <w14:ligatures w14:val="none"/>
+        </w:rPr>
+      </w:pPr>
+    </w:p>
+    <w:p>
+      <w:pPr>
+        <w:pStyle w:val="ListParagraph"/>
+        <w:numPr>
+          <w:ilvl w:val="0"/>
+          <w:numId w:val="1"/>
+        </w:numPr>
+        <w:shd w:val="clear" w:color="auto" w:fill="1E1E1E"/>
+        <w:spacing w:after="0" w:line="285" w:lineRule="atLeast"/>
+        <w:rPr>
+          <w:rFonts w:ascii="Consolas" w:eastAsia="Times New Roman" w:hAnsi="Consolas" w:cs="Times New Roman"/>
+          <w:color w:val="D4D4D4"/>
+          <w:kern w:val="0"/>
+          <w:sz w:val="21"/>
+          <w:szCs w:val="21"/>
+          <w:lang w:eastAsia="en-IN"/>
+          <w14:ligatures w14:val="none"/>
+        </w:rPr>
+      </w:pPr>
+      <w:r>
+        <w:rPr>
+          <w:rFonts w:ascii="Consolas" w:eastAsia="Times New Roman" w:hAnsi="Consolas" w:cs="Times New Roman"/>
+          <w:color w:val="6A9955"/>
+          <w:kern w:val="0"/>
+          <w:sz w:val="21"/>
+          <w:szCs w:val="21"/>
+          <w:lang w:eastAsia="en-IN"/>
+          <w14:ligatures w14:val="none"/>
+        </w:rPr>
+        <w:t>#-----------------------------------------------------------------------------------------</w:t>
+      </w:r>
+    </w:p>
+    <w:p>
+      <w:pPr>
+        <w:pStyle w:val="ListParagraph"/>
+        <w:numPr>
+          <w:ilvl w:val="0"/>
+          <w:numId w:val="1"/>
+        </w:numPr>
+        <w:shd w:val="clear" w:color="auto" w:fill="1E1E1E"/>
+        <w:spacing w:after="0" w:line="285" w:lineRule="atLeast"/>
+        <w:rPr>
+          <w:rFonts w:ascii="Consolas" w:eastAsia="Times New Roman" w:hAnsi="Consolas" w:cs="Times New Roman"/>
+          <w:color w:val="D4D4D4"/>
+          <w:kern w:val="0"/>
+          <w:sz w:val="21"/>
+          <w:szCs w:val="21"/>
+          <w:lang w:eastAsia="en-IN"/>
+          <w14:ligatures w14:val="none"/>
+        </w:rPr>
+      </w:pPr>
+    </w:p>
+    <w:p>
+      <w:pPr>
+        <w:rPr>
+          <w:sz w:val="40"/>
+          <w:szCs w:val="40"/>
+        </w:rPr>
+      </w:pPr>
+    </w:p>
+    <w:p>
+      <w:pPr>
+        <w:rPr>
+          <w:color w:val="000000" w:themeColor="text1"/>
+          <w:sz w:val="40"/>
+          <w:szCs w:val="40"/>
+        </w:rPr>
+      </w:pPr>
+    </w:p>
+    <w:p>
+      <w:pPr>
+        <w:rPr>
+          <w:sz w:val="40"/>
+          <w:szCs w:val="40"/>
+        </w:rPr>
+      </w:pPr>
+    </w:p>
+    <w:p>
+      <w:pPr>
+        <w:rPr>
+          <w:sz w:val="40"/>
+          <w:szCs w:val="40"/>
+        </w:rPr>
+      </w:pPr>
+    </w:p>
+    <w:p>
+      <w:pPr>
+        <w:rPr>
+          <w:sz w:val="40"/>
+          <w:szCs w:val="40"/>
+        </w:rPr>
+      </w:pPr>
+    </w:p>
+    <w:p>
+      <w:pPr>
+        <w:rPr>
+          <w:sz w:val="40"/>
+          <w:szCs w:val="40"/>
+        </w:rPr>
+      </w:pPr>
+    </w:p>
+    <w:p>
+      <w:pPr>
+        <w:rPr>
+          <w:sz w:val="40"/>
+          <w:szCs w:val="40"/>
+        </w:rPr>
+      </w:pPr>
+    </w:p>
+    <w:p>
+      <w:pPr>
+        <w:rPr>
+          <w:sz w:val="40"/>
+          <w:szCs w:val="40"/>
+        </w:rPr>
+      </w:pPr>
+    </w:p>
+    <w:p>
+      <w:pPr>
+        <w:rPr>
+          <w:sz w:val="40"/>
+          <w:szCs w:val="40"/>
+        </w:rPr>
+      </w:pPr>
+    </w:p>
+    <w:p>
+      <w:pPr>
+        <w:rPr>
+          <w:sz w:val="40"/>
+          <w:szCs w:val="40"/>
+        </w:rPr>
+      </w:pPr>
+    </w:p>
+    <w:p>
+      <w:pPr>
+        <w:rPr>
+          <w:sz w:val="40"/>
+          <w:szCs w:val="40"/>
+          <w:u w:val="single"/>
+          <w:lang w:val="en-US"/>
+        </w:rPr>
+      </w:pPr>
+      <w:r>
+        <w:rPr>
+          <w:sz w:val="40"/>
+          <w:szCs w:val="40"/>
+        </w:rPr>
+        <w:t>----------------------------------------------------------------------------------</w:t>
+      </w:r>
+    </w:p>
+    <w:p>
+      <w:pPr>
+        <w:pStyle w:val="ListParagraph"/>
+        <w:numPr>
+          <w:ilvl w:val="0"/>
+          <w:numId w:val="1"/>
+        </w:numPr>
+        <w:rPr>
+          <w:sz w:val="40"/>
+          <w:szCs w:val="40"/>
+        </w:rPr>
+      </w:pPr>
+      <w:r>
+        <w:rPr>
+          <w:sz w:val="40"/>
+          <w:szCs w:val="40"/>
+        </w:rPr>
+        <w:lastRenderedPageBreak/>
+        <w:t xml:space="preserve"> </w:t>
+      </w:r>
+      <w:r>
+        <w:rPr>
+          <w:color w:val="EE0000"/>
+          <w:sz w:val="40"/>
+          <w:szCs w:val="40"/>
+        </w:rPr>
+        <w:t>5</w:t>
+      </w:r>
+      <w:r>
+        <w:rPr>
+          <w:color w:val="EE0000"/>
+          <w:sz w:val="40"/>
+          <w:szCs w:val="40"/>
+        </w:rPr>
+        <w:t>.</w:t>
+      </w:r>
+      <w:r>
+        <w:rPr>
+          <w:color w:val="EE0000"/>
+          <w:sz w:val="40"/>
+          <w:szCs w:val="40"/>
+          <w:u w:val="single"/>
+        </w:rPr>
+        <w:t>Looping</w:t>
+      </w:r>
+      <w:r>
+        <w:rPr>
+          <w:color w:val="EE0000"/>
+          <w:sz w:val="40"/>
+          <w:szCs w:val="40"/>
+        </w:rPr>
+        <w:t>(</w:t>
+      </w:r>
+      <w:proofErr w:type="spellStart"/>
+      <w:proofErr w:type="gramStart"/>
+      <w:r>
+        <w:rPr>
+          <w:color w:val="EE0000"/>
+          <w:sz w:val="40"/>
+          <w:szCs w:val="40"/>
+        </w:rPr>
+        <w:t>For,While</w:t>
+      </w:r>
+      <w:proofErr w:type="spellEnd"/>
+      <w:proofErr w:type="gramEnd"/>
+      <w:r>
+        <w:rPr>
+          <w:color w:val="EE0000"/>
+          <w:sz w:val="40"/>
+          <w:szCs w:val="40"/>
+        </w:rPr>
+        <w:t>):-</w:t>
+      </w:r>
+    </w:p>
+    <w:p>
+      <w:pPr>
+        <w:rPr>
+          <w:sz w:val="40"/>
+          <w:szCs w:val="40"/>
+        </w:rPr>
+      </w:pPr>
+      <w:r>
+        <w:rPr>
+          <w:sz w:val="40"/>
+          <w:szCs w:val="40"/>
+        </w:rPr>
+        <w:sym w:font="Wingdings" w:char="F0E0"/>
+      </w:r>
+    </w:p>
+    <w:p>
+      <w:pPr>
+        <w:rPr>
+          <w:sz w:val="40"/>
+          <w:szCs w:val="40"/>
+        </w:rPr>
+      </w:pPr>
+    </w:p>
+    <w:p>
+      <w:pPr>
+        <w:rPr>
+          <w:sz w:val="40"/>
+          <w:szCs w:val="40"/>
+        </w:rPr>
+      </w:pPr>
+    </w:p>
+    <w:p>
+      <w:pPr>
+        <w:rPr>
+          <w:sz w:val="40"/>
+          <w:szCs w:val="40"/>
+        </w:rPr>
+      </w:pPr>
+    </w:p>
+    <w:p>
+      <w:pPr>
+        <w:rPr>
+          <w:sz w:val="40"/>
+          <w:szCs w:val="40"/>
+        </w:rPr>
+      </w:pPr>
+    </w:p>
+    <w:p>
+      <w:pPr>
+        <w:rPr>
+          <w:sz w:val="40"/>
+          <w:szCs w:val="40"/>
+        </w:rPr>
+      </w:pPr>
+    </w:p>
+    <w:p>
+      <w:pPr>
+        <w:rPr>
+          <w:sz w:val="40"/>
+          <w:szCs w:val="40"/>
+        </w:rPr>
+      </w:pPr>
+    </w:p>
+    <w:p>
+      <w:pPr>
+        <w:rPr>
+          <w:sz w:val="40"/>
+          <w:szCs w:val="40"/>
+        </w:rPr>
+      </w:pPr>
+    </w:p>
+    <w:p>
+      <w:pPr>
+        <w:rPr>
+          <w:sz w:val="40"/>
+          <w:szCs w:val="40"/>
+        </w:rPr>
+      </w:pPr>
+    </w:p>
+    <w:p>
+      <w:pPr>
+        <w:rPr>
+          <w:sz w:val="40"/>
+          <w:szCs w:val="40"/>
+        </w:rPr>
+      </w:pPr>
     </w:p>
     <w:p>
       <w:pPr>
@@ -3420,7 +8276,7 @@
   <w:abstractNum w:abstractNumId="0" w15:restartNumberingAfterBreak="0">
     <w:nsid w:val="14AF433D"/>
     <w:multiLevelType w:val="hybridMultilevel"/>
-    <w:tmpl w:val="5E28B8B6"/>
+    <w:tmpl w:val="23E09AF0"/>
     <w:lvl w:ilvl="0" w:tplc="40090009">
       <w:start w:val="1"/>
       <w:numFmt w:val="bullet"/>

</xml_diff>

<commit_message>
modified:   assignment/LabExerceise.ipynb 	modified:   assignment/Que 4.py 	new file:   assignment/Que-5.py 	modified:   assignment/module-6 python fundamental lab exercise.docx 	modified:   practice/c&cpp/38.cpp 	modified:   practice/c&cpp/38.exe 	modified:   practice/index2.ipynb
</commit_message>
<xml_diff>
--- a/assignment/module-6 python fundamental lab exercise.docx
+++ b/assignment/module-6 python fundamental lab exercise.docx
@@ -788,7 +788,6 @@
         </w:rPr>
         <w:t xml:space="preserve">     </w:t>
       </w:r>
-      <w:proofErr w:type="gramStart"/>
       <w:r>
         <w:rPr>
           <w:color w:val="EE0000"/>
@@ -796,17 +795,7 @@
           <w:szCs w:val="40"/>
           <w:u w:val="single"/>
         </w:rPr>
-        <w:t>3:Core</w:t>
-      </w:r>
-      <w:proofErr w:type="gramEnd"/>
-      <w:r>
-        <w:rPr>
-          <w:color w:val="EE0000"/>
-          <w:sz w:val="40"/>
-          <w:szCs w:val="40"/>
-          <w:u w:val="single"/>
-        </w:rPr>
-        <w:t xml:space="preserve"> Python Concepts</w:t>
+        <w:t>3:Core Python Concepts</w:t>
       </w:r>
     </w:p>
     <w:p>
@@ -840,21 +829,12 @@
         <w:t>i</w:t>
       </w:r>
       <w:proofErr w:type="spellEnd"/>
-      <w:proofErr w:type="gramStart"/>
-      <w:r>
-        <w:rPr>
-          <w:sz w:val="40"/>
-          <w:szCs w:val="40"/>
-        </w:rPr>
-        <w:t>):-</w:t>
-      </w:r>
-      <w:proofErr w:type="gramEnd"/>
-      <w:r>
-        <w:rPr>
-          <w:sz w:val="40"/>
-          <w:szCs w:val="40"/>
-        </w:rPr>
-        <w:t xml:space="preserve">Write a Python program to demonstrate the creation of variables and different data types. </w:t>
+      <w:r>
+        <w:rPr>
+          <w:sz w:val="40"/>
+          <w:szCs w:val="40"/>
+        </w:rPr>
+        <w:t xml:space="preserve">):-Write a Python program to demonstrate the creation of variables and different data types. </w:t>
       </w:r>
     </w:p>
     <w:p>
@@ -1048,23 +1028,7 @@
           <w:sz w:val="40"/>
           <w:szCs w:val="40"/>
         </w:rPr>
-        <w:t># ii</w:t>
-      </w:r>
-      <w:proofErr w:type="gramStart"/>
-      <w:r>
-        <w:rPr>
-          <w:sz w:val="40"/>
-          <w:szCs w:val="40"/>
-        </w:rPr>
-        <w:t>):-</w:t>
-      </w:r>
-      <w:proofErr w:type="gramEnd"/>
-      <w:r>
-        <w:rPr>
-          <w:sz w:val="40"/>
-          <w:szCs w:val="40"/>
-        </w:rPr>
-        <w:t xml:space="preserve"> Practical Example 1: How does the Python code structure work? </w:t>
+        <w:t xml:space="preserve"># ii):- Practical Example 1: How does the Python code structure work? </w:t>
       </w:r>
     </w:p>
     <w:p>
@@ -1361,18 +1325,9 @@
           <w:sz w:val="40"/>
           <w:szCs w:val="40"/>
         </w:rPr>
-        <w:t xml:space="preserve">    </w:t>
-      </w:r>
-      <w:proofErr w:type="gramStart"/>
-      <w:r>
-        <w:rPr>
-          <w:sz w:val="40"/>
-          <w:szCs w:val="40"/>
-        </w:rPr>
-        <w:t>print(</w:t>
+        <w:t>    print(</w:t>
       </w:r>
       <w:proofErr w:type="spellStart"/>
-      <w:proofErr w:type="gramEnd"/>
       <w:r>
         <w:rPr>
           <w:sz w:val="40"/>
@@ -1440,23 +1395,7 @@
           <w:sz w:val="40"/>
           <w:szCs w:val="40"/>
         </w:rPr>
-        <w:t>_</w:t>
-      </w:r>
-      <w:proofErr w:type="gramStart"/>
-      <w:r>
-        <w:rPr>
-          <w:sz w:val="40"/>
-          <w:szCs w:val="40"/>
-        </w:rPr>
-        <w:t>_(</w:t>
-      </w:r>
-      <w:proofErr w:type="gramEnd"/>
-      <w:r>
-        <w:rPr>
-          <w:sz w:val="40"/>
-          <w:szCs w:val="40"/>
-        </w:rPr>
-        <w:t>self, name):</w:t>
+        <w:t>__(self, name):</w:t>
       </w:r>
     </w:p>
     <w:p>
@@ -1542,23 +1481,7 @@
           <w:sz w:val="40"/>
           <w:szCs w:val="40"/>
         </w:rPr>
-        <w:t># iii</w:t>
-      </w:r>
-      <w:proofErr w:type="gramStart"/>
-      <w:r>
-        <w:rPr>
-          <w:sz w:val="40"/>
-          <w:szCs w:val="40"/>
-        </w:rPr>
-        <w:t>):-</w:t>
-      </w:r>
-      <w:proofErr w:type="gramEnd"/>
-      <w:r>
-        <w:rPr>
-          <w:sz w:val="40"/>
-          <w:szCs w:val="40"/>
-        </w:rPr>
-        <w:t xml:space="preserve"> Practical Example 2: How to create variables in Python? </w:t>
+        <w:t xml:space="preserve"># iii):- Practical Example 2: How to create variables in Python? </w:t>
       </w:r>
     </w:p>
     <w:p>
@@ -1596,23 +1519,7 @@
           <w:sz w:val="40"/>
           <w:szCs w:val="40"/>
         </w:rPr>
-        <w:t xml:space="preserve">Variable: A name which </w:t>
-      </w:r>
-      <w:proofErr w:type="gramStart"/>
-      <w:r>
-        <w:rPr>
-          <w:sz w:val="40"/>
-          <w:szCs w:val="40"/>
-        </w:rPr>
-        <w:t>can  store</w:t>
-      </w:r>
-      <w:proofErr w:type="gramEnd"/>
-      <w:r>
-        <w:rPr>
-          <w:sz w:val="40"/>
-          <w:szCs w:val="40"/>
-        </w:rPr>
-        <w:t xml:space="preserve"> a value of different data type</w:t>
+        <w:t>Variable: A name which can  store a value of different data type</w:t>
       </w:r>
     </w:p>
     <w:p>
@@ -1693,7 +1600,6 @@
         <w:t xml:space="preserve">  ex. </w:t>
       </w:r>
       <w:proofErr w:type="spellStart"/>
-      <w:proofErr w:type="gramStart"/>
       <w:r>
         <w:rPr>
           <w:sz w:val="40"/>
@@ -1702,7 +1608,6 @@
         <w:t>int,float</w:t>
       </w:r>
       <w:proofErr w:type="spellEnd"/>
-      <w:proofErr w:type="gramEnd"/>
     </w:p>
     <w:p>
       <w:pPr>
@@ -1727,7 +1632,6 @@
         <w:t>2)we can use a-</w:t>
       </w:r>
       <w:proofErr w:type="spellStart"/>
-      <w:proofErr w:type="gramStart"/>
       <w:r>
         <w:rPr>
           <w:sz w:val="40"/>
@@ -1736,60 +1640,27 @@
         <w:t>z,A</w:t>
       </w:r>
       <w:proofErr w:type="spellEnd"/>
-      <w:proofErr w:type="gramEnd"/>
-      <w:r>
-        <w:rPr>
-          <w:sz w:val="40"/>
-          <w:szCs w:val="40"/>
-        </w:rPr>
-        <w:t>-</w:t>
-      </w:r>
-      <w:proofErr w:type="gramStart"/>
-      <w:r>
-        <w:rPr>
-          <w:sz w:val="40"/>
-          <w:szCs w:val="40"/>
-        </w:rPr>
-        <w:t>z ,underscore</w:t>
-      </w:r>
-      <w:proofErr w:type="gramEnd"/>
-      <w:r>
-        <w:rPr>
-          <w:sz w:val="40"/>
-          <w:szCs w:val="40"/>
-        </w:rPr>
-        <w:t xml:space="preserve"> and 0-9 in variable name declaration.</w:t>
-      </w:r>
-    </w:p>
-    <w:p>
-      <w:pPr>
-        <w:rPr>
-          <w:sz w:val="40"/>
-          <w:szCs w:val="40"/>
-        </w:rPr>
-      </w:pPr>
-      <w:r>
-        <w:rPr>
-          <w:sz w:val="40"/>
-          <w:szCs w:val="40"/>
-        </w:rPr>
-        <w:t>ex. name</w:t>
-      </w:r>
-      <w:proofErr w:type="gramStart"/>
-      <w:r>
-        <w:rPr>
-          <w:sz w:val="40"/>
-          <w:szCs w:val="40"/>
-        </w:rPr>
-        <w:t>1,number</w:t>
-      </w:r>
-      <w:proofErr w:type="gramEnd"/>
-      <w:r>
-        <w:rPr>
-          <w:sz w:val="40"/>
-          <w:szCs w:val="40"/>
-        </w:rPr>
-        <w:t>,sum</w:t>
+      <w:r>
+        <w:rPr>
+          <w:sz w:val="40"/>
+          <w:szCs w:val="40"/>
+        </w:rPr>
+        <w:t>-z ,underscore and 0-9 in variable name declaration.</w:t>
+      </w:r>
+    </w:p>
+    <w:p>
+      <w:pPr>
+        <w:rPr>
+          <w:sz w:val="40"/>
+          <w:szCs w:val="40"/>
+        </w:rPr>
+      </w:pPr>
+      <w:r>
+        <w:rPr>
+          <w:sz w:val="40"/>
+          <w:szCs w:val="40"/>
+        </w:rPr>
+        <w:t>ex. name1,number,sum</w:t>
       </w:r>
     </w:p>
     <w:p>
@@ -1851,17 +1722,8 @@
           <w:sz w:val="40"/>
           <w:szCs w:val="40"/>
         </w:rPr>
-        <w:t xml:space="preserve">ex. first </w:t>
-      </w:r>
-      <w:proofErr w:type="gramStart"/>
-      <w:r>
-        <w:rPr>
-          <w:sz w:val="40"/>
-          <w:szCs w:val="40"/>
-        </w:rPr>
-        <w:t>name  X</w:t>
-      </w:r>
-      <w:proofErr w:type="gramEnd"/>
+        <w:t>ex. first name  X</w:t>
+      </w:r>
     </w:p>
     <w:p>
       <w:pPr>
@@ -1878,7 +1740,6 @@
         <w:t xml:space="preserve">    </w:t>
       </w:r>
       <w:proofErr w:type="spellStart"/>
-      <w:proofErr w:type="gramStart"/>
       <w:r>
         <w:rPr>
           <w:sz w:val="40"/>
@@ -1892,46 +1753,22 @@
           <w:sz w:val="40"/>
           <w:szCs w:val="40"/>
         </w:rPr>
-        <w:t xml:space="preserve">  #</w:t>
-      </w:r>
-      <w:proofErr w:type="gramEnd"/>
-      <w:r>
-        <w:rPr>
-          <w:sz w:val="40"/>
-          <w:szCs w:val="40"/>
-        </w:rPr>
-        <w:t xml:space="preserve"> lower camel case valid</w:t>
-      </w:r>
-    </w:p>
-    <w:p>
-      <w:pPr>
-        <w:rPr>
-          <w:sz w:val="40"/>
-          <w:szCs w:val="40"/>
-        </w:rPr>
-      </w:pPr>
-      <w:r>
-        <w:rPr>
-          <w:sz w:val="40"/>
-          <w:szCs w:val="40"/>
-        </w:rPr>
-        <w:t xml:space="preserve">    </w:t>
-      </w:r>
-      <w:proofErr w:type="gramStart"/>
-      <w:r>
-        <w:rPr>
-          <w:sz w:val="40"/>
-          <w:szCs w:val="40"/>
-        </w:rPr>
-        <w:t>FirstName  #</w:t>
-      </w:r>
-      <w:proofErr w:type="gramEnd"/>
-      <w:r>
-        <w:rPr>
-          <w:sz w:val="40"/>
-          <w:szCs w:val="40"/>
-        </w:rPr>
-        <w:t xml:space="preserve"> </w:t>
+        <w:t xml:space="preserve">  # lower camel case valid</w:t>
+      </w:r>
+    </w:p>
+    <w:p>
+      <w:pPr>
+        <w:rPr>
+          <w:sz w:val="40"/>
+          <w:szCs w:val="40"/>
+        </w:rPr>
+      </w:pPr>
+      <w:r>
+        <w:rPr>
+          <w:sz w:val="40"/>
+          <w:szCs w:val="40"/>
+        </w:rPr>
+        <w:t xml:space="preserve">    FirstName  # </w:t>
       </w:r>
       <w:proofErr w:type="spellStart"/>
       <w:r>
@@ -2164,17 +2001,8 @@
           <w:sz w:val="40"/>
           <w:szCs w:val="40"/>
         </w:rPr>
-        <w:t xml:space="preserve">=10          # </w:t>
-      </w:r>
-      <w:proofErr w:type="gramStart"/>
-      <w:r>
-        <w:rPr>
-          <w:sz w:val="40"/>
-          <w:szCs w:val="40"/>
-        </w:rPr>
-        <w:t>int  variable</w:t>
-      </w:r>
-      <w:proofErr w:type="gramEnd"/>
+        <w:t>=10          # int  variable</w:t>
+      </w:r>
     </w:p>
     <w:p>
       <w:pPr>
@@ -2250,15 +2078,7 @@
           <w:sz w:val="40"/>
           <w:szCs w:val="40"/>
         </w:rPr>
-        <w:t xml:space="preserve">we can also declare </w:t>
-      </w:r>
-      <w:proofErr w:type="gramStart"/>
-      <w:r>
-        <w:rPr>
-          <w:sz w:val="40"/>
-          <w:szCs w:val="40"/>
-        </w:rPr>
-        <w:t>multiple  </w:t>
+        <w:t>we can also declare multiple  </w:t>
       </w:r>
       <w:proofErr w:type="spellStart"/>
       <w:r>
@@ -2269,7 +2089,6 @@
         <w:t>varible</w:t>
       </w:r>
       <w:proofErr w:type="spellEnd"/>
-      <w:proofErr w:type="gramEnd"/>
     </w:p>
     <w:p>
       <w:pPr>
@@ -2287,21 +2106,12 @@
         </w:rPr>
       </w:pPr>
       <w:proofErr w:type="spellStart"/>
-      <w:proofErr w:type="gramStart"/>
-      <w:r>
-        <w:rPr>
-          <w:sz w:val="40"/>
-          <w:szCs w:val="40"/>
-        </w:rPr>
-        <w:t>x,y</w:t>
-      </w:r>
-      <w:proofErr w:type="gramEnd"/>
-      <w:r>
-        <w:rPr>
-          <w:sz w:val="40"/>
-          <w:szCs w:val="40"/>
-        </w:rPr>
-        <w:t>,z</w:t>
+      <w:r>
+        <w:rPr>
+          <w:sz w:val="40"/>
+          <w:szCs w:val="40"/>
+        </w:rPr>
+        <w:t>x,y,z</w:t>
       </w:r>
       <w:proofErr w:type="spellEnd"/>
       <w:r>
@@ -2436,39 +2246,7 @@
           <w:szCs w:val="40"/>
         </w:rPr>
         <w:lastRenderedPageBreak/>
-        <w:t># iv</w:t>
-      </w:r>
-      <w:proofErr w:type="gramStart"/>
-      <w:r>
-        <w:rPr>
-          <w:sz w:val="40"/>
-          <w:szCs w:val="40"/>
-        </w:rPr>
-        <w:t>):-</w:t>
-      </w:r>
-      <w:proofErr w:type="gramEnd"/>
-      <w:r>
-        <w:rPr>
-          <w:sz w:val="40"/>
-          <w:szCs w:val="40"/>
-        </w:rPr>
-        <w:t xml:space="preserve"> Practical Example 3: How to take user input using the </w:t>
-      </w:r>
-      <w:proofErr w:type="gramStart"/>
-      <w:r>
-        <w:rPr>
-          <w:sz w:val="40"/>
-          <w:szCs w:val="40"/>
-        </w:rPr>
-        <w:t>input(</w:t>
-      </w:r>
-      <w:proofErr w:type="gramEnd"/>
-      <w:r>
-        <w:rPr>
-          <w:sz w:val="40"/>
-          <w:szCs w:val="40"/>
-        </w:rPr>
-        <w:t xml:space="preserve">) function. </w:t>
+        <w:t xml:space="preserve"># iv):- Practical Example 3: How to take user input using the input() function. </w:t>
       </w:r>
     </w:p>
     <w:p>
@@ -2493,21 +2271,12 @@
           <w:szCs w:val="40"/>
         </w:rPr>
       </w:pPr>
-      <w:proofErr w:type="gramStart"/>
-      <w:r>
-        <w:rPr>
-          <w:sz w:val="40"/>
-          <w:szCs w:val="40"/>
-        </w:rPr>
-        <w:t>input(</w:t>
-      </w:r>
-      <w:proofErr w:type="gramEnd"/>
-      <w:r>
-        <w:rPr>
-          <w:sz w:val="40"/>
-          <w:szCs w:val="40"/>
-        </w:rPr>
-        <w:t>): input is function that can accept user input we can use it to take dynamic value from user</w:t>
+      <w:r>
+        <w:rPr>
+          <w:sz w:val="40"/>
+          <w:szCs w:val="40"/>
+        </w:rPr>
+        <w:t>input(): input is function that can accept user input we can use it to take dynamic value from user</w:t>
       </w:r>
     </w:p>
     <w:p>
@@ -2548,76 +2317,35 @@
           <w:szCs w:val="40"/>
         </w:rPr>
       </w:pPr>
-      <w:proofErr w:type="gramStart"/>
-      <w:r>
-        <w:rPr>
-          <w:sz w:val="40"/>
-          <w:szCs w:val="40"/>
-        </w:rPr>
-        <w:t>input(</w:t>
-      </w:r>
-      <w:proofErr w:type="gramEnd"/>
-      <w:r>
-        <w:rPr>
-          <w:sz w:val="40"/>
-          <w:szCs w:val="40"/>
-        </w:rPr>
-        <w:t>"Prompt message")</w:t>
-      </w:r>
-    </w:p>
-    <w:p>
-      <w:pPr>
-        <w:rPr>
-          <w:sz w:val="40"/>
-          <w:szCs w:val="40"/>
-        </w:rPr>
-      </w:pPr>
-    </w:p>
-    <w:p>
-      <w:pPr>
-        <w:rPr>
-          <w:sz w:val="40"/>
-          <w:szCs w:val="40"/>
-        </w:rPr>
-      </w:pPr>
-      <w:r>
-        <w:rPr>
-          <w:sz w:val="40"/>
-          <w:szCs w:val="40"/>
-        </w:rPr>
-        <w:t xml:space="preserve">by </w:t>
-      </w:r>
-      <w:proofErr w:type="gramStart"/>
-      <w:r>
-        <w:rPr>
-          <w:sz w:val="40"/>
-          <w:szCs w:val="40"/>
-        </w:rPr>
-        <w:t>default</w:t>
-      </w:r>
-      <w:proofErr w:type="gramEnd"/>
-      <w:r>
-        <w:rPr>
-          <w:sz w:val="40"/>
-          <w:szCs w:val="40"/>
-        </w:rPr>
-        <w:t xml:space="preserve"> input function </w:t>
-      </w:r>
-      <w:proofErr w:type="gramStart"/>
-      <w:r>
-        <w:rPr>
-          <w:sz w:val="40"/>
-          <w:szCs w:val="40"/>
-        </w:rPr>
-        <w:t>convert</w:t>
-      </w:r>
-      <w:proofErr w:type="gramEnd"/>
-      <w:r>
-        <w:rPr>
-          <w:sz w:val="40"/>
-          <w:szCs w:val="40"/>
-        </w:rPr>
-        <w:t xml:space="preserve"> input data into string</w:t>
+      <w:r>
+        <w:rPr>
+          <w:sz w:val="40"/>
+          <w:szCs w:val="40"/>
+        </w:rPr>
+        <w:t>input("Prompt message")</w:t>
+      </w:r>
+    </w:p>
+    <w:p>
+      <w:pPr>
+        <w:rPr>
+          <w:sz w:val="40"/>
+          <w:szCs w:val="40"/>
+        </w:rPr>
+      </w:pPr>
+    </w:p>
+    <w:p>
+      <w:pPr>
+        <w:rPr>
+          <w:sz w:val="40"/>
+          <w:szCs w:val="40"/>
+        </w:rPr>
+      </w:pPr>
+      <w:r>
+        <w:rPr>
+          <w:sz w:val="40"/>
+          <w:szCs w:val="40"/>
+        </w:rPr>
+        <w:t>by default input function convert input data into string</w:t>
       </w:r>
     </w:p>
     <w:p>
@@ -2636,7 +2364,6 @@
         </w:rPr>
       </w:pPr>
       <w:proofErr w:type="spellStart"/>
-      <w:proofErr w:type="gramStart"/>
       <w:r>
         <w:rPr>
           <w:sz w:val="40"/>
@@ -2645,45 +2372,12 @@
         <w:t>so,when</w:t>
       </w:r>
       <w:proofErr w:type="spellEnd"/>
-      <w:proofErr w:type="gramEnd"/>
-      <w:r>
-        <w:rPr>
-          <w:sz w:val="40"/>
-          <w:szCs w:val="40"/>
-        </w:rPr>
-        <w:t xml:space="preserve"> we want </w:t>
-      </w:r>
-      <w:proofErr w:type="gramStart"/>
-      <w:r>
-        <w:rPr>
-          <w:sz w:val="40"/>
-          <w:szCs w:val="40"/>
-        </w:rPr>
-        <w:t>to  use</w:t>
-      </w:r>
-      <w:proofErr w:type="gramEnd"/>
-      <w:r>
-        <w:rPr>
-          <w:sz w:val="40"/>
-          <w:szCs w:val="40"/>
-        </w:rPr>
-        <w:t xml:space="preserve"> some </w:t>
-      </w:r>
-      <w:proofErr w:type="gramStart"/>
-      <w:r>
-        <w:rPr>
-          <w:sz w:val="40"/>
-          <w:szCs w:val="40"/>
-        </w:rPr>
-        <w:t>calculation</w:t>
-      </w:r>
-      <w:proofErr w:type="gramEnd"/>
-      <w:r>
-        <w:rPr>
-          <w:sz w:val="40"/>
-          <w:szCs w:val="40"/>
-        </w:rPr>
-        <w:t xml:space="preserve"> we are need to type </w:t>
+      <w:r>
+        <w:rPr>
+          <w:sz w:val="40"/>
+          <w:szCs w:val="40"/>
+        </w:rPr>
+        <w:t xml:space="preserve"> we want to  use some calculation we are need to type </w:t>
       </w:r>
       <w:proofErr w:type="spellStart"/>
       <w:r>
@@ -2777,23 +2471,7 @@
           <w:sz w:val="40"/>
           <w:szCs w:val="40"/>
         </w:rPr>
-        <w:t>=</w:t>
-      </w:r>
-      <w:proofErr w:type="gramStart"/>
-      <w:r>
-        <w:rPr>
-          <w:sz w:val="40"/>
-          <w:szCs w:val="40"/>
-        </w:rPr>
-        <w:t>int(input(</w:t>
-      </w:r>
-      <w:proofErr w:type="gramEnd"/>
-      <w:r>
-        <w:rPr>
-          <w:sz w:val="40"/>
-          <w:szCs w:val="40"/>
-        </w:rPr>
-        <w:t>"prompt message"))</w:t>
+        <w:t>=int(input("prompt message"))</w:t>
       </w:r>
     </w:p>
     <w:p>
@@ -2839,23 +2517,7 @@
           <w:sz w:val="40"/>
           <w:szCs w:val="40"/>
         </w:rPr>
-        <w:t>name=</w:t>
-      </w:r>
-      <w:proofErr w:type="gramStart"/>
-      <w:r>
-        <w:rPr>
-          <w:sz w:val="40"/>
-          <w:szCs w:val="40"/>
-        </w:rPr>
-        <w:t>input(</w:t>
-      </w:r>
-      <w:proofErr w:type="gramEnd"/>
-      <w:r>
-        <w:rPr>
-          <w:sz w:val="40"/>
-          <w:szCs w:val="40"/>
-        </w:rPr>
-        <w:t>"Enter your name= ")</w:t>
+        <w:t>name=input("Enter your name= ")</w:t>
       </w:r>
     </w:p>
     <w:p>
@@ -2887,23 +2549,7 @@
           <w:sz w:val="40"/>
           <w:szCs w:val="40"/>
         </w:rPr>
-        <w:t>=</w:t>
-      </w:r>
-      <w:proofErr w:type="gramStart"/>
-      <w:r>
-        <w:rPr>
-          <w:sz w:val="40"/>
-          <w:szCs w:val="40"/>
-        </w:rPr>
-        <w:t>int(input(</w:t>
-      </w:r>
-      <w:proofErr w:type="gramEnd"/>
-      <w:r>
-        <w:rPr>
-          <w:sz w:val="40"/>
-          <w:szCs w:val="40"/>
-        </w:rPr>
-        <w:t>"Enter Your Roll Number= "))</w:t>
+        <w:t>=int(input("Enter Your Roll Number= "))</w:t>
       </w:r>
     </w:p>
     <w:p>
@@ -2975,39 +2621,7 @@
           <w:sz w:val="40"/>
           <w:szCs w:val="40"/>
         </w:rPr>
-        <w:t># v</w:t>
-      </w:r>
-      <w:proofErr w:type="gramStart"/>
-      <w:r>
-        <w:rPr>
-          <w:sz w:val="40"/>
-          <w:szCs w:val="40"/>
-        </w:rPr>
-        <w:t>):-</w:t>
-      </w:r>
-      <w:proofErr w:type="gramEnd"/>
-      <w:r>
-        <w:rPr>
-          <w:sz w:val="40"/>
-          <w:szCs w:val="40"/>
-        </w:rPr>
-        <w:t xml:space="preserve"> Practical Example 4: How to check the type of a variable dynamically using </w:t>
-      </w:r>
-      <w:proofErr w:type="gramStart"/>
-      <w:r>
-        <w:rPr>
-          <w:sz w:val="40"/>
-          <w:szCs w:val="40"/>
-        </w:rPr>
-        <w:t>type(</w:t>
-      </w:r>
-      <w:proofErr w:type="gramEnd"/>
-      <w:r>
-        <w:rPr>
-          <w:sz w:val="40"/>
-          <w:szCs w:val="40"/>
-        </w:rPr>
-        <w:t>)</w:t>
+        <w:t># v):- Practical Example 4: How to check the type of a variable dynamically using type()</w:t>
       </w:r>
     </w:p>
     <w:p>
@@ -3040,21 +2654,12 @@
           <w:szCs w:val="40"/>
         </w:rPr>
       </w:pPr>
-      <w:proofErr w:type="gramStart"/>
-      <w:r>
-        <w:rPr>
-          <w:sz w:val="40"/>
-          <w:szCs w:val="40"/>
-        </w:rPr>
-        <w:t>Type(</w:t>
-      </w:r>
-      <w:proofErr w:type="gramEnd"/>
-      <w:r>
-        <w:rPr>
-          <w:sz w:val="40"/>
-          <w:szCs w:val="40"/>
-        </w:rPr>
-        <w:t>): By using type function we can check what type of data variable can hold or store</w:t>
+      <w:r>
+        <w:rPr>
+          <w:sz w:val="40"/>
+          <w:szCs w:val="40"/>
+        </w:rPr>
+        <w:t>Type(): By using type function we can check what type of data variable can hold or store</w:t>
       </w:r>
     </w:p>
     <w:p>
@@ -3529,7 +3134,6 @@
         </w:rPr>
         <w:t>=</w:t>
       </w:r>
-      <w:proofErr w:type="gramStart"/>
       <w:r>
         <w:rPr>
           <w:rFonts w:ascii="Consolas" w:eastAsia="Times New Roman" w:hAnsi="Consolas" w:cs="Times New Roman"/>
@@ -3578,7 +3182,6 @@
         </w:rPr>
         <w:t>(</w:t>
       </w:r>
-      <w:proofErr w:type="gramEnd"/>
       <w:r>
         <w:rPr>
           <w:rFonts w:ascii="Consolas" w:eastAsia="Times New Roman" w:hAnsi="Consolas" w:cs="Times New Roman"/>
@@ -3647,7 +3250,6 @@
         </w:rPr>
         <w:t>=</w:t>
       </w:r>
-      <w:proofErr w:type="gramStart"/>
       <w:r>
         <w:rPr>
           <w:rFonts w:ascii="Consolas" w:eastAsia="Times New Roman" w:hAnsi="Consolas" w:cs="Times New Roman"/>
@@ -3696,7 +3298,6 @@
         </w:rPr>
         <w:t>(</w:t>
       </w:r>
-      <w:proofErr w:type="gramEnd"/>
       <w:r>
         <w:rPr>
           <w:rFonts w:ascii="Consolas" w:eastAsia="Times New Roman" w:hAnsi="Consolas" w:cs="Times New Roman"/>
@@ -3845,7 +3446,6 @@
         </w:rPr>
         <w:t xml:space="preserve">    </w:t>
       </w:r>
-      <w:proofErr w:type="gramStart"/>
       <w:r>
         <w:rPr>
           <w:rFonts w:ascii="Consolas" w:eastAsia="Times New Roman" w:hAnsi="Consolas" w:cs="Times New Roman"/>
@@ -3870,7 +3470,6 @@
         </w:rPr>
         <w:t>(</w:t>
       </w:r>
-      <w:proofErr w:type="gramEnd"/>
       <w:r>
         <w:rPr>
           <w:rFonts w:ascii="Consolas" w:eastAsia="Times New Roman" w:hAnsi="Consolas" w:cs="Times New Roman"/>
@@ -3971,7 +3570,6 @@
         </w:rPr>
         <w:t xml:space="preserve">    </w:t>
       </w:r>
-      <w:proofErr w:type="gramStart"/>
       <w:r>
         <w:rPr>
           <w:rFonts w:ascii="Consolas" w:eastAsia="Times New Roman" w:hAnsi="Consolas" w:cs="Times New Roman"/>
@@ -3996,7 +3594,6 @@
         </w:rPr>
         <w:t>(</w:t>
       </w:r>
-      <w:proofErr w:type="gramEnd"/>
       <w:r>
         <w:rPr>
           <w:rFonts w:ascii="Consolas" w:eastAsia="Times New Roman" w:hAnsi="Consolas" w:cs="Times New Roman"/>
@@ -4250,7 +3847,6 @@
         <w:t>(</w:t>
       </w:r>
       <w:proofErr w:type="spellStart"/>
-      <w:proofErr w:type="gramStart"/>
       <w:r>
         <w:rPr>
           <w:rFonts w:ascii="Consolas" w:eastAsia="Times New Roman" w:hAnsi="Consolas" w:cs="Times New Roman"/>
@@ -4288,7 +3884,6 @@
         <w:t>divisor</w:t>
       </w:r>
       <w:proofErr w:type="spellEnd"/>
-      <w:proofErr w:type="gramEnd"/>
       <w:r>
         <w:rPr>
           <w:rFonts w:ascii="Consolas" w:eastAsia="Times New Roman" w:hAnsi="Consolas" w:cs="Times New Roman"/>
@@ -4931,7 +4526,6 @@
         </w:rPr>
         <w:t>(</w:t>
       </w:r>
-      <w:proofErr w:type="gramStart"/>
       <w:r>
         <w:rPr>
           <w:rFonts w:ascii="Consolas" w:eastAsia="Times New Roman" w:hAnsi="Consolas" w:cs="Times New Roman"/>
@@ -4968,7 +4562,6 @@
         </w:rPr>
         <w:t>divisor</w:t>
       </w:r>
-      <w:proofErr w:type="gramEnd"/>
       <w:r>
         <w:rPr>
           <w:rFonts w:ascii="Consolas" w:eastAsia="Times New Roman" w:hAnsi="Consolas" w:cs="Times New Roman"/>
@@ -5051,7 +4644,6 @@
         </w:rPr>
         <w:t>=</w:t>
       </w:r>
-      <w:proofErr w:type="gramStart"/>
       <w:r>
         <w:rPr>
           <w:rFonts w:ascii="Consolas" w:eastAsia="Times New Roman" w:hAnsi="Consolas" w:cs="Times New Roman"/>
@@ -5100,7 +4692,6 @@
         </w:rPr>
         <w:t>(</w:t>
       </w:r>
-      <w:proofErr w:type="gramEnd"/>
       <w:r>
         <w:rPr>
           <w:rFonts w:ascii="Consolas" w:eastAsia="Times New Roman" w:hAnsi="Consolas" w:cs="Times New Roman"/>
@@ -5747,7 +5338,6 @@
         </w:rPr>
         <w:t>=</w:t>
       </w:r>
-      <w:proofErr w:type="gramStart"/>
       <w:r>
         <w:rPr>
           <w:rFonts w:ascii="Consolas" w:eastAsia="Times New Roman" w:hAnsi="Consolas" w:cs="Times New Roman"/>
@@ -5796,7 +5386,6 @@
         </w:rPr>
         <w:t>(</w:t>
       </w:r>
-      <w:proofErr w:type="gramEnd"/>
       <w:r>
         <w:rPr>
           <w:rFonts w:ascii="Consolas" w:eastAsia="Times New Roman" w:hAnsi="Consolas" w:cs="Times New Roman"/>
@@ -5982,7 +5571,6 @@
         <w:t>"</w:t>
       </w:r>
       <w:proofErr w:type="spellStart"/>
-      <w:proofErr w:type="gramStart"/>
       <w:r>
         <w:rPr>
           <w:rFonts w:ascii="Consolas" w:eastAsia="Times New Roman" w:hAnsi="Consolas" w:cs="Times New Roman"/>
@@ -5996,7 +5584,6 @@
         <w:t>Grade:A</w:t>
       </w:r>
       <w:proofErr w:type="spellEnd"/>
-      <w:proofErr w:type="gramEnd"/>
       <w:r>
         <w:rPr>
           <w:rFonts w:ascii="Consolas" w:eastAsia="Times New Roman" w:hAnsi="Consolas" w:cs="Times New Roman"/>
@@ -6184,7 +5771,6 @@
         <w:t>"</w:t>
       </w:r>
       <w:proofErr w:type="spellStart"/>
-      <w:proofErr w:type="gramStart"/>
       <w:r>
         <w:rPr>
           <w:rFonts w:ascii="Consolas" w:eastAsia="Times New Roman" w:hAnsi="Consolas" w:cs="Times New Roman"/>
@@ -6198,7 +5784,6 @@
         <w:t>Grade:A</w:t>
       </w:r>
       <w:proofErr w:type="spellEnd"/>
-      <w:proofErr w:type="gramEnd"/>
       <w:r>
         <w:rPr>
           <w:rFonts w:ascii="Consolas" w:eastAsia="Times New Roman" w:hAnsi="Consolas" w:cs="Times New Roman"/>
@@ -6386,7 +5971,6 @@
         <w:t>"</w:t>
       </w:r>
       <w:proofErr w:type="spellStart"/>
-      <w:proofErr w:type="gramStart"/>
       <w:r>
         <w:rPr>
           <w:rFonts w:ascii="Consolas" w:eastAsia="Times New Roman" w:hAnsi="Consolas" w:cs="Times New Roman"/>
@@ -6400,7 +5984,6 @@
         <w:t>Grade:B</w:t>
       </w:r>
       <w:proofErr w:type="spellEnd"/>
-      <w:proofErr w:type="gramEnd"/>
       <w:r>
         <w:rPr>
           <w:rFonts w:ascii="Consolas" w:eastAsia="Times New Roman" w:hAnsi="Consolas" w:cs="Times New Roman"/>
@@ -6974,7 +6557,6 @@
         </w:rPr>
         <w:t>=</w:t>
       </w:r>
-      <w:proofErr w:type="gramStart"/>
       <w:r>
         <w:rPr>
           <w:rFonts w:ascii="Consolas" w:eastAsia="Times New Roman" w:hAnsi="Consolas" w:cs="Times New Roman"/>
@@ -7023,7 +6605,6 @@
         </w:rPr>
         <w:t>(</w:t>
       </w:r>
-      <w:proofErr w:type="gramEnd"/>
       <w:r>
         <w:rPr>
           <w:rFonts w:ascii="Consolas" w:eastAsia="Times New Roman" w:hAnsi="Consolas" w:cs="Times New Roman"/>
@@ -7092,7 +6673,6 @@
         </w:rPr>
         <w:t>=</w:t>
       </w:r>
-      <w:proofErr w:type="gramStart"/>
       <w:r>
         <w:rPr>
           <w:rFonts w:ascii="Consolas" w:eastAsia="Times New Roman" w:hAnsi="Consolas" w:cs="Times New Roman"/>
@@ -7141,7 +6721,6 @@
         </w:rPr>
         <w:t>(</w:t>
       </w:r>
-      <w:proofErr w:type="gramEnd"/>
       <w:r>
         <w:rPr>
           <w:rFonts w:ascii="Consolas" w:eastAsia="Times New Roman" w:hAnsi="Consolas" w:cs="Times New Roman"/>
@@ -7414,7 +6993,6 @@
         </w:rPr>
         <w:t xml:space="preserve">        </w:t>
       </w:r>
-      <w:proofErr w:type="gramStart"/>
       <w:r>
         <w:rPr>
           <w:rFonts w:ascii="Consolas" w:eastAsia="Times New Roman" w:hAnsi="Consolas" w:cs="Times New Roman"/>
@@ -7439,7 +7017,6 @@
         </w:rPr>
         <w:t>(</w:t>
       </w:r>
-      <w:proofErr w:type="gramEnd"/>
       <w:r>
         <w:rPr>
           <w:rFonts w:ascii="Consolas" w:eastAsia="Times New Roman" w:hAnsi="Consolas" w:cs="Times New Roman"/>
@@ -7552,7 +7129,6 @@
         </w:rPr>
         <w:t xml:space="preserve">        </w:t>
       </w:r>
-      <w:proofErr w:type="gramStart"/>
       <w:r>
         <w:rPr>
           <w:rFonts w:ascii="Consolas" w:eastAsia="Times New Roman" w:hAnsi="Consolas" w:cs="Times New Roman"/>
@@ -7577,7 +7153,6 @@
         </w:rPr>
         <w:t>(</w:t>
       </w:r>
-      <w:proofErr w:type="gramEnd"/>
       <w:r>
         <w:rPr>
           <w:rFonts w:ascii="Consolas" w:eastAsia="Times New Roman" w:hAnsi="Consolas" w:cs="Times New Roman"/>
@@ -7678,7 +7253,6 @@
         </w:rPr>
         <w:t xml:space="preserve">    </w:t>
       </w:r>
-      <w:proofErr w:type="gramStart"/>
       <w:r>
         <w:rPr>
           <w:rFonts w:ascii="Consolas" w:eastAsia="Times New Roman" w:hAnsi="Consolas" w:cs="Times New Roman"/>
@@ -7703,7 +7277,6 @@
         </w:rPr>
         <w:t>(</w:t>
       </w:r>
-      <w:proofErr w:type="gramEnd"/>
       <w:r>
         <w:rPr>
           <w:rFonts w:ascii="Consolas" w:eastAsia="Times New Roman" w:hAnsi="Consolas" w:cs="Times New Roman"/>
@@ -7953,7 +7526,6 @@
         <w:t>(</w:t>
       </w:r>
       <w:proofErr w:type="spellStart"/>
-      <w:proofErr w:type="gramStart"/>
       <w:r>
         <w:rPr>
           <w:color w:val="EE0000"/>
@@ -7963,7 +7535,6 @@
         <w:t>For,While</w:t>
       </w:r>
       <w:proofErr w:type="spellEnd"/>
-      <w:proofErr w:type="gramEnd"/>
       <w:r>
         <w:rPr>
           <w:color w:val="EE0000"/>
@@ -7987,6 +7558,922 @@
         </w:rPr>
         <w:sym w:font="Wingdings" w:char="F0E0"/>
       </w:r>
+      <w:r>
+        <w:rPr>
+          <w:sz w:val="40"/>
+          <w:szCs w:val="40"/>
+        </w:rPr>
+        <w:t xml:space="preserve">""" </w:t>
+      </w:r>
+    </w:p>
+    <w:p>
+      <w:pPr>
+        <w:rPr>
+          <w:sz w:val="40"/>
+          <w:szCs w:val="40"/>
+        </w:rPr>
+      </w:pPr>
+      <w:r>
+        <w:rPr>
+          <w:sz w:val="40"/>
+          <w:szCs w:val="40"/>
+        </w:rPr>
+        <w:t>Que-5.Loops (</w:t>
+      </w:r>
+      <w:proofErr w:type="spellStart"/>
+      <w:r>
+        <w:rPr>
+          <w:sz w:val="40"/>
+          <w:szCs w:val="40"/>
+        </w:rPr>
+        <w:t>For,While</w:t>
+      </w:r>
+      <w:proofErr w:type="spellEnd"/>
+      <w:r>
+        <w:rPr>
+          <w:sz w:val="40"/>
+          <w:szCs w:val="40"/>
+        </w:rPr>
+        <w:t>)</w:t>
+      </w:r>
+    </w:p>
+    <w:p>
+      <w:pPr>
+        <w:rPr>
+          <w:sz w:val="40"/>
+          <w:szCs w:val="40"/>
+        </w:rPr>
+      </w:pPr>
+      <w:r>
+        <w:rPr>
+          <w:sz w:val="40"/>
+          <w:szCs w:val="40"/>
+        </w:rPr>
+        <w:t>"""</w:t>
+      </w:r>
+    </w:p>
+    <w:p>
+      <w:pPr>
+        <w:rPr>
+          <w:sz w:val="40"/>
+          <w:szCs w:val="40"/>
+        </w:rPr>
+      </w:pPr>
+    </w:p>
+    <w:p>
+      <w:pPr>
+        <w:rPr>
+          <w:sz w:val="40"/>
+          <w:szCs w:val="40"/>
+        </w:rPr>
+      </w:pPr>
+      <w:r>
+        <w:rPr>
+          <w:sz w:val="40"/>
+          <w:szCs w:val="40"/>
+        </w:rPr>
+        <w:t xml:space="preserve">#Practical Example 1: Write a Python program to print each fruit in a list using a simple for </w:t>
+      </w:r>
+    </w:p>
+    <w:p>
+      <w:pPr>
+        <w:rPr>
+          <w:sz w:val="40"/>
+          <w:szCs w:val="40"/>
+        </w:rPr>
+      </w:pPr>
+      <w:r>
+        <w:rPr>
+          <w:sz w:val="40"/>
+          <w:szCs w:val="40"/>
+        </w:rPr>
+        <w:t xml:space="preserve">#loop. List1 = ['apple', 'banana', 'mango'] </w:t>
+      </w:r>
+    </w:p>
+    <w:p>
+      <w:pPr>
+        <w:rPr>
+          <w:sz w:val="40"/>
+          <w:szCs w:val="40"/>
+        </w:rPr>
+      </w:pPr>
+    </w:p>
+    <w:p>
+      <w:pPr>
+        <w:rPr>
+          <w:sz w:val="40"/>
+          <w:szCs w:val="40"/>
+        </w:rPr>
+      </w:pPr>
+      <w:r>
+        <w:rPr>
+          <w:sz w:val="40"/>
+          <w:szCs w:val="40"/>
+        </w:rPr>
+        <w:t>list1=['</w:t>
+      </w:r>
+      <w:proofErr w:type="spellStart"/>
+      <w:r>
+        <w:rPr>
+          <w:sz w:val="40"/>
+          <w:szCs w:val="40"/>
+        </w:rPr>
+        <w:t>apple','banana','mango</w:t>
+      </w:r>
+      <w:proofErr w:type="spellEnd"/>
+      <w:r>
+        <w:rPr>
+          <w:sz w:val="40"/>
+          <w:szCs w:val="40"/>
+        </w:rPr>
+        <w:t>']</w:t>
+      </w:r>
+    </w:p>
+    <w:p>
+      <w:pPr>
+        <w:rPr>
+          <w:sz w:val="40"/>
+          <w:szCs w:val="40"/>
+        </w:rPr>
+      </w:pPr>
+      <w:r>
+        <w:rPr>
+          <w:sz w:val="40"/>
+          <w:szCs w:val="40"/>
+        </w:rPr>
+        <w:t xml:space="preserve">for </w:t>
+      </w:r>
+      <w:proofErr w:type="spellStart"/>
+      <w:r>
+        <w:rPr>
+          <w:sz w:val="40"/>
+          <w:szCs w:val="40"/>
+        </w:rPr>
+        <w:t>i</w:t>
+      </w:r>
+      <w:proofErr w:type="spellEnd"/>
+      <w:r>
+        <w:rPr>
+          <w:sz w:val="40"/>
+          <w:szCs w:val="40"/>
+        </w:rPr>
+        <w:t xml:space="preserve"> in list1:</w:t>
+      </w:r>
+    </w:p>
+    <w:p>
+      <w:pPr>
+        <w:rPr>
+          <w:sz w:val="40"/>
+          <w:szCs w:val="40"/>
+        </w:rPr>
+      </w:pPr>
+      <w:r>
+        <w:rPr>
+          <w:sz w:val="40"/>
+          <w:szCs w:val="40"/>
+        </w:rPr>
+        <w:t>    print(</w:t>
+      </w:r>
+      <w:proofErr w:type="spellStart"/>
+      <w:r>
+        <w:rPr>
+          <w:sz w:val="40"/>
+          <w:szCs w:val="40"/>
+        </w:rPr>
+        <w:t>i</w:t>
+      </w:r>
+      <w:proofErr w:type="spellEnd"/>
+      <w:r>
+        <w:rPr>
+          <w:sz w:val="40"/>
+          <w:szCs w:val="40"/>
+        </w:rPr>
+        <w:t>)</w:t>
+      </w:r>
+    </w:p>
+    <w:p>
+      <w:pPr>
+        <w:rPr>
+          <w:sz w:val="40"/>
+          <w:szCs w:val="40"/>
+        </w:rPr>
+      </w:pPr>
+    </w:p>
+    <w:p>
+      <w:pPr>
+        <w:rPr>
+          <w:sz w:val="40"/>
+          <w:szCs w:val="40"/>
+        </w:rPr>
+      </w:pPr>
+      <w:r>
+        <w:rPr>
+          <w:sz w:val="40"/>
+          <w:szCs w:val="40"/>
+        </w:rPr>
+        <w:t>"""-------------------------------------------------------------------------------------------------------"""</w:t>
+      </w:r>
+    </w:p>
+    <w:p>
+      <w:pPr>
+        <w:rPr>
+          <w:sz w:val="40"/>
+          <w:szCs w:val="40"/>
+        </w:rPr>
+      </w:pPr>
+      <w:r>
+        <w:rPr>
+          <w:sz w:val="40"/>
+          <w:szCs w:val="40"/>
+        </w:rPr>
+        <w:t>#</w:t>
+      </w:r>
+      <w:r>
+        <w:rPr>
+          <w:sz w:val="40"/>
+          <w:szCs w:val="40"/>
+        </w:rPr>
+        <w:sym w:font="Symbol" w:char="F0B7"/>
+      </w:r>
+      <w:r>
+        <w:rPr>
+          <w:sz w:val="40"/>
+          <w:szCs w:val="40"/>
+        </w:rPr>
+        <w:t xml:space="preserve"> Practical Example 2: Write a Python program to find the length of each string in List1. </w:t>
+      </w:r>
+    </w:p>
+    <w:p>
+      <w:pPr>
+        <w:rPr>
+          <w:sz w:val="40"/>
+          <w:szCs w:val="40"/>
+        </w:rPr>
+      </w:pPr>
+    </w:p>
+    <w:p>
+      <w:pPr>
+        <w:rPr>
+          <w:sz w:val="40"/>
+          <w:szCs w:val="40"/>
+        </w:rPr>
+      </w:pPr>
+      <w:r>
+        <w:rPr>
+          <w:sz w:val="40"/>
+          <w:szCs w:val="40"/>
+        </w:rPr>
+        <w:t>list1=['</w:t>
+      </w:r>
+      <w:proofErr w:type="spellStart"/>
+      <w:r>
+        <w:rPr>
+          <w:sz w:val="40"/>
+          <w:szCs w:val="40"/>
+        </w:rPr>
+        <w:t>apple','banana','mango</w:t>
+      </w:r>
+      <w:proofErr w:type="spellEnd"/>
+      <w:r>
+        <w:rPr>
+          <w:sz w:val="40"/>
+          <w:szCs w:val="40"/>
+        </w:rPr>
+        <w:t>']</w:t>
+      </w:r>
+    </w:p>
+    <w:p>
+      <w:pPr>
+        <w:rPr>
+          <w:sz w:val="40"/>
+          <w:szCs w:val="40"/>
+        </w:rPr>
+      </w:pPr>
+      <w:r>
+        <w:rPr>
+          <w:sz w:val="40"/>
+          <w:szCs w:val="40"/>
+        </w:rPr>
+        <w:t xml:space="preserve">for </w:t>
+      </w:r>
+      <w:proofErr w:type="spellStart"/>
+      <w:r>
+        <w:rPr>
+          <w:sz w:val="40"/>
+          <w:szCs w:val="40"/>
+        </w:rPr>
+        <w:t>i</w:t>
+      </w:r>
+      <w:proofErr w:type="spellEnd"/>
+      <w:r>
+        <w:rPr>
+          <w:sz w:val="40"/>
+          <w:szCs w:val="40"/>
+        </w:rPr>
+        <w:t xml:space="preserve"> in list1:</w:t>
+      </w:r>
+    </w:p>
+    <w:p>
+      <w:pPr>
+        <w:rPr>
+          <w:sz w:val="40"/>
+          <w:szCs w:val="40"/>
+        </w:rPr>
+      </w:pPr>
+      <w:r>
+        <w:rPr>
+          <w:sz w:val="40"/>
+          <w:szCs w:val="40"/>
+        </w:rPr>
+        <w:t>    print(f"{</w:t>
+      </w:r>
+      <w:proofErr w:type="spellStart"/>
+      <w:r>
+        <w:rPr>
+          <w:sz w:val="40"/>
+          <w:szCs w:val="40"/>
+        </w:rPr>
+        <w:t>i</w:t>
+      </w:r>
+      <w:proofErr w:type="spellEnd"/>
+      <w:r>
+        <w:rPr>
+          <w:sz w:val="40"/>
+          <w:szCs w:val="40"/>
+        </w:rPr>
+        <w:t>} {</w:t>
+      </w:r>
+      <w:proofErr w:type="spellStart"/>
+      <w:r>
+        <w:rPr>
+          <w:sz w:val="40"/>
+          <w:szCs w:val="40"/>
+        </w:rPr>
+        <w:t>len</w:t>
+      </w:r>
+      <w:proofErr w:type="spellEnd"/>
+      <w:r>
+        <w:rPr>
+          <w:sz w:val="40"/>
+          <w:szCs w:val="40"/>
+        </w:rPr>
+        <w:t>(</w:t>
+      </w:r>
+      <w:proofErr w:type="spellStart"/>
+      <w:r>
+        <w:rPr>
+          <w:sz w:val="40"/>
+          <w:szCs w:val="40"/>
+        </w:rPr>
+        <w:t>i</w:t>
+      </w:r>
+      <w:proofErr w:type="spellEnd"/>
+      <w:r>
+        <w:rPr>
+          <w:sz w:val="40"/>
+          <w:szCs w:val="40"/>
+        </w:rPr>
+        <w:t>)}")</w:t>
+      </w:r>
+    </w:p>
+    <w:p>
+      <w:pPr>
+        <w:rPr>
+          <w:sz w:val="40"/>
+          <w:szCs w:val="40"/>
+        </w:rPr>
+      </w:pPr>
+    </w:p>
+    <w:p>
+      <w:pPr>
+        <w:rPr>
+          <w:sz w:val="40"/>
+          <w:szCs w:val="40"/>
+        </w:rPr>
+      </w:pPr>
+      <w:r>
+        <w:rPr>
+          <w:sz w:val="40"/>
+          <w:szCs w:val="40"/>
+        </w:rPr>
+        <w:lastRenderedPageBreak/>
+        <w:t>"""--------------------------------------------------------------------------------------------------------"""</w:t>
+      </w:r>
+    </w:p>
+    <w:p>
+      <w:pPr>
+        <w:rPr>
+          <w:sz w:val="40"/>
+          <w:szCs w:val="40"/>
+        </w:rPr>
+      </w:pPr>
+      <w:r>
+        <w:rPr>
+          <w:sz w:val="40"/>
+          <w:szCs w:val="40"/>
+        </w:rPr>
+        <w:t>#</w:t>
+      </w:r>
+      <w:r>
+        <w:rPr>
+          <w:sz w:val="40"/>
+          <w:szCs w:val="40"/>
+        </w:rPr>
+        <w:sym w:font="Symbol" w:char="F0B7"/>
+      </w:r>
+      <w:r>
+        <w:rPr>
+          <w:sz w:val="40"/>
+          <w:szCs w:val="40"/>
+        </w:rPr>
+        <w:t xml:space="preserve"> Practical Example 3: Write a Python program to find a specific string in the list using a simple </w:t>
+      </w:r>
+    </w:p>
+    <w:p>
+      <w:pPr>
+        <w:rPr>
+          <w:sz w:val="40"/>
+          <w:szCs w:val="40"/>
+        </w:rPr>
+      </w:pPr>
+      <w:r>
+        <w:rPr>
+          <w:sz w:val="40"/>
+          <w:szCs w:val="40"/>
+        </w:rPr>
+        <w:t xml:space="preserve">#for loop and if condition. </w:t>
+      </w:r>
+    </w:p>
+    <w:p>
+      <w:pPr>
+        <w:rPr>
+          <w:sz w:val="40"/>
+          <w:szCs w:val="40"/>
+        </w:rPr>
+      </w:pPr>
+    </w:p>
+    <w:p>
+      <w:pPr>
+        <w:rPr>
+          <w:sz w:val="40"/>
+          <w:szCs w:val="40"/>
+        </w:rPr>
+      </w:pPr>
+      <w:r>
+        <w:rPr>
+          <w:sz w:val="40"/>
+          <w:szCs w:val="40"/>
+        </w:rPr>
+        <w:t>list1=['</w:t>
+      </w:r>
+      <w:proofErr w:type="spellStart"/>
+      <w:r>
+        <w:rPr>
+          <w:sz w:val="40"/>
+          <w:szCs w:val="40"/>
+        </w:rPr>
+        <w:t>apple','banana','mango</w:t>
+      </w:r>
+      <w:proofErr w:type="spellEnd"/>
+      <w:r>
+        <w:rPr>
+          <w:sz w:val="40"/>
+          <w:szCs w:val="40"/>
+        </w:rPr>
+        <w:t>']</w:t>
+      </w:r>
+    </w:p>
+    <w:p>
+      <w:pPr>
+        <w:rPr>
+          <w:sz w:val="40"/>
+          <w:szCs w:val="40"/>
+        </w:rPr>
+      </w:pPr>
+    </w:p>
+    <w:p>
+      <w:pPr>
+        <w:rPr>
+          <w:sz w:val="40"/>
+          <w:szCs w:val="40"/>
+        </w:rPr>
+      </w:pPr>
+      <w:proofErr w:type="spellStart"/>
+      <w:r>
+        <w:rPr>
+          <w:sz w:val="40"/>
+          <w:szCs w:val="40"/>
+        </w:rPr>
+        <w:t>search_str</w:t>
+      </w:r>
+      <w:proofErr w:type="spellEnd"/>
+      <w:r>
+        <w:rPr>
+          <w:sz w:val="40"/>
+          <w:szCs w:val="40"/>
+        </w:rPr>
+        <w:t>=input("Enter Searching String Name= ")</w:t>
+      </w:r>
+    </w:p>
+    <w:p>
+      <w:pPr>
+        <w:rPr>
+          <w:sz w:val="40"/>
+          <w:szCs w:val="40"/>
+        </w:rPr>
+      </w:pPr>
+      <w:r>
+        <w:rPr>
+          <w:sz w:val="40"/>
+          <w:szCs w:val="40"/>
+        </w:rPr>
+        <w:t xml:space="preserve">if </w:t>
+      </w:r>
+      <w:proofErr w:type="spellStart"/>
+      <w:r>
+        <w:rPr>
+          <w:sz w:val="40"/>
+          <w:szCs w:val="40"/>
+        </w:rPr>
+        <w:t>search_str</w:t>
+      </w:r>
+      <w:proofErr w:type="spellEnd"/>
+      <w:r>
+        <w:rPr>
+          <w:sz w:val="40"/>
+          <w:szCs w:val="40"/>
+        </w:rPr>
+        <w:t xml:space="preserve"> in list1:</w:t>
+      </w:r>
+    </w:p>
+    <w:p>
+      <w:pPr>
+        <w:rPr>
+          <w:sz w:val="40"/>
+          <w:szCs w:val="40"/>
+        </w:rPr>
+      </w:pPr>
+      <w:r>
+        <w:rPr>
+          <w:sz w:val="40"/>
+          <w:szCs w:val="40"/>
+        </w:rPr>
+        <w:t>    print("String Found")</w:t>
+      </w:r>
+    </w:p>
+    <w:p>
+      <w:pPr>
+        <w:rPr>
+          <w:sz w:val="40"/>
+          <w:szCs w:val="40"/>
+        </w:rPr>
+      </w:pPr>
+      <w:r>
+        <w:rPr>
+          <w:sz w:val="40"/>
+          <w:szCs w:val="40"/>
+        </w:rPr>
+        <w:t>else:</w:t>
+      </w:r>
+    </w:p>
+    <w:p>
+      <w:pPr>
+        <w:rPr>
+          <w:sz w:val="40"/>
+          <w:szCs w:val="40"/>
+        </w:rPr>
+      </w:pPr>
+      <w:r>
+        <w:rPr>
+          <w:sz w:val="40"/>
+          <w:szCs w:val="40"/>
+        </w:rPr>
+        <w:t>    print("String not found")</w:t>
+      </w:r>
+    </w:p>
+    <w:p>
+      <w:pPr>
+        <w:rPr>
+          <w:sz w:val="40"/>
+          <w:szCs w:val="40"/>
+        </w:rPr>
+      </w:pPr>
+      <w:r>
+        <w:rPr>
+          <w:sz w:val="40"/>
+          <w:szCs w:val="40"/>
+        </w:rPr>
+        <w:t xml:space="preserve">    </w:t>
+      </w:r>
+    </w:p>
+    <w:p>
+      <w:pPr>
+        <w:rPr>
+          <w:sz w:val="40"/>
+          <w:szCs w:val="40"/>
+        </w:rPr>
+      </w:pPr>
+      <w:r>
+        <w:rPr>
+          <w:sz w:val="40"/>
+          <w:szCs w:val="40"/>
+        </w:rPr>
+        <w:t>"""--------------------------------------------------------------------------------------------------------"""</w:t>
+      </w:r>
+    </w:p>
+    <w:p>
+      <w:pPr>
+        <w:rPr>
+          <w:sz w:val="40"/>
+          <w:szCs w:val="40"/>
+        </w:rPr>
+      </w:pPr>
+      <w:r>
+        <w:rPr>
+          <w:sz w:val="40"/>
+          <w:szCs w:val="40"/>
+        </w:rPr>
+        <w:t>"""</w:t>
+      </w:r>
+      <w:r>
+        <w:rPr>
+          <w:sz w:val="40"/>
+          <w:szCs w:val="40"/>
+        </w:rPr>
+        <w:sym w:font="Symbol" w:char="F0B7"/>
+      </w:r>
+      <w:r>
+        <w:rPr>
+          <w:sz w:val="40"/>
+          <w:szCs w:val="40"/>
+        </w:rPr>
+        <w:t xml:space="preserve"> Practical Example 4: Print this pattern using nested for loop: </w:t>
+      </w:r>
+    </w:p>
+    <w:p>
+      <w:pPr>
+        <w:rPr>
+          <w:sz w:val="40"/>
+          <w:szCs w:val="40"/>
+        </w:rPr>
+      </w:pPr>
+      <w:r>
+        <w:rPr>
+          <w:sz w:val="40"/>
+          <w:szCs w:val="40"/>
+        </w:rPr>
+        <w:t> </w:t>
+      </w:r>
+    </w:p>
+    <w:p>
+      <w:pPr>
+        <w:rPr>
+          <w:sz w:val="40"/>
+          <w:szCs w:val="40"/>
+        </w:rPr>
+      </w:pPr>
+      <w:r>
+        <w:rPr>
+          <w:sz w:val="40"/>
+          <w:szCs w:val="40"/>
+        </w:rPr>
+        <w:t xml:space="preserve">markdown </w:t>
+      </w:r>
+    </w:p>
+    <w:p>
+      <w:pPr>
+        <w:rPr>
+          <w:sz w:val="40"/>
+          <w:szCs w:val="40"/>
+        </w:rPr>
+      </w:pPr>
+      <w:r>
+        <w:rPr>
+          <w:sz w:val="40"/>
+          <w:szCs w:val="40"/>
+        </w:rPr>
+        <w:t xml:space="preserve">Copy code </w:t>
+      </w:r>
+    </w:p>
+    <w:p>
+      <w:pPr>
+        <w:rPr>
+          <w:sz w:val="40"/>
+          <w:szCs w:val="40"/>
+        </w:rPr>
+      </w:pPr>
+      <w:r>
+        <w:rPr>
+          <w:sz w:val="40"/>
+          <w:szCs w:val="40"/>
+        </w:rPr>
+        <w:t xml:space="preserve">* </w:t>
+      </w:r>
+    </w:p>
+    <w:p>
+      <w:pPr>
+        <w:rPr>
+          <w:sz w:val="40"/>
+          <w:szCs w:val="40"/>
+        </w:rPr>
+      </w:pPr>
+      <w:r>
+        <w:rPr>
+          <w:sz w:val="40"/>
+          <w:szCs w:val="40"/>
+        </w:rPr>
+        <w:t xml:space="preserve">** </w:t>
+      </w:r>
+    </w:p>
+    <w:p>
+      <w:pPr>
+        <w:rPr>
+          <w:sz w:val="40"/>
+          <w:szCs w:val="40"/>
+        </w:rPr>
+      </w:pPr>
+      <w:r>
+        <w:rPr>
+          <w:sz w:val="40"/>
+          <w:szCs w:val="40"/>
+        </w:rPr>
+        <w:lastRenderedPageBreak/>
+        <w:t xml:space="preserve">*** </w:t>
+      </w:r>
+    </w:p>
+    <w:p>
+      <w:pPr>
+        <w:rPr>
+          <w:sz w:val="40"/>
+          <w:szCs w:val="40"/>
+        </w:rPr>
+      </w:pPr>
+      <w:r>
+        <w:rPr>
+          <w:sz w:val="40"/>
+          <w:szCs w:val="40"/>
+        </w:rPr>
+        <w:t xml:space="preserve">**** </w:t>
+      </w:r>
+    </w:p>
+    <w:p>
+      <w:pPr>
+        <w:rPr>
+          <w:sz w:val="40"/>
+          <w:szCs w:val="40"/>
+        </w:rPr>
+      </w:pPr>
+      <w:r>
+        <w:rPr>
+          <w:sz w:val="40"/>
+          <w:szCs w:val="40"/>
+        </w:rPr>
+        <w:t>*****</w:t>
+      </w:r>
+    </w:p>
+    <w:p>
+      <w:pPr>
+        <w:rPr>
+          <w:sz w:val="40"/>
+          <w:szCs w:val="40"/>
+        </w:rPr>
+      </w:pPr>
+      <w:r>
+        <w:rPr>
+          <w:sz w:val="40"/>
+          <w:szCs w:val="40"/>
+        </w:rPr>
+        <w:t>"""</w:t>
+      </w:r>
+    </w:p>
+    <w:p>
+      <w:pPr>
+        <w:rPr>
+          <w:sz w:val="40"/>
+          <w:szCs w:val="40"/>
+        </w:rPr>
+      </w:pPr>
+      <w:r>
+        <w:rPr>
+          <w:sz w:val="40"/>
+          <w:szCs w:val="40"/>
+        </w:rPr>
+        <w:t>row=int(input("Enter Row = "))</w:t>
+      </w:r>
+    </w:p>
+    <w:p>
+      <w:pPr>
+        <w:rPr>
+          <w:sz w:val="40"/>
+          <w:szCs w:val="40"/>
+        </w:rPr>
+      </w:pPr>
+      <w:r>
+        <w:rPr>
+          <w:sz w:val="40"/>
+          <w:szCs w:val="40"/>
+        </w:rPr>
+        <w:t xml:space="preserve">for </w:t>
+      </w:r>
+      <w:proofErr w:type="spellStart"/>
+      <w:r>
+        <w:rPr>
+          <w:sz w:val="40"/>
+          <w:szCs w:val="40"/>
+        </w:rPr>
+        <w:t>i</w:t>
+      </w:r>
+      <w:proofErr w:type="spellEnd"/>
+      <w:r>
+        <w:rPr>
+          <w:sz w:val="40"/>
+          <w:szCs w:val="40"/>
+        </w:rPr>
+        <w:t xml:space="preserve"> in range(1,row+1):</w:t>
+      </w:r>
+    </w:p>
+    <w:p>
+      <w:pPr>
+        <w:rPr>
+          <w:sz w:val="40"/>
+          <w:szCs w:val="40"/>
+        </w:rPr>
+      </w:pPr>
+      <w:r>
+        <w:rPr>
+          <w:sz w:val="40"/>
+          <w:szCs w:val="40"/>
+        </w:rPr>
+        <w:t>    for j in range(1,i+1):</w:t>
+      </w:r>
+    </w:p>
+    <w:p>
+      <w:pPr>
+        <w:rPr>
+          <w:sz w:val="40"/>
+          <w:szCs w:val="40"/>
+        </w:rPr>
+      </w:pPr>
+      <w:r>
+        <w:rPr>
+          <w:sz w:val="40"/>
+          <w:szCs w:val="40"/>
+        </w:rPr>
+        <w:t>        print("*",end="")</w:t>
+      </w:r>
+    </w:p>
+    <w:p>
+      <w:pPr>
+        <w:rPr>
+          <w:sz w:val="40"/>
+          <w:szCs w:val="40"/>
+        </w:rPr>
+      </w:pPr>
+      <w:r>
+        <w:rPr>
+          <w:sz w:val="40"/>
+          <w:szCs w:val="40"/>
+        </w:rPr>
+        <w:t>    print()</w:t>
+      </w:r>
+    </w:p>
+    <w:p>
+      <w:pPr>
+        <w:rPr>
+          <w:sz w:val="40"/>
+          <w:szCs w:val="40"/>
+        </w:rPr>
+      </w:pPr>
+      <w:r>
+        <w:rPr>
+          <w:sz w:val="40"/>
+          <w:szCs w:val="40"/>
+        </w:rPr>
+        <w:br/>
+      </w:r>
+    </w:p>
+    <w:p>
+      <w:pPr>
+        <w:rPr>
+          <w:sz w:val="40"/>
+          <w:szCs w:val="40"/>
+        </w:rPr>
+      </w:pPr>
+      <w:r>
+        <w:rPr>
+          <w:sz w:val="40"/>
+          <w:szCs w:val="40"/>
+        </w:rPr>
+        <w:t>"""----------------------------------------------------------------------------------------------------------"""</w:t>
+      </w:r>
+    </w:p>
+    <w:p>
+      <w:pPr>
+        <w:rPr>
+          <w:sz w:val="40"/>
+          <w:szCs w:val="40"/>
+        </w:rPr>
+      </w:pPr>
     </w:p>
     <w:p>
       <w:pPr>
@@ -8128,6 +8615,7 @@
         <w:docPartUnique/>
       </w:docPartObj>
     </w:sdtPr>
+    <w:sdtEndPr/>
     <w:sdtContent>
       <w:sdt>
         <w:sdtPr>
@@ -8137,6 +8625,7 @@
             <w:docPartUnique/>
           </w:docPartObj>
         </w:sdtPr>
+        <w:sdtEndPr/>
         <w:sdtContent>
           <w:p>
             <w:pPr>

</xml_diff>